<commit_message>
Changed a few lines
</commit_message>
<xml_diff>
--- a/RyanGrantResume.docx
+++ b/RyanGrantResume.docx
@@ -287,6 +287,12 @@
         </w:rPr>
         <w:t>, Artificial Intelligence, Theory of Computation</w:t>
       </w:r>
+      <w:r>
+        <w:rPr>
+          <w:rFonts w:ascii="Times New Roman" w:hAnsi="Times New Roman" w:cs="Times New Roman"/>
+        </w:rPr>
+        <w:t>, Abstract Algebra, Statistics</w:t>
+      </w:r>
     </w:p>
     <w:p>
       <w:pPr>
@@ -482,29 +488,6 @@
     <w:p>
       <w:pPr>
         <w:pStyle w:val="NoSpacing"/>
-        <w:tabs>
-          <w:tab w:val="left" w:pos="360"/>
-          <w:tab w:val="right" w:pos="10080"/>
-        </w:tabs>
-        <w:ind w:left="1080"/>
-        <w:rPr>
-          <w:rFonts w:ascii="Times New Roman" w:hAnsi="Times New Roman" w:cs="Times New Roman"/>
-          <w:b/>
-          <w:u w:val="single"/>
-        </w:rPr>
-      </w:pPr>
-      <w:r>
-        <w:rPr>
-          <w:rFonts w:ascii="Times New Roman" w:hAnsi="Times New Roman" w:cs="Times New Roman"/>
-          <w:b/>
-          <w:u w:val="single"/>
-        </w:rPr>
-        <w:t>Production Support</w:t>
-      </w:r>
-    </w:p>
-    <w:p>
-      <w:pPr>
-        <w:pStyle w:val="NoSpacing"/>
         <w:numPr>
           <w:ilvl w:val="0"/>
           <w:numId w:val="6"/>
@@ -521,7 +504,19 @@
         <w:rPr>
           <w:rFonts w:ascii="Times New Roman" w:hAnsi="Times New Roman" w:cs="Times New Roman"/>
         </w:rPr>
-        <w:t>Transitioned over 50 applications from another contract to a new production support team</w:t>
+        <w:t xml:space="preserve">Wrote unit tests </w:t>
+      </w:r>
+      <w:r>
+        <w:rPr>
+          <w:rFonts w:ascii="Times New Roman" w:hAnsi="Times New Roman" w:cs="Times New Roman"/>
+        </w:rPr>
+        <w:t>with</w:t>
+      </w:r>
+      <w:r>
+        <w:rPr>
+          <w:rFonts w:ascii="Times New Roman" w:hAnsi="Times New Roman" w:cs="Times New Roman"/>
+        </w:rPr>
+        <w:t xml:space="preserve"> NUnit for all C# code</w:t>
       </w:r>
     </w:p>
     <w:p>
@@ -543,7 +538,43 @@
         <w:rPr>
           <w:rFonts w:ascii="Times New Roman" w:hAnsi="Times New Roman" w:cs="Times New Roman"/>
         </w:rPr>
-        <w:t>Provided tier 2 and 3 production support for those applications with 24/7 emergency support line</w:t>
+        <w:t>Interacted with a Microsoft SQL Server using Entity Framework</w:t>
+      </w:r>
+    </w:p>
+    <w:p>
+      <w:pPr>
+        <w:pStyle w:val="NoSpacing"/>
+        <w:tabs>
+          <w:tab w:val="left" w:pos="360"/>
+          <w:tab w:val="right" w:pos="10080"/>
+        </w:tabs>
+        <w:ind w:left="1080"/>
+        <w:rPr>
+          <w:rFonts w:ascii="Times New Roman" w:hAnsi="Times New Roman" w:cs="Times New Roman"/>
+        </w:rPr>
+      </w:pPr>
+    </w:p>
+    <w:p>
+      <w:pPr>
+        <w:pStyle w:val="NoSpacing"/>
+        <w:tabs>
+          <w:tab w:val="left" w:pos="360"/>
+          <w:tab w:val="right" w:pos="10080"/>
+        </w:tabs>
+        <w:ind w:left="1080"/>
+        <w:rPr>
+          <w:rFonts w:ascii="Times New Roman" w:hAnsi="Times New Roman" w:cs="Times New Roman"/>
+          <w:b/>
+          <w:u w:val="single"/>
+        </w:rPr>
+      </w:pPr>
+      <w:r>
+        <w:rPr>
+          <w:rFonts w:ascii="Times New Roman" w:hAnsi="Times New Roman" w:cs="Times New Roman"/>
+          <w:b/>
+          <w:u w:val="single"/>
+        </w:rPr>
+        <w:t>Production Support</w:t>
       </w:r>
     </w:p>
     <w:p>
@@ -565,6 +596,78 @@
         <w:rPr>
           <w:rFonts w:ascii="Times New Roman" w:hAnsi="Times New Roman" w:cs="Times New Roman"/>
         </w:rPr>
+        <w:t>Transitioned over 50 applications from another contract to a new production support team</w:t>
+      </w:r>
+    </w:p>
+    <w:p>
+      <w:pPr>
+        <w:pStyle w:val="NoSpacing"/>
+        <w:numPr>
+          <w:ilvl w:val="0"/>
+          <w:numId w:val="6"/>
+        </w:numPr>
+        <w:tabs>
+          <w:tab w:val="left" w:pos="360"/>
+          <w:tab w:val="right" w:pos="10080"/>
+        </w:tabs>
+        <w:rPr>
+          <w:rFonts w:ascii="Times New Roman" w:hAnsi="Times New Roman" w:cs="Times New Roman"/>
+        </w:rPr>
+      </w:pPr>
+      <w:r>
+        <w:rPr>
+          <w:rFonts w:ascii="Times New Roman" w:hAnsi="Times New Roman" w:cs="Times New Roman"/>
+        </w:rPr>
+        <w:t>Provided tier 2 and 3 production support for those applications</w:t>
+      </w:r>
+    </w:p>
+    <w:p>
+      <w:pPr>
+        <w:pStyle w:val="NoSpacing"/>
+        <w:numPr>
+          <w:ilvl w:val="0"/>
+          <w:numId w:val="6"/>
+        </w:numPr>
+        <w:tabs>
+          <w:tab w:val="left" w:pos="360"/>
+          <w:tab w:val="right" w:pos="10080"/>
+        </w:tabs>
+        <w:rPr>
+          <w:rFonts w:ascii="Times New Roman" w:hAnsi="Times New Roman" w:cs="Times New Roman"/>
+        </w:rPr>
+      </w:pPr>
+      <w:r>
+        <w:rPr>
+          <w:rFonts w:ascii="Times New Roman" w:hAnsi="Times New Roman" w:cs="Times New Roman"/>
+        </w:rPr>
+        <w:t xml:space="preserve">Managed a rotational </w:t>
+      </w:r>
+      <w:r>
+        <w:rPr>
+          <w:rFonts w:ascii="Times New Roman" w:hAnsi="Times New Roman" w:cs="Times New Roman"/>
+        </w:rPr>
+        <w:t>24/7 emergency support line</w:t>
+      </w:r>
+    </w:p>
+    <w:p>
+      <w:pPr>
+        <w:pStyle w:val="NoSpacing"/>
+        <w:numPr>
+          <w:ilvl w:val="0"/>
+          <w:numId w:val="6"/>
+        </w:numPr>
+        <w:tabs>
+          <w:tab w:val="left" w:pos="360"/>
+          <w:tab w:val="right" w:pos="10080"/>
+        </w:tabs>
+        <w:rPr>
+          <w:rFonts w:ascii="Times New Roman" w:hAnsi="Times New Roman" w:cs="Times New Roman"/>
+        </w:rPr>
+      </w:pPr>
+      <w:r>
+        <w:rPr>
+          <w:rFonts w:ascii="Times New Roman" w:hAnsi="Times New Roman" w:cs="Times New Roman"/>
+        </w:rPr>
         <w:t>Worked on bugs in C#</w:t>
       </w:r>
       <w:r>
@@ -609,8 +712,6 @@
         </w:rPr>
         <w:t xml:space="preserve"> applications</w:t>
       </w:r>
-      <w:bookmarkStart w:id="0" w:name="_GoBack"/>
-      <w:bookmarkEnd w:id="0"/>
     </w:p>
     <w:p>
       <w:pPr>
@@ -649,12 +750,6 @@
           <w:b/>
         </w:rPr>
         <w:tab/>
-      </w:r>
-      <w:r>
-        <w:rPr>
-          <w:rFonts w:ascii="Times New Roman" w:hAnsi="Times New Roman" w:cs="Times New Roman"/>
-          <w:b/>
-        </w:rPr>
         <w:t>Summer Technical Intern, BAE Systems</w:t>
       </w:r>
       <w:r>
@@ -762,28 +857,6 @@
     <w:p>
       <w:pPr>
         <w:pStyle w:val="NoSpacing"/>
-        <w:numPr>
-          <w:ilvl w:val="0"/>
-          <w:numId w:val="4"/>
-        </w:numPr>
-        <w:tabs>
-          <w:tab w:val="left" w:pos="360"/>
-          <w:tab w:val="right" w:pos="10080"/>
-        </w:tabs>
-        <w:rPr>
-          <w:rFonts w:ascii="Times New Roman" w:hAnsi="Times New Roman" w:cs="Times New Roman"/>
-        </w:rPr>
-      </w:pPr>
-      <w:r>
-        <w:rPr>
-          <w:rFonts w:ascii="Times New Roman" w:hAnsi="Times New Roman" w:cs="Times New Roman"/>
-        </w:rPr>
-        <w:t>Tested and analyzed functionality and security of product</w:t>
-      </w:r>
-    </w:p>
-    <w:p>
-      <w:pPr>
-        <w:pStyle w:val="NoSpacing"/>
         <w:tabs>
           <w:tab w:val="right" w:pos="10080"/>
         </w:tabs>
@@ -900,130 +973,11 @@
         </w:rPr>
         <w:t xml:space="preserve"> and after-class projects</w:t>
       </w:r>
-    </w:p>
-    <w:p>
-      <w:pPr>
-        <w:pStyle w:val="NoSpacing"/>
-        <w:rPr>
-          <w:rFonts w:ascii="Times New Roman" w:hAnsi="Times New Roman" w:cs="Times New Roman"/>
-        </w:rPr>
-      </w:pPr>
-    </w:p>
-    <w:p>
-      <w:pPr>
-        <w:pStyle w:val="NoSpacing"/>
-        <w:tabs>
-          <w:tab w:val="left" w:pos="360"/>
-          <w:tab w:val="right" w:pos="10080"/>
-        </w:tabs>
-        <w:rPr>
-          <w:rFonts w:ascii="Times New Roman" w:hAnsi="Times New Roman" w:cs="Times New Roman"/>
-        </w:rPr>
-      </w:pPr>
-      <w:r>
-        <w:rPr>
-          <w:rFonts w:ascii="Times New Roman" w:hAnsi="Times New Roman" w:cs="Times New Roman"/>
-          <w:b/>
-        </w:rPr>
-        <w:tab/>
-        <w:t>Private Computer Consultant, Small Business Clients</w:t>
-      </w:r>
-      <w:r>
-        <w:rPr>
-          <w:rFonts w:ascii="Times New Roman" w:hAnsi="Times New Roman" w:cs="Times New Roman"/>
-        </w:rPr>
-        <w:t xml:space="preserve">, Rowayton, CT    </w:t>
-      </w:r>
-      <w:r>
-        <w:rPr>
-          <w:rFonts w:ascii="Times New Roman" w:hAnsi="Times New Roman" w:cs="Times New Roman"/>
-        </w:rPr>
-        <w:tab/>
-        <w:t>Summer 2013</w:t>
-      </w:r>
-    </w:p>
-    <w:p>
-      <w:pPr>
-        <w:pStyle w:val="NoSpacing"/>
-        <w:numPr>
-          <w:ilvl w:val="0"/>
-          <w:numId w:val="2"/>
-        </w:numPr>
-        <w:tabs>
-          <w:tab w:val="left" w:pos="1080"/>
-        </w:tabs>
-        <w:ind w:left="1080"/>
-        <w:rPr>
-          <w:rFonts w:ascii="Times New Roman" w:hAnsi="Times New Roman" w:cs="Times New Roman"/>
-        </w:rPr>
-      </w:pPr>
-      <w:r>
-        <w:rPr>
-          <w:rFonts w:ascii="Times New Roman" w:hAnsi="Times New Roman" w:cs="Times New Roman"/>
-        </w:rPr>
-        <w:t>Efficiently stored and backed-up small business clients</w:t>
-      </w:r>
-      <w:r>
-        <w:rPr>
-          <w:rFonts w:ascii="Times New Roman" w:hAnsi="Times New Roman" w:cs="Times New Roman"/>
-        </w:rPr>
-        <w:t>’</w:t>
-      </w:r>
-      <w:r>
-        <w:rPr>
-          <w:rFonts w:ascii="Times New Roman" w:hAnsi="Times New Roman" w:cs="Times New Roman"/>
-        </w:rPr>
-        <w:t xml:space="preserve"> current computing systems</w:t>
-      </w:r>
-    </w:p>
-    <w:p>
-      <w:pPr>
-        <w:pStyle w:val="NoSpacing"/>
-        <w:numPr>
-          <w:ilvl w:val="0"/>
-          <w:numId w:val="2"/>
-        </w:numPr>
-        <w:tabs>
-          <w:tab w:val="left" w:pos="1080"/>
-        </w:tabs>
-        <w:ind w:left="1080"/>
-        <w:rPr>
-          <w:rFonts w:ascii="Times New Roman" w:hAnsi="Times New Roman" w:cs="Times New Roman"/>
-        </w:rPr>
-      </w:pPr>
-      <w:r>
-        <w:rPr>
-          <w:rFonts w:ascii="Times New Roman" w:hAnsi="Times New Roman" w:cs="Times New Roman"/>
-        </w:rPr>
-        <w:t>Improved cli</w:t>
-      </w:r>
-      <w:r>
-        <w:rPr>
-          <w:rFonts w:ascii="Times New Roman" w:hAnsi="Times New Roman" w:cs="Times New Roman"/>
-        </w:rPr>
-        <w:t>ents' understanding of computer programs and operations</w:t>
-      </w:r>
-    </w:p>
-    <w:p>
-      <w:pPr>
-        <w:pStyle w:val="NoSpacing"/>
-        <w:numPr>
-          <w:ilvl w:val="0"/>
-          <w:numId w:val="2"/>
-        </w:numPr>
-        <w:tabs>
-          <w:tab w:val="left" w:pos="1080"/>
-        </w:tabs>
-        <w:ind w:left="1080"/>
-        <w:rPr>
-          <w:rFonts w:ascii="Times New Roman" w:hAnsi="Times New Roman" w:cs="Times New Roman"/>
-        </w:rPr>
-      </w:pPr>
-      <w:r>
-        <w:rPr>
-          <w:rFonts w:ascii="Times New Roman" w:hAnsi="Times New Roman" w:cs="Times New Roman"/>
-        </w:rPr>
-        <w:t>Set-up new electrical hardware</w:t>
+      <w:r>
+        <w:rPr>
+          <w:rFonts w:ascii="Times New Roman" w:hAnsi="Times New Roman" w:cs="Times New Roman"/>
+        </w:rPr>
+        <w:t xml:space="preserve"> in python, HTML, CSS, and JavaScript</w:t>
       </w:r>
     </w:p>
     <w:p>
@@ -1125,6 +1079,14 @@
         </w:rPr>
         <w:t>, Git</w:t>
       </w:r>
+      <w:r>
+        <w:rPr>
+          <w:rFonts w:ascii="Times New Roman" w:hAnsi="Times New Roman" w:cs="Times New Roman"/>
+        </w:rPr>
+        <w:t>, Splunk</w:t>
+      </w:r>
+      <w:bookmarkStart w:id="0" w:name="_GoBack"/>
+      <w:bookmarkEnd w:id="0"/>
     </w:p>
     <w:p>
       <w:pPr>
@@ -2384,6 +2346,7 @@
     <w:lsdException w:name="HTML Sample" w:semiHidden="1" w:unhideWhenUsed="1"/>
     <w:lsdException w:name="HTML Typewriter" w:semiHidden="1" w:unhideWhenUsed="1"/>
     <w:lsdException w:name="HTML Variable" w:semiHidden="1" w:unhideWhenUsed="1"/>
+    <w:lsdException w:name="Normal Table" w:semiHidden="1" w:unhideWhenUsed="1"/>
     <w:lsdException w:name="annotation subject" w:semiHidden="1" w:unhideWhenUsed="1"/>
     <w:lsdException w:name="No List" w:semiHidden="1" w:unhideWhenUsed="1"/>
     <w:lsdException w:name="Outline List 1" w:semiHidden="1" w:unhideWhenUsed="1"/>
@@ -2427,8 +2390,10 @@
     <w:lsdException w:name="Table Elegant" w:semiHidden="1" w:unhideWhenUsed="1"/>
     <w:lsdException w:name="Table Professional" w:semiHidden="1" w:unhideWhenUsed="1"/>
     <w:lsdException w:name="Table Subtle 1" w:semiHidden="1" w:unhideWhenUsed="1"/>
+    <w:lsdException w:name="Table Subtle 2" w:semiHidden="1" w:unhideWhenUsed="1"/>
     <w:lsdException w:name="Table Web 1" w:semiHidden="1" w:unhideWhenUsed="1"/>
     <w:lsdException w:name="Table Web 2" w:semiHidden="1" w:unhideWhenUsed="1"/>
+    <w:lsdException w:name="Table Web 3" w:semiHidden="1" w:unhideWhenUsed="1"/>
     <w:lsdException w:name="Balloon Text" w:semiHidden="1" w:unhideWhenUsed="1"/>
     <w:lsdException w:name="Table Grid" w:uiPriority="39"/>
     <w:lsdException w:name="Table Theme" w:semiHidden="1" w:unhideWhenUsed="1"/>

</xml_diff>

<commit_message>
Added links to github and linkedin
</commit_message>
<xml_diff>
--- a/RyanGrantResume.docx
+++ b/RyanGrantResume.docx
@@ -69,7 +69,133 @@
           <w:rFonts w:ascii="Times New Roman" w:hAnsi="Times New Roman" w:cs="Times New Roman"/>
         </w:rPr>
         <w:tab/>
-        <w:t xml:space="preserve"> grantr16@mail.wlu.edu</w:t>
+        <w:t xml:space="preserve"> </w:t>
+      </w:r>
+      <w:hyperlink r:id="rId7" w:history="1">
+        <w:r>
+          <w:rPr>
+            <w:rStyle w:val="Hyperlink"/>
+            <w:rFonts w:ascii="Times New Roman" w:hAnsi="Times New Roman" w:cs="Times New Roman"/>
+          </w:rPr>
+          <w:t>grantr16@mail.wlu.edu</w:t>
+        </w:r>
+      </w:hyperlink>
+    </w:p>
+    <w:p>
+      <w:pPr>
+        <w:pStyle w:val="NoSpacing"/>
+        <w:tabs>
+          <w:tab w:val="right" w:pos="10080"/>
+        </w:tabs>
+        <w:rPr>
+          <w:rStyle w:val="Hyperlink"/>
+          <w:rFonts w:ascii="Times New Roman" w:hAnsi="Times New Roman" w:cs="Times New Roman"/>
+        </w:rPr>
+      </w:pPr>
+      <w:hyperlink r:id="rId8" w:history="1">
+        <w:r>
+          <w:rPr>
+            <w:rStyle w:val="Hyperlink"/>
+            <w:rFonts w:ascii="Times New Roman" w:hAnsi="Times New Roman" w:cs="Times New Roman"/>
+          </w:rPr>
+          <w:t>GitHub</w:t>
+        </w:r>
+      </w:hyperlink>
+      <w:bookmarkStart w:id="0" w:name="_GoBack"/>
+      <w:bookmarkEnd w:id="0"/>
+      <w:r>
+        <w:rPr>
+          <w:rFonts w:ascii="Times New Roman" w:hAnsi="Times New Roman" w:cs="Times New Roman"/>
+        </w:rPr>
+        <w:fldChar w:fldCharType="begin"/>
+      </w:r>
+      <w:r>
+        <w:rPr>
+          <w:rFonts w:ascii="Times New Roman" w:hAnsi="Times New Roman" w:cs="Times New Roman"/>
+        </w:rPr>
+        <w:instrText xml:space="preserve"> HYPERLINK "http://www.linkedin.com/in/ryan-grant" </w:instrText>
+      </w:r>
+      <w:r>
+        <w:rPr>
+          <w:rFonts w:ascii="Times New Roman" w:hAnsi="Times New Roman" w:cs="Times New Roman"/>
+        </w:rPr>
+      </w:r>
+      <w:r>
+        <w:rPr>
+          <w:rFonts w:ascii="Times New Roman" w:hAnsi="Times New Roman" w:cs="Times New Roman"/>
+        </w:rPr>
+        <w:fldChar w:fldCharType="separate"/>
+      </w:r>
+    </w:p>
+    <w:p>
+      <w:pPr>
+        <w:pStyle w:val="NoSpacing"/>
+        <w:tabs>
+          <w:tab w:val="right" w:pos="10080"/>
+        </w:tabs>
+        <w:rPr>
+          <w:rFonts w:ascii="Times New Roman" w:hAnsi="Times New Roman" w:cs="Times New Roman"/>
+        </w:rPr>
+      </w:pPr>
+      <w:r>
+        <w:rPr>
+          <w:rStyle w:val="Hyperlink"/>
+          <w:rFonts w:ascii="Times New Roman" w:hAnsi="Times New Roman" w:cs="Times New Roman"/>
+        </w:rPr>
+        <w:t>LinkedIn</w:t>
+      </w:r>
+      <w:r>
+        <w:rPr>
+          <w:rFonts w:ascii="Times New Roman" w:hAnsi="Times New Roman" w:cs="Times New Roman"/>
+        </w:rPr>
+        <w:fldChar w:fldCharType="end"/>
+      </w:r>
+    </w:p>
+    <w:p>
+      <w:pPr>
+        <w:pBdr>
+          <w:bottom w:val="single" w:sz="6" w:space="1" w:color="auto"/>
+        </w:pBdr>
+        <w:spacing w:after="0" w:line="240" w:lineRule="auto"/>
+        <w:rPr>
+          <w:rFonts w:ascii="Arial" w:eastAsia="Times New Roman" w:hAnsi="Arial" w:cs="Arial"/>
+          <w:vanish/>
+          <w:sz w:val="16"/>
+          <w:szCs w:val="16"/>
+        </w:rPr>
+      </w:pPr>
+      <w:r>
+        <w:rPr>
+          <w:rFonts w:ascii="Arial" w:eastAsia="Times New Roman" w:hAnsi="Arial" w:cs="Arial"/>
+          <w:vanish/>
+          <w:sz w:val="16"/>
+          <w:szCs w:val="16"/>
+        </w:rPr>
+        <w:t>Top of Form</w:t>
+      </w:r>
+    </w:p>
+    <w:p>
+      <w:pPr>
+        <w:pBdr>
+          <w:top w:val="single" w:sz="6" w:space="1" w:color="auto"/>
+        </w:pBdr>
+        <w:spacing w:after="0" w:line="240" w:lineRule="auto"/>
+        <w:jc w:val="center"/>
+        <w:rPr>
+          <w:rFonts w:ascii="Arial" w:eastAsia="Times New Roman" w:hAnsi="Arial" w:cs="Arial"/>
+          <w:vanish/>
+          <w:sz w:val="16"/>
+          <w:szCs w:val="16"/>
+        </w:rPr>
+      </w:pPr>
+      <w:r>
+        <w:rPr>
+          <w:rFonts w:ascii="Arial" w:eastAsia="Times New Roman" w:hAnsi="Arial" w:cs="Arial"/>
+          <w:vanish/>
+          <w:sz w:val="16"/>
+          <w:szCs w:val="16"/>
+        </w:rPr>
+        <w:t>Bottom of Form</w:t>
       </w:r>
     </w:p>
     <w:p>
@@ -1227,8 +1353,6 @@
         </w:rPr>
         <w:t xml:space="preserve"> ICAgile Certified Professional – October 14, 2016</w:t>
       </w:r>
-      <w:bookmarkStart w:id="0" w:name="_GoBack"/>
-      <w:bookmarkEnd w:id="0"/>
     </w:p>
     <w:sectPr>
       <w:pgSz w:w="12240" w:h="15840"/>
@@ -2803,6 +2927,115 @@
       <w:szCs w:val="24"/>
     </w:rPr>
   </w:style>
+  <w:style w:type="character" w:styleId="Hyperlink">
+    <w:name w:val="Hyperlink"/>
+    <w:basedOn w:val="DefaultParagraphFont"/>
+    <w:uiPriority w:val="99"/>
+    <w:unhideWhenUsed/>
+    <w:rsid w:val="00AA1446"/>
+    <w:rPr>
+      <w:color w:val="0563C1" w:themeColor="hyperlink"/>
+      <w:u w:val="single"/>
+    </w:rPr>
+  </w:style>
+  <w:style w:type="character" w:styleId="UnresolvedMention">
+    <w:name w:val="Unresolved Mention"/>
+    <w:basedOn w:val="DefaultParagraphFont"/>
+    <w:uiPriority w:val="99"/>
+    <w:semiHidden/>
+    <w:unhideWhenUsed/>
+    <w:rsid w:val="00AA1446"/>
+    <w:rPr>
+      <w:color w:val="808080"/>
+      <w:shd w:val="clear" w:color="auto" w:fill="E6E6E6"/>
+    </w:rPr>
+  </w:style>
+  <w:style w:type="paragraph" w:styleId="z-TopofForm">
+    <w:name w:val="HTML Top of Form"/>
+    <w:basedOn w:val="Normal"/>
+    <w:next w:val="Normal"/>
+    <w:link w:val="z-TopofFormChar"/>
+    <w:hidden/>
+    <w:uiPriority w:val="99"/>
+    <w:semiHidden/>
+    <w:unhideWhenUsed/>
+    <w:rsid w:val="00803E91"/>
+    <w:pPr>
+      <w:pBdr>
+        <w:bottom w:val="single" w:sz="6" w:space="1" w:color="auto"/>
+      </w:pBdr>
+      <w:spacing w:after="0" w:line="240" w:lineRule="auto"/>
+      <w:jc w:val="center"/>
+    </w:pPr>
+    <w:rPr>
+      <w:rFonts w:ascii="Arial" w:eastAsia="Times New Roman" w:hAnsi="Arial" w:cs="Arial"/>
+      <w:vanish/>
+      <w:sz w:val="16"/>
+      <w:szCs w:val="16"/>
+    </w:rPr>
+  </w:style>
+  <w:style w:type="character" w:customStyle="1" w:styleId="z-TopofFormChar">
+    <w:name w:val="z-Top of Form Char"/>
+    <w:basedOn w:val="DefaultParagraphFont"/>
+    <w:link w:val="z-TopofForm"/>
+    <w:uiPriority w:val="99"/>
+    <w:semiHidden/>
+    <w:rsid w:val="00803E91"/>
+    <w:rPr>
+      <w:rFonts w:ascii="Arial" w:eastAsia="Times New Roman" w:hAnsi="Arial" w:cs="Arial"/>
+      <w:vanish/>
+      <w:sz w:val="16"/>
+      <w:szCs w:val="16"/>
+    </w:rPr>
+  </w:style>
+  <w:style w:type="character" w:customStyle="1" w:styleId="domain">
+    <w:name w:val="domain"/>
+    <w:basedOn w:val="DefaultParagraphFont"/>
+    <w:rsid w:val="00803E91"/>
+  </w:style>
+  <w:style w:type="character" w:customStyle="1" w:styleId="vanity-name">
+    <w:name w:val="vanity-name"/>
+    <w:basedOn w:val="DefaultParagraphFont"/>
+    <w:rsid w:val="00803E91"/>
+  </w:style>
+  <w:style w:type="paragraph" w:styleId="z-BottomofForm">
+    <w:name w:val="HTML Bottom of Form"/>
+    <w:basedOn w:val="Normal"/>
+    <w:next w:val="Normal"/>
+    <w:link w:val="z-BottomofFormChar"/>
+    <w:hidden/>
+    <w:uiPriority w:val="99"/>
+    <w:semiHidden/>
+    <w:unhideWhenUsed/>
+    <w:rsid w:val="00803E91"/>
+    <w:pPr>
+      <w:pBdr>
+        <w:top w:val="single" w:sz="6" w:space="1" w:color="auto"/>
+      </w:pBdr>
+      <w:spacing w:after="0" w:line="240" w:lineRule="auto"/>
+      <w:jc w:val="center"/>
+    </w:pPr>
+    <w:rPr>
+      <w:rFonts w:ascii="Arial" w:eastAsia="Times New Roman" w:hAnsi="Arial" w:cs="Arial"/>
+      <w:vanish/>
+      <w:sz w:val="16"/>
+      <w:szCs w:val="16"/>
+    </w:rPr>
+  </w:style>
+  <w:style w:type="character" w:customStyle="1" w:styleId="z-BottomofFormChar">
+    <w:name w:val="z-Bottom of Form Char"/>
+    <w:basedOn w:val="DefaultParagraphFont"/>
+    <w:link w:val="z-BottomofForm"/>
+    <w:uiPriority w:val="99"/>
+    <w:semiHidden/>
+    <w:rsid w:val="00803E91"/>
+    <w:rPr>
+      <w:rFonts w:ascii="Arial" w:eastAsia="Times New Roman" w:hAnsi="Arial" w:cs="Arial"/>
+      <w:vanish/>
+      <w:sz w:val="16"/>
+      <w:szCs w:val="16"/>
+    </w:rPr>
+  </w:style>
 </w:styles>
 </file>
 

</xml_diff>

<commit_message>
Added linux to skills
</commit_message>
<xml_diff>
--- a/RyanGrantResume.docx
+++ b/RyanGrantResume.docx
@@ -101,8 +101,6 @@
           <w:t>GitHub</w:t>
         </w:r>
       </w:hyperlink>
-      <w:bookmarkStart w:id="0" w:name="_GoBack"/>
-      <w:bookmarkEnd w:id="0"/>
       <w:r>
         <w:rPr>
           <w:rFonts w:ascii="Times New Roman" w:hAnsi="Times New Roman" w:cs="Times New Roman"/>
@@ -114,11 +112,6 @@
           <w:rFonts w:ascii="Times New Roman" w:hAnsi="Times New Roman" w:cs="Times New Roman"/>
         </w:rPr>
         <w:instrText xml:space="preserve"> HYPERLINK "http://www.linkedin.com/in/ryan-grant" </w:instrText>
-      </w:r>
-      <w:r>
-        <w:rPr>
-          <w:rFonts w:ascii="Times New Roman" w:hAnsi="Times New Roman" w:cs="Times New Roman"/>
-        </w:rPr>
       </w:r>
       <w:r>
         <w:rPr>
@@ -1237,6 +1230,14 @@
         </w:rPr>
         <w:t>, Splunk</w:t>
       </w:r>
+      <w:r>
+        <w:rPr>
+          <w:rFonts w:ascii="Times New Roman" w:hAnsi="Times New Roman" w:cs="Times New Roman"/>
+        </w:rPr>
+        <w:t>, Linux</w:t>
+      </w:r>
+      <w:bookmarkStart w:id="0" w:name="_GoBack"/>
+      <w:bookmarkEnd w:id="0"/>
     </w:p>
     <w:p>
       <w:pPr>

</xml_diff>

<commit_message>
* Updated some info, added latest position to word and pdf
</commit_message>
<xml_diff>
--- a/RyanGrantResume.docx
+++ b/RyanGrantResume.docx
@@ -38,7 +38,7 @@
         <w:rPr>
           <w:rFonts w:ascii="Times New Roman" w:hAnsi="Times New Roman" w:cs="Times New Roman"/>
         </w:rPr>
-        <w:t>2671 Avenir Pl, Apt 2523</w:t>
+        <w:t>1800 Jonathan Way, Apt 207</w:t>
       </w:r>
       <w:r>
         <w:rPr>
@@ -62,7 +62,19 @@
         <w:rPr>
           <w:rFonts w:ascii="Times New Roman" w:hAnsi="Times New Roman" w:cs="Times New Roman"/>
         </w:rPr>
-        <w:t>Vienna, VA 22180</w:t>
+        <w:t>Reston</w:t>
+      </w:r>
+      <w:r>
+        <w:rPr>
+          <w:rFonts w:ascii="Times New Roman" w:hAnsi="Times New Roman" w:cs="Times New Roman"/>
+        </w:rPr>
+        <w:t>, VA 2</w:t>
+      </w:r>
+      <w:r>
+        <w:rPr>
+          <w:rFonts w:ascii="Times New Roman" w:hAnsi="Times New Roman" w:cs="Times New Roman"/>
+        </w:rPr>
+        <w:t>0190</w:t>
       </w:r>
       <w:r>
         <w:rPr>
@@ -224,9 +236,7 @@
     </w:p>
     <w:p>
       <w:pPr>
-        <w:spacing w:after="0" w:line="240" w:lineRule="auto"/>
-        <w:ind w:firstLine="720"/>
-        <w:textAlignment w:val="baseline"/>
+        <w:pStyle w:val="NoSpacing"/>
         <w:rPr>
           <w:rFonts w:ascii="Times New Roman" w:eastAsia="Times New Roman" w:hAnsi="Times New Roman" w:cs="Times New Roman"/>
         </w:rPr>
@@ -235,17 +245,20 @@
         <w:rPr>
           <w:rFonts w:ascii="Times New Roman" w:eastAsia="Times New Roman" w:hAnsi="Times New Roman" w:cs="Times New Roman"/>
         </w:rPr>
-        <w:t>A results-driven Software Engineer strong in analyzing and problem-solving. Expert in C#, proficient in Java and Python. Skilled in developing business plans, requirements specifications, user documentation, and efficient code. Strong written and verbal communications. Interested in a challenging technical track career in an application development or cyber security environment.</w:t>
-      </w:r>
-    </w:p>
-    <w:p>
-      <w:pPr>
-        <w:pStyle w:val="NoSpacing"/>
-        <w:rPr>
-          <w:rFonts w:ascii="Times New Roman" w:hAnsi="Times New Roman" w:cs="Times New Roman"/>
-          <w:b/>
-        </w:rPr>
-      </w:pPr>
+        <w:t>A results-driven DevOps and Software Engineer strong in analyzing and problem-solving.  Skilled in developing business plans, requirements specifications, user documentation, and efficient code.</w:t>
+      </w:r>
+      <w:r>
+        <w:rPr>
+          <w:rFonts w:ascii="Times New Roman" w:eastAsia="Times New Roman" w:hAnsi="Times New Roman" w:cs="Times New Roman"/>
+        </w:rPr>
+        <w:t xml:space="preserve">  </w:t>
+      </w:r>
+      <w:r>
+        <w:rPr>
+          <w:rFonts w:ascii="Times New Roman" w:eastAsia="Times New Roman" w:hAnsi="Times New Roman" w:cs="Times New Roman"/>
+        </w:rPr>
+        <w:t>Strong written and verbal communications. Interested in a challenging technical track career in CI/CD, cloud, or cyber security.</w:t>
+      </w:r>
     </w:p>
     <w:p>
       <w:pPr>
@@ -507,7 +520,7 @@
           <w:b/>
           <w:u w:val="single"/>
         </w:rPr>
-        <w:t>Web Application Developer</w:t>
+        <w:t>Configuration Management Engineer</w:t>
       </w:r>
     </w:p>
     <w:p>
@@ -529,7 +542,7 @@
         <w:rPr>
           <w:rFonts w:ascii="Times New Roman" w:hAnsi="Times New Roman" w:cs="Times New Roman"/>
         </w:rPr>
-        <w:t>Gathered requirements with and presented completed development work directly to product owners</w:t>
+        <w:t>Built pipelines in Jenkins triggering a compile and deployment whenever code was pushed</w:t>
       </w:r>
     </w:p>
     <w:p>
@@ -551,19 +564,7 @@
         <w:rPr>
           <w:rFonts w:ascii="Times New Roman" w:hAnsi="Times New Roman" w:cs="Times New Roman"/>
         </w:rPr>
-        <w:t xml:space="preserve">Added new features </w:t>
-      </w:r>
-      <w:r>
-        <w:rPr>
-          <w:rFonts w:ascii="Times New Roman" w:hAnsi="Times New Roman" w:cs="Times New Roman"/>
-        </w:rPr>
-        <w:t xml:space="preserve">primarily </w:t>
-      </w:r>
-      <w:r>
-        <w:rPr>
-          <w:rFonts w:ascii="Times New Roman" w:hAnsi="Times New Roman" w:cs="Times New Roman"/>
-        </w:rPr>
-        <w:t>using AngularJS with a C# REST API</w:t>
+        <w:t>Maintained 100+ TFS-Git repositories in multiple environments</w:t>
       </w:r>
     </w:p>
     <w:p>
@@ -585,25 +586,7 @@
         <w:rPr>
           <w:rFonts w:ascii="Times New Roman" w:hAnsi="Times New Roman" w:cs="Times New Roman"/>
         </w:rPr>
-        <w:t>Used Jenkins, SonarQube, Fortify, Git</w:t>
-      </w:r>
-      <w:r>
-        <w:rPr>
-          <w:rFonts w:ascii="Times New Roman" w:hAnsi="Times New Roman" w:cs="Times New Roman"/>
-        </w:rPr>
-        <w:t>, and a team tester</w:t>
-      </w:r>
-      <w:r>
-        <w:rPr>
-          <w:rFonts w:ascii="Times New Roman" w:hAnsi="Times New Roman" w:cs="Times New Roman"/>
-        </w:rPr>
-        <w:t xml:space="preserve"> to provide </w:t>
-      </w:r>
-      <w:r>
-        <w:rPr>
-          <w:rFonts w:ascii="Times New Roman" w:hAnsi="Times New Roman" w:cs="Times New Roman"/>
-        </w:rPr>
-        <w:t>quality assured code</w:t>
+        <w:t>Performed quality, security, and integrity checks on all checked in code</w:t>
       </w:r>
     </w:p>
     <w:p>
@@ -625,43 +608,51 @@
         <w:rPr>
           <w:rFonts w:ascii="Times New Roman" w:hAnsi="Times New Roman" w:cs="Times New Roman"/>
         </w:rPr>
-        <w:t>Collaborated</w:t>
-      </w:r>
-      <w:r>
-        <w:rPr>
-          <w:rFonts w:ascii="Times New Roman" w:hAnsi="Times New Roman" w:cs="Times New Roman"/>
-        </w:rPr>
-        <w:t xml:space="preserve"> with </w:t>
-      </w:r>
-      <w:r>
-        <w:rPr>
-          <w:rFonts w:ascii="Times New Roman" w:hAnsi="Times New Roman" w:cs="Times New Roman"/>
-        </w:rPr>
-        <w:t>a team of five developers</w:t>
-      </w:r>
-      <w:r>
-        <w:rPr>
-          <w:rFonts w:ascii="Times New Roman" w:hAnsi="Times New Roman" w:cs="Times New Roman"/>
-        </w:rPr>
-        <w:t xml:space="preserve"> to ensure </w:t>
-      </w:r>
-      <w:r>
-        <w:rPr>
-          <w:rFonts w:ascii="Times New Roman" w:hAnsi="Times New Roman" w:cs="Times New Roman"/>
-        </w:rPr>
-        <w:t xml:space="preserve">all </w:t>
-      </w:r>
-      <w:r>
-        <w:rPr>
-          <w:rFonts w:ascii="Times New Roman" w:hAnsi="Times New Roman" w:cs="Times New Roman"/>
-        </w:rPr>
-        <w:t xml:space="preserve">code passed a review </w:t>
-      </w:r>
-      <w:r>
-        <w:rPr>
-          <w:rFonts w:ascii="Times New Roman" w:hAnsi="Times New Roman" w:cs="Times New Roman"/>
-        </w:rPr>
-        <w:t>before merging</w:t>
+        <w:t xml:space="preserve">Deployed 30+ applications to 15 servers on a bi-weekly basis using </w:t>
+      </w:r>
+      <w:proofErr w:type="spellStart"/>
+      <w:r>
+        <w:rPr>
+          <w:rFonts w:ascii="Times New Roman" w:hAnsi="Times New Roman" w:cs="Times New Roman"/>
+        </w:rPr>
+        <w:t>OctopusDeploy</w:t>
+      </w:r>
+      <w:proofErr w:type="spellEnd"/>
+    </w:p>
+    <w:p>
+      <w:pPr>
+        <w:pStyle w:val="NoSpacing"/>
+        <w:tabs>
+          <w:tab w:val="left" w:pos="360"/>
+          <w:tab w:val="right" w:pos="10080"/>
+        </w:tabs>
+        <w:ind w:left="1080"/>
+        <w:rPr>
+          <w:rFonts w:ascii="Times New Roman" w:hAnsi="Times New Roman" w:cs="Times New Roman"/>
+        </w:rPr>
+      </w:pPr>
+    </w:p>
+    <w:p>
+      <w:pPr>
+        <w:pStyle w:val="NoSpacing"/>
+        <w:tabs>
+          <w:tab w:val="left" w:pos="360"/>
+          <w:tab w:val="right" w:pos="10080"/>
+        </w:tabs>
+        <w:ind w:left="1080"/>
+        <w:rPr>
+          <w:rFonts w:ascii="Times New Roman" w:hAnsi="Times New Roman" w:cs="Times New Roman"/>
+          <w:b/>
+          <w:u w:val="single"/>
+        </w:rPr>
+      </w:pPr>
+      <w:r>
+        <w:rPr>
+          <w:rFonts w:ascii="Times New Roman" w:hAnsi="Times New Roman" w:cs="Times New Roman"/>
+          <w:b/>
+          <w:u w:val="single"/>
+        </w:rPr>
+        <w:t>Web Application Developer</w:t>
       </w:r>
     </w:p>
     <w:p>
@@ -683,43 +674,7 @@
         <w:rPr>
           <w:rFonts w:ascii="Times New Roman" w:hAnsi="Times New Roman" w:cs="Times New Roman"/>
         </w:rPr>
-        <w:t>Provided 100% unit test coverage on all new code</w:t>
-      </w:r>
-    </w:p>
-    <w:p>
-      <w:pPr>
-        <w:pStyle w:val="NoSpacing"/>
-        <w:tabs>
-          <w:tab w:val="left" w:pos="360"/>
-          <w:tab w:val="right" w:pos="10080"/>
-        </w:tabs>
-        <w:ind w:left="1080"/>
-        <w:rPr>
-          <w:rFonts w:ascii="Times New Roman" w:hAnsi="Times New Roman" w:cs="Times New Roman"/>
-        </w:rPr>
-      </w:pPr>
-    </w:p>
-    <w:p>
-      <w:pPr>
-        <w:pStyle w:val="NoSpacing"/>
-        <w:tabs>
-          <w:tab w:val="left" w:pos="360"/>
-          <w:tab w:val="right" w:pos="10080"/>
-        </w:tabs>
-        <w:ind w:left="1080"/>
-        <w:rPr>
-          <w:rFonts w:ascii="Times New Roman" w:hAnsi="Times New Roman" w:cs="Times New Roman"/>
-          <w:b/>
-          <w:u w:val="single"/>
-        </w:rPr>
-      </w:pPr>
-      <w:r>
-        <w:rPr>
-          <w:rFonts w:ascii="Times New Roman" w:hAnsi="Times New Roman" w:cs="Times New Roman"/>
-          <w:b/>
-          <w:u w:val="single"/>
-        </w:rPr>
-        <w:t>Production Support</w:t>
+        <w:t>Gathered requirements with and presented completed development work directly to product owners</w:t>
       </w:r>
     </w:p>
     <w:p>
@@ -741,7 +696,7 @@
         <w:rPr>
           <w:rFonts w:ascii="Times New Roman" w:hAnsi="Times New Roman" w:cs="Times New Roman"/>
         </w:rPr>
-        <w:t>Transitioned over 50 applications from another contract to a new production support team</w:t>
+        <w:t>Added new features primarily using AngularJS with a C# REST API</w:t>
       </w:r>
     </w:p>
     <w:p>
@@ -763,7 +718,7 @@
         <w:rPr>
           <w:rFonts w:ascii="Times New Roman" w:hAnsi="Times New Roman" w:cs="Times New Roman"/>
         </w:rPr>
-        <w:t>Provided tier 2 and 3 production support for those applications</w:t>
+        <w:t>Used Jenkins, SonarQube, Fortify, Git, and a team tester to provide quality assured code</w:t>
       </w:r>
     </w:p>
     <w:p>
@@ -785,13 +740,7 @@
         <w:rPr>
           <w:rFonts w:ascii="Times New Roman" w:hAnsi="Times New Roman" w:cs="Times New Roman"/>
         </w:rPr>
-        <w:t xml:space="preserve">Managed a rotational </w:t>
-      </w:r>
-      <w:r>
-        <w:rPr>
-          <w:rFonts w:ascii="Times New Roman" w:hAnsi="Times New Roman" w:cs="Times New Roman"/>
-        </w:rPr>
-        <w:t>24/7 emergency support line</w:t>
+        <w:t>Collaborated with a team of five developers to ensure all code passed a review before merging</w:t>
       </w:r>
     </w:p>
     <w:p>
@@ -813,6 +762,150 @@
         <w:rPr>
           <w:rFonts w:ascii="Times New Roman" w:hAnsi="Times New Roman" w:cs="Times New Roman"/>
         </w:rPr>
+        <w:t xml:space="preserve">Provided </w:t>
+      </w:r>
+      <w:proofErr w:type="gramStart"/>
+      <w:r>
+        <w:rPr>
+          <w:rFonts w:ascii="Times New Roman" w:hAnsi="Times New Roman" w:cs="Times New Roman"/>
+        </w:rPr>
+        <w:t>100% unit</w:t>
+      </w:r>
+      <w:proofErr w:type="gramEnd"/>
+      <w:r>
+        <w:rPr>
+          <w:rFonts w:ascii="Times New Roman" w:hAnsi="Times New Roman" w:cs="Times New Roman"/>
+        </w:rPr>
+        <w:t xml:space="preserve"> test coverage on all new code</w:t>
+      </w:r>
+    </w:p>
+    <w:p>
+      <w:pPr>
+        <w:pStyle w:val="NoSpacing"/>
+        <w:tabs>
+          <w:tab w:val="left" w:pos="360"/>
+          <w:tab w:val="right" w:pos="10080"/>
+        </w:tabs>
+        <w:ind w:left="1080"/>
+        <w:rPr>
+          <w:rFonts w:ascii="Times New Roman" w:hAnsi="Times New Roman" w:cs="Times New Roman"/>
+        </w:rPr>
+      </w:pPr>
+    </w:p>
+    <w:p>
+      <w:pPr>
+        <w:pStyle w:val="NoSpacing"/>
+        <w:tabs>
+          <w:tab w:val="left" w:pos="360"/>
+          <w:tab w:val="right" w:pos="10080"/>
+        </w:tabs>
+        <w:ind w:left="1080"/>
+        <w:rPr>
+          <w:rFonts w:ascii="Times New Roman" w:hAnsi="Times New Roman" w:cs="Times New Roman"/>
+          <w:b/>
+          <w:u w:val="single"/>
+        </w:rPr>
+      </w:pPr>
+      <w:r>
+        <w:rPr>
+          <w:rFonts w:ascii="Times New Roman" w:hAnsi="Times New Roman" w:cs="Times New Roman"/>
+          <w:b/>
+          <w:u w:val="single"/>
+        </w:rPr>
+        <w:t>Production Support</w:t>
+      </w:r>
+    </w:p>
+    <w:p>
+      <w:pPr>
+        <w:pStyle w:val="NoSpacing"/>
+        <w:numPr>
+          <w:ilvl w:val="0"/>
+          <w:numId w:val="6"/>
+        </w:numPr>
+        <w:tabs>
+          <w:tab w:val="left" w:pos="360"/>
+          <w:tab w:val="right" w:pos="10080"/>
+        </w:tabs>
+        <w:rPr>
+          <w:rFonts w:ascii="Times New Roman" w:hAnsi="Times New Roman" w:cs="Times New Roman"/>
+        </w:rPr>
+      </w:pPr>
+      <w:r>
+        <w:rPr>
+          <w:rFonts w:ascii="Times New Roman" w:hAnsi="Times New Roman" w:cs="Times New Roman"/>
+        </w:rPr>
+        <w:t>Transitioned over 50 applications from another contract to a new production support team</w:t>
+      </w:r>
+    </w:p>
+    <w:p>
+      <w:pPr>
+        <w:pStyle w:val="NoSpacing"/>
+        <w:numPr>
+          <w:ilvl w:val="0"/>
+          <w:numId w:val="6"/>
+        </w:numPr>
+        <w:tabs>
+          <w:tab w:val="left" w:pos="360"/>
+          <w:tab w:val="right" w:pos="10080"/>
+        </w:tabs>
+        <w:rPr>
+          <w:rFonts w:ascii="Times New Roman" w:hAnsi="Times New Roman" w:cs="Times New Roman"/>
+        </w:rPr>
+      </w:pPr>
+      <w:r>
+        <w:rPr>
+          <w:rFonts w:ascii="Times New Roman" w:hAnsi="Times New Roman" w:cs="Times New Roman"/>
+        </w:rPr>
+        <w:t>Provided tier 2 and 3 production support for those applications</w:t>
+      </w:r>
+    </w:p>
+    <w:p>
+      <w:pPr>
+        <w:pStyle w:val="NoSpacing"/>
+        <w:numPr>
+          <w:ilvl w:val="0"/>
+          <w:numId w:val="6"/>
+        </w:numPr>
+        <w:tabs>
+          <w:tab w:val="left" w:pos="360"/>
+          <w:tab w:val="right" w:pos="10080"/>
+        </w:tabs>
+        <w:rPr>
+          <w:rFonts w:ascii="Times New Roman" w:hAnsi="Times New Roman" w:cs="Times New Roman"/>
+        </w:rPr>
+      </w:pPr>
+      <w:r>
+        <w:rPr>
+          <w:rFonts w:ascii="Times New Roman" w:hAnsi="Times New Roman" w:cs="Times New Roman"/>
+        </w:rPr>
+        <w:t xml:space="preserve">Managed a rotational </w:t>
+      </w:r>
+      <w:r>
+        <w:rPr>
+          <w:rFonts w:ascii="Times New Roman" w:hAnsi="Times New Roman" w:cs="Times New Roman"/>
+        </w:rPr>
+        <w:t>24/7 emergency support line</w:t>
+      </w:r>
+    </w:p>
+    <w:p>
+      <w:pPr>
+        <w:pStyle w:val="NoSpacing"/>
+        <w:numPr>
+          <w:ilvl w:val="0"/>
+          <w:numId w:val="6"/>
+        </w:numPr>
+        <w:tabs>
+          <w:tab w:val="left" w:pos="360"/>
+          <w:tab w:val="right" w:pos="10080"/>
+        </w:tabs>
+        <w:rPr>
+          <w:rFonts w:ascii="Times New Roman" w:hAnsi="Times New Roman" w:cs="Times New Roman"/>
+        </w:rPr>
+      </w:pPr>
+      <w:r>
+        <w:rPr>
+          <w:rFonts w:ascii="Times New Roman" w:hAnsi="Times New Roman" w:cs="Times New Roman"/>
+        </w:rPr>
         <w:t>Worked on bugs in C#</w:t>
       </w:r>
       <w:r>
@@ -1002,140 +1095,6 @@
     <w:p>
       <w:pPr>
         <w:pStyle w:val="NoSpacing"/>
-        <w:tabs>
-          <w:tab w:val="right" w:pos="10080"/>
-        </w:tabs>
-        <w:ind w:left="1080"/>
-        <w:rPr>
-          <w:rFonts w:ascii="Times New Roman" w:hAnsi="Times New Roman" w:cs="Times New Roman"/>
-        </w:rPr>
-      </w:pPr>
-    </w:p>
-    <w:p>
-      <w:pPr>
-        <w:pStyle w:val="NoSpacing"/>
-        <w:tabs>
-          <w:tab w:val="left" w:pos="360"/>
-          <w:tab w:val="right" w:pos="10080"/>
-        </w:tabs>
-        <w:rPr>
-          <w:rFonts w:ascii="Times New Roman" w:hAnsi="Times New Roman" w:cs="Times New Roman"/>
-        </w:rPr>
-      </w:pPr>
-      <w:r>
-        <w:rPr>
-          <w:rFonts w:ascii="Times New Roman" w:hAnsi="Times New Roman" w:cs="Times New Roman"/>
-          <w:b/>
-        </w:rPr>
-        <w:tab/>
-        <w:t>C</w:t>
-      </w:r>
-      <w:r>
-        <w:rPr>
-          <w:rFonts w:ascii="Times New Roman" w:hAnsi="Times New Roman" w:cs="Times New Roman"/>
-          <w:b/>
-        </w:rPr>
-        <w:t>omputer Science Teaching Assistant, Washington and Lee University</w:t>
-      </w:r>
-      <w:r>
-        <w:rPr>
-          <w:rFonts w:ascii="Times New Roman" w:hAnsi="Times New Roman" w:cs="Times New Roman"/>
-        </w:rPr>
-        <w:t xml:space="preserve">, Lexington, VA    </w:t>
-      </w:r>
-      <w:r>
-        <w:rPr>
-          <w:rFonts w:ascii="Times New Roman" w:hAnsi="Times New Roman" w:cs="Times New Roman"/>
-        </w:rPr>
-        <w:tab/>
-        <w:t>Fall 2014</w:t>
-      </w:r>
-    </w:p>
-    <w:p>
-      <w:pPr>
-        <w:pStyle w:val="NoSpacing"/>
-        <w:numPr>
-          <w:ilvl w:val="0"/>
-          <w:numId w:val="2"/>
-        </w:numPr>
-        <w:tabs>
-          <w:tab w:val="left" w:pos="1080"/>
-        </w:tabs>
-        <w:ind w:left="1080"/>
-        <w:rPr>
-          <w:rFonts w:ascii="Times New Roman" w:hAnsi="Times New Roman" w:cs="Times New Roman"/>
-        </w:rPr>
-      </w:pPr>
-      <w:r>
-        <w:rPr>
-          <w:rFonts w:ascii="Times New Roman" w:hAnsi="Times New Roman" w:cs="Times New Roman"/>
-        </w:rPr>
-        <w:t xml:space="preserve">Helped </w:t>
-      </w:r>
-      <w:r>
-        <w:rPr>
-          <w:rFonts w:ascii="Times New Roman" w:hAnsi="Times New Roman" w:cs="Times New Roman"/>
-        </w:rPr>
-        <w:t>teach</w:t>
-      </w:r>
-      <w:r>
-        <w:rPr>
-          <w:rFonts w:ascii="Times New Roman" w:hAnsi="Times New Roman" w:cs="Times New Roman"/>
-        </w:rPr>
-        <w:t xml:space="preserve"> introductory computer science class</w:t>
-      </w:r>
-    </w:p>
-    <w:p>
-      <w:pPr>
-        <w:pStyle w:val="NoSpacing"/>
-        <w:numPr>
-          <w:ilvl w:val="0"/>
-          <w:numId w:val="2"/>
-        </w:numPr>
-        <w:tabs>
-          <w:tab w:val="left" w:pos="1080"/>
-        </w:tabs>
-        <w:ind w:left="1080"/>
-        <w:rPr>
-          <w:rFonts w:ascii="Times New Roman" w:hAnsi="Times New Roman" w:cs="Times New Roman"/>
-        </w:rPr>
-      </w:pPr>
-      <w:r>
-        <w:rPr>
-          <w:rFonts w:ascii="Times New Roman" w:hAnsi="Times New Roman" w:cs="Times New Roman"/>
-        </w:rPr>
-        <w:t xml:space="preserve">Managed and taught first-year students during </w:t>
-      </w:r>
-      <w:r>
-        <w:rPr>
-          <w:rFonts w:ascii="Times New Roman" w:hAnsi="Times New Roman" w:cs="Times New Roman"/>
-        </w:rPr>
-        <w:t>computer science lab</w:t>
-      </w:r>
-      <w:r>
-        <w:rPr>
-          <w:rFonts w:ascii="Times New Roman" w:hAnsi="Times New Roman" w:cs="Times New Roman"/>
-        </w:rPr>
-        <w:t xml:space="preserve"> and after-class projects</w:t>
-      </w:r>
-      <w:r>
-        <w:rPr>
-          <w:rFonts w:ascii="Times New Roman" w:hAnsi="Times New Roman" w:cs="Times New Roman"/>
-        </w:rPr>
-        <w:t xml:space="preserve"> in python, HTML, CSS, and JavaScript</w:t>
-      </w:r>
-    </w:p>
-    <w:p>
-      <w:pPr>
-        <w:pStyle w:val="NoSpacing"/>
-        <w:rPr>
-          <w:rFonts w:ascii="Times New Roman" w:hAnsi="Times New Roman" w:cs="Times New Roman"/>
-        </w:rPr>
-      </w:pPr>
-    </w:p>
-    <w:p>
-      <w:pPr>
-        <w:pStyle w:val="NoSpacing"/>
         <w:rPr>
           <w:rFonts w:ascii="Times New Roman" w:hAnsi="Times New Roman" w:cs="Times New Roman"/>
           <w:b/>
@@ -1192,52 +1151,54 @@
         <w:rPr>
           <w:rFonts w:ascii="Times New Roman" w:hAnsi="Times New Roman" w:cs="Times New Roman"/>
         </w:rPr>
-        <w:t xml:space="preserve"> Java, Python</w:t>
-      </w:r>
-      <w:r>
-        <w:rPr>
-          <w:rFonts w:ascii="Times New Roman" w:hAnsi="Times New Roman" w:cs="Times New Roman"/>
-        </w:rPr>
-        <w:t>,</w:t>
-      </w:r>
-      <w:r>
-        <w:rPr>
-          <w:rFonts w:ascii="Times New Roman" w:hAnsi="Times New Roman" w:cs="Times New Roman"/>
-        </w:rPr>
         <w:t xml:space="preserve"> HTML</w:t>
       </w:r>
       <w:r>
         <w:rPr>
           <w:rFonts w:ascii="Times New Roman" w:hAnsi="Times New Roman" w:cs="Times New Roman"/>
         </w:rPr>
-        <w:t>, CSS, JavaScript</w:t>
-      </w:r>
-      <w:r>
-        <w:rPr>
-          <w:rFonts w:ascii="Times New Roman" w:hAnsi="Times New Roman" w:cs="Times New Roman"/>
-        </w:rPr>
-        <w:t>, SQL</w:t>
-      </w:r>
-      <w:r>
-        <w:rPr>
-          <w:rFonts w:ascii="Times New Roman" w:hAnsi="Times New Roman" w:cs="Times New Roman"/>
-        </w:rPr>
-        <w:t>, Git</w:t>
-      </w:r>
-      <w:r>
-        <w:rPr>
-          <w:rFonts w:ascii="Times New Roman" w:hAnsi="Times New Roman" w:cs="Times New Roman"/>
-        </w:rPr>
-        <w:t>, Splunk</w:t>
-      </w:r>
-      <w:r>
-        <w:rPr>
-          <w:rFonts w:ascii="Times New Roman" w:hAnsi="Times New Roman" w:cs="Times New Roman"/>
-        </w:rPr>
-        <w:t>, Linux</w:t>
+        <w:t xml:space="preserve">, CSS, </w:t>
+      </w:r>
+      <w:r>
+        <w:rPr>
+          <w:rFonts w:ascii="Times New Roman" w:hAnsi="Times New Roman" w:cs="Times New Roman"/>
+        </w:rPr>
+        <w:t>AngularJS</w:t>
       </w:r>
       <w:bookmarkStart w:id="0" w:name="_GoBack"/>
       <w:bookmarkEnd w:id="0"/>
+      <w:r>
+        <w:rPr>
+          <w:rFonts w:ascii="Times New Roman" w:hAnsi="Times New Roman" w:cs="Times New Roman"/>
+        </w:rPr>
+        <w:t>, SQL</w:t>
+      </w:r>
+      <w:r>
+        <w:rPr>
+          <w:rFonts w:ascii="Times New Roman" w:hAnsi="Times New Roman" w:cs="Times New Roman"/>
+        </w:rPr>
+        <w:t>, Git</w:t>
+      </w:r>
+      <w:r>
+        <w:rPr>
+          <w:rFonts w:ascii="Times New Roman" w:hAnsi="Times New Roman" w:cs="Times New Roman"/>
+        </w:rPr>
+        <w:t>, Splunk</w:t>
+      </w:r>
+      <w:r>
+        <w:rPr>
+          <w:rFonts w:ascii="Times New Roman" w:hAnsi="Times New Roman" w:cs="Times New Roman"/>
+        </w:rPr>
+        <w:t xml:space="preserve">, PowerShell, Jenkins, </w:t>
+      </w:r>
+      <w:proofErr w:type="spellStart"/>
+      <w:r>
+        <w:rPr>
+          <w:rFonts w:ascii="Times New Roman" w:hAnsi="Times New Roman" w:cs="Times New Roman"/>
+        </w:rPr>
+        <w:t>OctopusDeploy</w:t>
+      </w:r>
+      <w:proofErr w:type="spellEnd"/>
     </w:p>
     <w:p>
       <w:pPr>
@@ -1254,7 +1215,25 @@
         <w:rPr>
           <w:rFonts w:ascii="Times New Roman" w:hAnsi="Times New Roman" w:cs="Times New Roman"/>
         </w:rPr>
-        <w:t>Proficient with: AWS, Jenkins, SonarQube, Fortify, Oracle APEX</w:t>
+        <w:t xml:space="preserve">Proficient with: AWS, </w:t>
+      </w:r>
+      <w:r>
+        <w:rPr>
+          <w:rFonts w:ascii="Times New Roman" w:hAnsi="Times New Roman" w:cs="Times New Roman"/>
+        </w:rPr>
+        <w:t>Java, Python</w:t>
+      </w:r>
+      <w:r>
+        <w:rPr>
+          <w:rFonts w:ascii="Times New Roman" w:hAnsi="Times New Roman" w:cs="Times New Roman"/>
+        </w:rPr>
+        <w:t>, SonarQube, Fortify, Oracle APEX</w:t>
+      </w:r>
+      <w:r>
+        <w:rPr>
+          <w:rFonts w:ascii="Times New Roman" w:hAnsi="Times New Roman" w:cs="Times New Roman"/>
+        </w:rPr>
+        <w:t>, Linux</w:t>
       </w:r>
     </w:p>
     <w:p>
@@ -1352,7 +1331,21 @@
         <w:rPr>
           <w:rFonts w:ascii="Times New Roman" w:hAnsi="Times New Roman" w:cs="Times New Roman"/>
         </w:rPr>
-        <w:t xml:space="preserve"> ICAgile Certified Professional – October 14, 2016</w:t>
+        <w:t xml:space="preserve"> </w:t>
+      </w:r>
+      <w:proofErr w:type="spellStart"/>
+      <w:r>
+        <w:rPr>
+          <w:rFonts w:ascii="Times New Roman" w:hAnsi="Times New Roman" w:cs="Times New Roman"/>
+        </w:rPr>
+        <w:t>ICAgile</w:t>
+      </w:r>
+      <w:proofErr w:type="spellEnd"/>
+      <w:r>
+        <w:rPr>
+          <w:rFonts w:ascii="Times New Roman" w:hAnsi="Times New Roman" w:cs="Times New Roman"/>
+        </w:rPr>
+        <w:t xml:space="preserve"> Certified Professional – October 14, 2016</w:t>
       </w:r>
     </w:p>
     <w:sectPr>

</xml_diff>

<commit_message>
Added new cert, changed email, updated skills
</commit_message>
<xml_diff>
--- a/RyanGrantResume.docx
+++ b/RyanGrantResume.docx
@@ -38,7 +38,7 @@
         <w:rPr>
           <w:rFonts w:ascii="Times New Roman" w:hAnsi="Times New Roman" w:cs="Times New Roman"/>
         </w:rPr>
-        <w:t>1800 Jonathan Way, Apt 207</w:t>
+        <w:t>516 Dawson Rd, Apt 233</w:t>
       </w:r>
       <w:r>
         <w:rPr>
@@ -62,19 +62,7 @@
         <w:rPr>
           <w:rFonts w:ascii="Times New Roman" w:hAnsi="Times New Roman" w:cs="Times New Roman"/>
         </w:rPr>
-        <w:t>Reston</w:t>
-      </w:r>
-      <w:r>
-        <w:rPr>
-          <w:rFonts w:ascii="Times New Roman" w:hAnsi="Times New Roman" w:cs="Times New Roman"/>
-        </w:rPr>
-        <w:t>, VA 2</w:t>
-      </w:r>
-      <w:r>
-        <w:rPr>
-          <w:rFonts w:ascii="Times New Roman" w:hAnsi="Times New Roman" w:cs="Times New Roman"/>
-        </w:rPr>
-        <w:t>0190</w:t>
+        <w:t>Austin, TX, 78704</w:t>
       </w:r>
       <w:r>
         <w:rPr>
@@ -89,7 +77,7 @@
             <w:rStyle w:val="Hyperlink"/>
             <w:rFonts w:ascii="Times New Roman" w:hAnsi="Times New Roman" w:cs="Times New Roman"/>
           </w:rPr>
-          <w:t>grantr16@mail.wlu.edu</w:t>
+          <w:t>ryanpgrant8@gmail.com</w:t>
         </w:r>
       </w:hyperlink>
     </w:p>
@@ -608,16 +596,8 @@
         <w:rPr>
           <w:rFonts w:ascii="Times New Roman" w:hAnsi="Times New Roman" w:cs="Times New Roman"/>
         </w:rPr>
-        <w:t xml:space="preserve">Deployed 30+ applications to 15 servers on a bi-weekly basis using </w:t>
-      </w:r>
-      <w:proofErr w:type="spellStart"/>
-      <w:r>
-        <w:rPr>
-          <w:rFonts w:ascii="Times New Roman" w:hAnsi="Times New Roman" w:cs="Times New Roman"/>
-        </w:rPr>
-        <w:t>OctopusDeploy</w:t>
-      </w:r>
-      <w:proofErr w:type="spellEnd"/>
+        <w:t>Deployed 30+ applications to 15 servers on a bi-weekly basis using OctopusDeploy</w:t>
+      </w:r>
     </w:p>
     <w:p>
       <w:pPr>
@@ -1145,7 +1125,21 @@
         <w:rPr>
           <w:rFonts w:ascii="Times New Roman" w:hAnsi="Times New Roman" w:cs="Times New Roman"/>
         </w:rPr>
-        <w:t>Skilled in: C#,</w:t>
+        <w:t xml:space="preserve">Skilled </w:t>
+      </w:r>
+      <w:proofErr w:type="gramStart"/>
+      <w:r>
+        <w:rPr>
+          <w:rFonts w:ascii="Times New Roman" w:hAnsi="Times New Roman" w:cs="Times New Roman"/>
+        </w:rPr>
+        <w:t>in:</w:t>
+      </w:r>
+      <w:proofErr w:type="gramEnd"/>
+      <w:r>
+        <w:rPr>
+          <w:rFonts w:ascii="Times New Roman" w:hAnsi="Times New Roman" w:cs="Times New Roman"/>
+        </w:rPr>
+        <w:t xml:space="preserve"> C#,</w:t>
       </w:r>
       <w:r>
         <w:rPr>
@@ -1164,107 +1158,136 @@
           <w:rFonts w:ascii="Times New Roman" w:hAnsi="Times New Roman" w:cs="Times New Roman"/>
         </w:rPr>
         <w:t>AngularJS</w:t>
+      </w:r>
+      <w:r>
+        <w:rPr>
+          <w:rFonts w:ascii="Times New Roman" w:hAnsi="Times New Roman" w:cs="Times New Roman"/>
+        </w:rPr>
+        <w:t>, SQL</w:t>
+      </w:r>
+      <w:r>
+        <w:rPr>
+          <w:rFonts w:ascii="Times New Roman" w:hAnsi="Times New Roman" w:cs="Times New Roman"/>
+        </w:rPr>
+        <w:t>, Git</w:t>
+      </w:r>
+      <w:r>
+        <w:rPr>
+          <w:rFonts w:ascii="Times New Roman" w:hAnsi="Times New Roman" w:cs="Times New Roman"/>
+        </w:rPr>
+        <w:t>,</w:t>
+      </w:r>
+      <w:r>
+        <w:rPr>
+          <w:rFonts w:ascii="Times New Roman" w:hAnsi="Times New Roman" w:cs="Times New Roman"/>
+        </w:rPr>
+        <w:t xml:space="preserve"> TFS, Nexus,</w:t>
+      </w:r>
+      <w:r>
+        <w:rPr>
+          <w:rFonts w:ascii="Times New Roman" w:hAnsi="Times New Roman" w:cs="Times New Roman"/>
+        </w:rPr>
+        <w:t xml:space="preserve"> Splunk</w:t>
+      </w:r>
+      <w:r>
+        <w:rPr>
+          <w:rFonts w:ascii="Times New Roman" w:hAnsi="Times New Roman" w:cs="Times New Roman"/>
+        </w:rPr>
+        <w:t>, PowerShell, Jenkins, OctopusDeploy</w:t>
+      </w:r>
+    </w:p>
+    <w:p>
+      <w:pPr>
+        <w:pStyle w:val="NoSpacing"/>
+        <w:tabs>
+          <w:tab w:val="left" w:pos="360"/>
+        </w:tabs>
+        <w:ind w:left="360"/>
+        <w:rPr>
+          <w:rFonts w:ascii="Times New Roman" w:hAnsi="Times New Roman" w:cs="Times New Roman"/>
+        </w:rPr>
+      </w:pPr>
+      <w:r>
+        <w:rPr>
+          <w:rFonts w:ascii="Times New Roman" w:hAnsi="Times New Roman" w:cs="Times New Roman"/>
+        </w:rPr>
+        <w:t xml:space="preserve">Proficient with: AWS, </w:t>
+      </w:r>
+      <w:r>
+        <w:rPr>
+          <w:rFonts w:ascii="Times New Roman" w:hAnsi="Times New Roman" w:cs="Times New Roman"/>
+        </w:rPr>
+        <w:t>Java, Python</w:t>
+      </w:r>
+      <w:r>
+        <w:rPr>
+          <w:rFonts w:ascii="Times New Roman" w:hAnsi="Times New Roman" w:cs="Times New Roman"/>
+        </w:rPr>
+        <w:t xml:space="preserve">, SonarQube, Fortify, </w:t>
+      </w:r>
+      <w:r>
+        <w:rPr>
+          <w:rFonts w:ascii="Times New Roman" w:hAnsi="Times New Roman" w:cs="Times New Roman"/>
+        </w:rPr>
+        <w:t>Linux</w:t>
+      </w:r>
+    </w:p>
+    <w:p>
+      <w:pPr>
+        <w:pStyle w:val="NoSpacing"/>
+        <w:tabs>
+          <w:tab w:val="left" w:pos="360"/>
+        </w:tabs>
+        <w:rPr>
+          <w:rFonts w:ascii="Times New Roman" w:hAnsi="Times New Roman" w:cs="Times New Roman"/>
+        </w:rPr>
+      </w:pPr>
+    </w:p>
+    <w:p>
+      <w:pPr>
+        <w:pStyle w:val="NoSpacing"/>
+        <w:tabs>
+          <w:tab w:val="left" w:pos="360"/>
+        </w:tabs>
+        <w:rPr>
+          <w:rFonts w:ascii="Times New Roman" w:hAnsi="Times New Roman" w:cs="Times New Roman"/>
+        </w:rPr>
+      </w:pPr>
+      <w:r>
+        <w:rPr>
+          <w:rFonts w:ascii="Times New Roman" w:hAnsi="Times New Roman" w:cs="Times New Roman"/>
+          <w:b/>
+        </w:rPr>
+        <w:t>Certifications</w:t>
+      </w:r>
+    </w:p>
+    <w:p>
+      <w:pPr>
+        <w:pStyle w:val="NoSpacing"/>
+        <w:tabs>
+          <w:tab w:val="left" w:pos="360"/>
+        </w:tabs>
+        <w:rPr>
+          <w:rFonts w:ascii="Times New Roman" w:hAnsi="Times New Roman" w:cs="Times New Roman"/>
+        </w:rPr>
+      </w:pPr>
+      <w:r>
+        <w:rPr>
+          <w:rFonts w:ascii="Times New Roman" w:hAnsi="Times New Roman" w:cs="Times New Roman"/>
+          <w:b/>
+          <w:bCs/>
+        </w:rPr>
+        <w:tab/>
+        <w:t xml:space="preserve">DevOps – </w:t>
+      </w:r>
+      <w:r>
+        <w:rPr>
+          <w:rFonts w:ascii="Times New Roman" w:hAnsi="Times New Roman" w:cs="Times New Roman"/>
+        </w:rPr>
+        <w:t>SimpliLearn DevOps Practitioner – June 24, 2019</w:t>
       </w:r>
       <w:bookmarkStart w:id="0" w:name="_GoBack"/>
       <w:bookmarkEnd w:id="0"/>
-      <w:r>
-        <w:rPr>
-          <w:rFonts w:ascii="Times New Roman" w:hAnsi="Times New Roman" w:cs="Times New Roman"/>
-        </w:rPr>
-        <w:t>, SQL</w:t>
-      </w:r>
-      <w:r>
-        <w:rPr>
-          <w:rFonts w:ascii="Times New Roman" w:hAnsi="Times New Roman" w:cs="Times New Roman"/>
-        </w:rPr>
-        <w:t>, Git</w:t>
-      </w:r>
-      <w:r>
-        <w:rPr>
-          <w:rFonts w:ascii="Times New Roman" w:hAnsi="Times New Roman" w:cs="Times New Roman"/>
-        </w:rPr>
-        <w:t>, Splunk</w:t>
-      </w:r>
-      <w:r>
-        <w:rPr>
-          <w:rFonts w:ascii="Times New Roman" w:hAnsi="Times New Roman" w:cs="Times New Roman"/>
-        </w:rPr>
-        <w:t xml:space="preserve">, PowerShell, Jenkins, </w:t>
-      </w:r>
-      <w:proofErr w:type="spellStart"/>
-      <w:r>
-        <w:rPr>
-          <w:rFonts w:ascii="Times New Roman" w:hAnsi="Times New Roman" w:cs="Times New Roman"/>
-        </w:rPr>
-        <w:t>OctopusDeploy</w:t>
-      </w:r>
-      <w:proofErr w:type="spellEnd"/>
-    </w:p>
-    <w:p>
-      <w:pPr>
-        <w:pStyle w:val="NoSpacing"/>
-        <w:tabs>
-          <w:tab w:val="left" w:pos="360"/>
-        </w:tabs>
-        <w:ind w:left="360"/>
-        <w:rPr>
-          <w:rFonts w:ascii="Times New Roman" w:hAnsi="Times New Roman" w:cs="Times New Roman"/>
-        </w:rPr>
-      </w:pPr>
-      <w:r>
-        <w:rPr>
-          <w:rFonts w:ascii="Times New Roman" w:hAnsi="Times New Roman" w:cs="Times New Roman"/>
-        </w:rPr>
-        <w:t xml:space="preserve">Proficient with: AWS, </w:t>
-      </w:r>
-      <w:r>
-        <w:rPr>
-          <w:rFonts w:ascii="Times New Roman" w:hAnsi="Times New Roman" w:cs="Times New Roman"/>
-        </w:rPr>
-        <w:t>Java, Python</w:t>
-      </w:r>
-      <w:r>
-        <w:rPr>
-          <w:rFonts w:ascii="Times New Roman" w:hAnsi="Times New Roman" w:cs="Times New Roman"/>
-        </w:rPr>
-        <w:t>, SonarQube, Fortify, Oracle APEX</w:t>
-      </w:r>
-      <w:r>
-        <w:rPr>
-          <w:rFonts w:ascii="Times New Roman" w:hAnsi="Times New Roman" w:cs="Times New Roman"/>
-        </w:rPr>
-        <w:t>, Linux</w:t>
-      </w:r>
-    </w:p>
-    <w:p>
-      <w:pPr>
-        <w:pStyle w:val="NoSpacing"/>
-        <w:tabs>
-          <w:tab w:val="left" w:pos="360"/>
-        </w:tabs>
-        <w:rPr>
-          <w:rFonts w:ascii="Times New Roman" w:hAnsi="Times New Roman" w:cs="Times New Roman"/>
-        </w:rPr>
-      </w:pPr>
-    </w:p>
-    <w:p>
-      <w:pPr>
-        <w:pStyle w:val="NoSpacing"/>
-        <w:tabs>
-          <w:tab w:val="left" w:pos="360"/>
-        </w:tabs>
-        <w:rPr>
-          <w:rFonts w:ascii="Times New Roman" w:hAnsi="Times New Roman" w:cs="Times New Roman"/>
-          <w:b/>
-        </w:rPr>
-      </w:pPr>
-      <w:r>
-        <w:rPr>
-          <w:rFonts w:ascii="Times New Roman" w:hAnsi="Times New Roman" w:cs="Times New Roman"/>
-          <w:b/>
-        </w:rPr>
-        <w:t>Certifications</w:t>
-      </w:r>
     </w:p>
     <w:p>
       <w:pPr>
@@ -1331,21 +1354,7 @@
         <w:rPr>
           <w:rFonts w:ascii="Times New Roman" w:hAnsi="Times New Roman" w:cs="Times New Roman"/>
         </w:rPr>
-        <w:t xml:space="preserve"> </w:t>
-      </w:r>
-      <w:proofErr w:type="spellStart"/>
-      <w:r>
-        <w:rPr>
-          <w:rFonts w:ascii="Times New Roman" w:hAnsi="Times New Roman" w:cs="Times New Roman"/>
-        </w:rPr>
-        <w:t>ICAgile</w:t>
-      </w:r>
-      <w:proofErr w:type="spellEnd"/>
-      <w:r>
-        <w:rPr>
-          <w:rFonts w:ascii="Times New Roman" w:hAnsi="Times New Roman" w:cs="Times New Roman"/>
-        </w:rPr>
-        <w:t xml:space="preserve"> Certified Professional – October 14, 2016</w:t>
+        <w:t xml:space="preserve"> ICAgile Certified Professional – October 14, 2016</w:t>
       </w:r>
     </w:p>
     <w:sectPr>
@@ -2427,7 +2436,7 @@
       </w:pPr>
     </w:pPrDefault>
   </w:docDefaults>
-  <w:latentStyles w:defLockedState="0" w:defUIPriority="99" w:defSemiHidden="0" w:defUnhideWhenUsed="0" w:defQFormat="0" w:count="375">
+  <w:latentStyles w:defLockedState="0" w:defUIPriority="99" w:defSemiHidden="0" w:defUnhideWhenUsed="0" w:defQFormat="0" w:count="376">
     <w:lsdException w:name="Normal" w:uiPriority="0" w:qFormat="1"/>
     <w:lsdException w:name="heading 1" w:uiPriority="9" w:qFormat="1"/>
     <w:lsdException w:name="heading 2" w:semiHidden="1" w:uiPriority="9" w:unhideWhenUsed="1" w:qFormat="1"/>
@@ -2803,6 +2812,7 @@
     <w:lsdException w:name="Smart Hyperlink" w:semiHidden="1" w:unhideWhenUsed="1"/>
     <w:lsdException w:name="Hashtag" w:semiHidden="1" w:unhideWhenUsed="1"/>
     <w:lsdException w:name="Unresolved Mention" w:semiHidden="1" w:unhideWhenUsed="1"/>
+    <w:lsdException w:name="Smart Link" w:semiHidden="1" w:unhideWhenUsed="1"/>
   </w:latentStyles>
   <w:style w:type="paragraph" w:default="1" w:styleId="Normal">
     <w:name w:val="Normal"/>

</xml_diff>

<commit_message>
Added a few more bullets, minor changes
</commit_message>
<xml_diff>
--- a/RyanGrantResume.docx
+++ b/RyanGrantResume.docx
@@ -1,6 +1,6 @@
 
 <file path=word/document.xml><?xml version="1.0" encoding="utf-8"?>
-<w:document xmlns:wpc="http://schemas.microsoft.com/office/word/2010/wordprocessingCanvas" xmlns:cx="http://schemas.microsoft.com/office/drawing/2014/chartex" xmlns:cx1="http://schemas.microsoft.com/office/drawing/2015/9/8/chartex" xmlns:cx2="http://schemas.microsoft.com/office/drawing/2015/10/21/chartex" xmlns:cx3="http://schemas.microsoft.com/office/drawing/2016/5/9/chartex" xmlns:cx4="http://schemas.microsoft.com/office/drawing/2016/5/10/chartex" xmlns:cx5="http://schemas.microsoft.com/office/drawing/2016/5/11/chartex" xmlns:cx6="http://schemas.microsoft.com/office/drawing/2016/5/12/chartex" xmlns:cx7="http://schemas.microsoft.com/office/drawing/2016/5/13/chartex" xmlns:cx8="http://schemas.microsoft.com/office/drawing/2016/5/14/chartex" xmlns:mc="http://schemas.openxmlformats.org/markup-compatibility/2006" xmlns:aink="http://schemas.microsoft.com/office/drawing/2016/ink" xmlns:am3d="http://schemas.microsoft.com/office/drawing/2017/model3d" xmlns:o="urn:schemas-microsoft-com:office:office" xmlns:r="http://schemas.openxmlformats.org/officeDocument/2006/relationships" xmlns:m="http://schemas.openxmlformats.org/officeDocument/2006/math" xmlns:v="urn:schemas-microsoft-com:vml" xmlns:wp14="http://schemas.microsoft.com/office/word/2010/wordprocessingDrawing" xmlns:wp="http://schemas.openxmlformats.org/drawingml/2006/wordprocessingDrawing" xmlns:w10="urn:schemas-microsoft-com:office:word" xmlns:w="http://schemas.openxmlformats.org/wordprocessingml/2006/main" xmlns:w14="http://schemas.microsoft.com/office/word/2010/wordml" xmlns:w15="http://schemas.microsoft.com/office/word/2012/wordml" xmlns:w16cid="http://schemas.microsoft.com/office/word/2016/wordml/cid" xmlns:w16se="http://schemas.microsoft.com/office/word/2015/wordml/symex" xmlns:wpg="http://schemas.microsoft.com/office/word/2010/wordprocessingGroup" xmlns:wpi="http://schemas.microsoft.com/office/word/2010/wordprocessingInk" xmlns:wne="http://schemas.microsoft.com/office/word/2006/wordml" xmlns:wps="http://schemas.microsoft.com/office/word/2010/wordprocessingShape" mc:Ignorable="w14 w15 w16se w16cid wp14">
+<w:document xmlns:wpc="http://schemas.microsoft.com/office/word/2010/wordprocessingCanvas" xmlns:cx="http://schemas.microsoft.com/office/drawing/2014/chartex" xmlns:cx1="http://schemas.microsoft.com/office/drawing/2015/9/8/chartex" xmlns:cx2="http://schemas.microsoft.com/office/drawing/2015/10/21/chartex" xmlns:cx3="http://schemas.microsoft.com/office/drawing/2016/5/9/chartex" xmlns:cx4="http://schemas.microsoft.com/office/drawing/2016/5/10/chartex" xmlns:cx5="http://schemas.microsoft.com/office/drawing/2016/5/11/chartex" xmlns:cx6="http://schemas.microsoft.com/office/drawing/2016/5/12/chartex" xmlns:cx7="http://schemas.microsoft.com/office/drawing/2016/5/13/chartex" xmlns:cx8="http://schemas.microsoft.com/office/drawing/2016/5/14/chartex" xmlns:mc="http://schemas.openxmlformats.org/markup-compatibility/2006" xmlns:aink="http://schemas.microsoft.com/office/drawing/2016/ink" xmlns:am3d="http://schemas.microsoft.com/office/drawing/2017/model3d" xmlns:o="urn:schemas-microsoft-com:office:office" xmlns:r="http://schemas.openxmlformats.org/officeDocument/2006/relationships" xmlns:m="http://schemas.openxmlformats.org/officeDocument/2006/math" xmlns:v="urn:schemas-microsoft-com:vml" xmlns:wp14="http://schemas.microsoft.com/office/word/2010/wordprocessingDrawing" xmlns:wp="http://schemas.openxmlformats.org/drawingml/2006/wordprocessingDrawing" xmlns:w10="urn:schemas-microsoft-com:office:word" xmlns:w="http://schemas.openxmlformats.org/wordprocessingml/2006/main" xmlns:w14="http://schemas.microsoft.com/office/word/2010/wordml" xmlns:w15="http://schemas.microsoft.com/office/word/2012/wordml" xmlns:w16cex="http://schemas.microsoft.com/office/word/2018/wordml/cex" xmlns:w16cid="http://schemas.microsoft.com/office/word/2016/wordml/cid" xmlns:w16="http://schemas.microsoft.com/office/word/2018/wordml" xmlns:w16se="http://schemas.microsoft.com/office/word/2015/wordml/symex" xmlns:wpg="http://schemas.microsoft.com/office/word/2010/wordprocessingGroup" xmlns:wpi="http://schemas.microsoft.com/office/word/2010/wordprocessingInk" xmlns:wne="http://schemas.microsoft.com/office/word/2006/wordml" xmlns:wps="http://schemas.microsoft.com/office/word/2010/wordprocessingShape" mc:Ignorable="w14 w15 w16se w16cid w16 w16cex wp14">
   <w:body>
     <w:p>
       <w:pPr>
@@ -252,6 +252,14 @@
       <w:pPr>
         <w:pStyle w:val="NoSpacing"/>
         <w:rPr>
+          <w:rFonts w:ascii="Times New Roman" w:eastAsia="Times New Roman" w:hAnsi="Times New Roman" w:cs="Times New Roman"/>
+        </w:rPr>
+      </w:pPr>
+    </w:p>
+    <w:p>
+      <w:pPr>
+        <w:pStyle w:val="NoSpacing"/>
+        <w:rPr>
           <w:rFonts w:ascii="Times New Roman" w:hAnsi="Times New Roman" w:cs="Times New Roman"/>
           <w:b/>
         </w:rPr>
@@ -351,9 +359,42 @@
         <w:pStyle w:val="NoSpacing"/>
         <w:tabs>
           <w:tab w:val="left" w:pos="360"/>
-          <w:tab w:val="left" w:pos="1620"/>
-        </w:tabs>
-        <w:ind w:left="1620" w:hanging="1620"/>
+        </w:tabs>
+        <w:rPr>
+          <w:rFonts w:ascii="Times New Roman" w:hAnsi="Times New Roman" w:cs="Times New Roman"/>
+        </w:rPr>
+      </w:pPr>
+    </w:p>
+    <w:p>
+      <w:pPr>
+        <w:pStyle w:val="NoSpacing"/>
+        <w:rPr>
+          <w:rFonts w:ascii="Times New Roman" w:hAnsi="Times New Roman" w:cs="Times New Roman"/>
+          <w:b/>
+        </w:rPr>
+      </w:pPr>
+      <w:r>
+        <w:rPr>
+          <w:rFonts w:ascii="Times New Roman" w:hAnsi="Times New Roman" w:cs="Times New Roman"/>
+          <w:b/>
+        </w:rPr>
+        <w:t>E</w:t>
+      </w:r>
+      <w:r>
+        <w:rPr>
+          <w:rFonts w:ascii="Times New Roman" w:hAnsi="Times New Roman" w:cs="Times New Roman"/>
+          <w:b/>
+        </w:rPr>
+        <w:t>xperience</w:t>
+      </w:r>
+    </w:p>
+    <w:p>
+      <w:pPr>
+        <w:pStyle w:val="NoSpacing"/>
+        <w:tabs>
+          <w:tab w:val="left" w:pos="360"/>
+          <w:tab w:val="right" w:pos="10080"/>
+        </w:tabs>
         <w:rPr>
           <w:rFonts w:ascii="Times New Roman" w:hAnsi="Times New Roman" w:cs="Times New Roman"/>
         </w:rPr>
@@ -369,110 +410,14 @@
           <w:rFonts w:ascii="Times New Roman" w:hAnsi="Times New Roman" w:cs="Times New Roman"/>
           <w:b/>
         </w:rPr>
-        <w:t>Coursework</w:t>
-      </w:r>
-      <w:r>
-        <w:rPr>
-          <w:rFonts w:ascii="Times New Roman" w:hAnsi="Times New Roman" w:cs="Times New Roman"/>
-        </w:rPr>
-        <w:t>:</w:t>
-      </w:r>
-      <w:r>
-        <w:rPr>
-          <w:rFonts w:ascii="Times New Roman" w:hAnsi="Times New Roman" w:cs="Times New Roman"/>
-        </w:rPr>
-        <w:t xml:space="preserve"> </w:t>
-      </w:r>
-      <w:r>
-        <w:rPr>
-          <w:rFonts w:ascii="Times New Roman" w:hAnsi="Times New Roman" w:cs="Times New Roman"/>
-        </w:rPr>
-        <w:t>Software Development, Programming Language Design</w:t>
-      </w:r>
-      <w:r>
-        <w:rPr>
-          <w:rFonts w:ascii="Times New Roman" w:hAnsi="Times New Roman" w:cs="Times New Roman"/>
-        </w:rPr>
-        <w:t>, Computer Organization, Algorithm Analysis, Database Management</w:t>
-      </w:r>
-      <w:r>
-        <w:rPr>
-          <w:rFonts w:ascii="Times New Roman" w:hAnsi="Times New Roman" w:cs="Times New Roman"/>
-        </w:rPr>
-        <w:t>, Operating Systems, Distributed Systems</w:t>
-      </w:r>
-      <w:r>
-        <w:rPr>
-          <w:rFonts w:ascii="Times New Roman" w:hAnsi="Times New Roman" w:cs="Times New Roman"/>
-        </w:rPr>
-        <w:t>, Artificial Intelligence, Theory of Computation</w:t>
-      </w:r>
-      <w:r>
-        <w:rPr>
-          <w:rFonts w:ascii="Times New Roman" w:hAnsi="Times New Roman" w:cs="Times New Roman"/>
-        </w:rPr>
-        <w:t>, Abstract Algebra, Statistics</w:t>
-      </w:r>
-    </w:p>
-    <w:p>
-      <w:pPr>
-        <w:pStyle w:val="NoSpacing"/>
-        <w:tabs>
-          <w:tab w:val="left" w:pos="360"/>
-          <w:tab w:val="left" w:pos="1620"/>
-        </w:tabs>
-        <w:ind w:left="1620" w:hanging="1620"/>
-        <w:rPr>
-          <w:rFonts w:ascii="Times New Roman" w:hAnsi="Times New Roman" w:cs="Times New Roman"/>
-        </w:rPr>
-      </w:pPr>
-    </w:p>
-    <w:p>
-      <w:pPr>
-        <w:pStyle w:val="NoSpacing"/>
+        <w:t>DevOps</w:t>
+      </w:r>
+      <w:r>
         <w:rPr>
           <w:rFonts w:ascii="Times New Roman" w:hAnsi="Times New Roman" w:cs="Times New Roman"/>
           <w:b/>
         </w:rPr>
-      </w:pPr>
-      <w:r>
-        <w:rPr>
-          <w:rFonts w:ascii="Times New Roman" w:hAnsi="Times New Roman" w:cs="Times New Roman"/>
-          <w:b/>
-        </w:rPr>
-        <w:t>E</w:t>
-      </w:r>
-      <w:r>
-        <w:rPr>
-          <w:rFonts w:ascii="Times New Roman" w:hAnsi="Times New Roman" w:cs="Times New Roman"/>
-          <w:b/>
-        </w:rPr>
-        <w:t>xperience</w:t>
-      </w:r>
-    </w:p>
-    <w:p>
-      <w:pPr>
-        <w:pStyle w:val="NoSpacing"/>
-        <w:tabs>
-          <w:tab w:val="left" w:pos="360"/>
-          <w:tab w:val="right" w:pos="10080"/>
-        </w:tabs>
-        <w:rPr>
-          <w:rFonts w:ascii="Times New Roman" w:hAnsi="Times New Roman" w:cs="Times New Roman"/>
-        </w:rPr>
-      </w:pPr>
-      <w:r>
-        <w:rPr>
-          <w:rFonts w:ascii="Times New Roman" w:hAnsi="Times New Roman" w:cs="Times New Roman"/>
-        </w:rPr>
-        <w:tab/>
-      </w:r>
-      <w:r>
-        <w:rPr>
-          <w:rFonts w:ascii="Times New Roman" w:hAnsi="Times New Roman" w:cs="Times New Roman"/>
-          <w:b/>
-        </w:rPr>
-        <w:t xml:space="preserve">Software Engineer, Accenture Federal Services, </w:t>
+        <w:t xml:space="preserve"> Engineer, Accenture Federal Services, </w:t>
       </w:r>
       <w:r>
         <w:rPr>
@@ -596,43 +541,7 @@
         <w:rPr>
           <w:rFonts w:ascii="Times New Roman" w:hAnsi="Times New Roman" w:cs="Times New Roman"/>
         </w:rPr>
-        <w:t>Deployed 30+ applications to 15 servers on a bi-weekly basis using OctopusDeploy</w:t>
-      </w:r>
-    </w:p>
-    <w:p>
-      <w:pPr>
-        <w:pStyle w:val="NoSpacing"/>
-        <w:tabs>
-          <w:tab w:val="left" w:pos="360"/>
-          <w:tab w:val="right" w:pos="10080"/>
-        </w:tabs>
-        <w:ind w:left="1080"/>
-        <w:rPr>
-          <w:rFonts w:ascii="Times New Roman" w:hAnsi="Times New Roman" w:cs="Times New Roman"/>
-        </w:rPr>
-      </w:pPr>
-    </w:p>
-    <w:p>
-      <w:pPr>
-        <w:pStyle w:val="NoSpacing"/>
-        <w:tabs>
-          <w:tab w:val="left" w:pos="360"/>
-          <w:tab w:val="right" w:pos="10080"/>
-        </w:tabs>
-        <w:ind w:left="1080"/>
-        <w:rPr>
-          <w:rFonts w:ascii="Times New Roman" w:hAnsi="Times New Roman" w:cs="Times New Roman"/>
-          <w:b/>
-          <w:u w:val="single"/>
-        </w:rPr>
-      </w:pPr>
-      <w:r>
-        <w:rPr>
-          <w:rFonts w:ascii="Times New Roman" w:hAnsi="Times New Roman" w:cs="Times New Roman"/>
-          <w:b/>
-          <w:u w:val="single"/>
-        </w:rPr>
-        <w:t>Web Application Developer</w:t>
+        <w:t>Deployed 30+ C# applications to 80 Windows servers and multiple environments on a bi-weekly basis using Octopus Deploy</w:t>
       </w:r>
     </w:p>
     <w:p>
@@ -654,7 +563,7 @@
         <w:rPr>
           <w:rFonts w:ascii="Times New Roman" w:hAnsi="Times New Roman" w:cs="Times New Roman"/>
         </w:rPr>
-        <w:t>Gathered requirements with and presented completed development work directly to product owners</w:t>
+        <w:t>Regularly updated CI/CD tools to latest LTS versions</w:t>
       </w:r>
     </w:p>
     <w:p>
@@ -676,7 +585,13 @@
         <w:rPr>
           <w:rFonts w:ascii="Times New Roman" w:hAnsi="Times New Roman" w:cs="Times New Roman"/>
         </w:rPr>
-        <w:t>Added new features primarily using AngularJS with a C# REST API</w:t>
+        <w:t>Created new automated reports detailing the status of each active releas</w:t>
+      </w:r>
+      <w:r>
+        <w:rPr>
+          <w:rFonts w:ascii="Times New Roman" w:hAnsi="Times New Roman" w:cs="Times New Roman"/>
+        </w:rPr>
+        <w:t>e</w:t>
       </w:r>
     </w:p>
     <w:p>
@@ -698,7 +613,7 @@
         <w:rPr>
           <w:rFonts w:ascii="Times New Roman" w:hAnsi="Times New Roman" w:cs="Times New Roman"/>
         </w:rPr>
-        <w:t>Used Jenkins, SonarQube, Fortify, Git, and a team tester to provide quality assured code</w:t>
+        <w:t>Automated server consistency checks and reports</w:t>
       </w:r>
     </w:p>
     <w:p>
@@ -720,7 +635,43 @@
         <w:rPr>
           <w:rFonts w:ascii="Times New Roman" w:hAnsi="Times New Roman" w:cs="Times New Roman"/>
         </w:rPr>
-        <w:t>Collaborated with a team of five developers to ensure all code passed a review before merging</w:t>
+        <w:t>Migrated several Java applications from manual to fully automated deployment</w:t>
+      </w:r>
+    </w:p>
+    <w:p>
+      <w:pPr>
+        <w:pStyle w:val="NoSpacing"/>
+        <w:tabs>
+          <w:tab w:val="left" w:pos="360"/>
+          <w:tab w:val="right" w:pos="10080"/>
+        </w:tabs>
+        <w:ind w:left="1080"/>
+        <w:rPr>
+          <w:rFonts w:ascii="Times New Roman" w:hAnsi="Times New Roman" w:cs="Times New Roman"/>
+        </w:rPr>
+      </w:pPr>
+    </w:p>
+    <w:p>
+      <w:pPr>
+        <w:pStyle w:val="NoSpacing"/>
+        <w:tabs>
+          <w:tab w:val="left" w:pos="360"/>
+          <w:tab w:val="right" w:pos="10080"/>
+        </w:tabs>
+        <w:ind w:left="1080"/>
+        <w:rPr>
+          <w:rFonts w:ascii="Times New Roman" w:hAnsi="Times New Roman" w:cs="Times New Roman"/>
+          <w:b/>
+          <w:u w:val="single"/>
+        </w:rPr>
+      </w:pPr>
+      <w:r>
+        <w:rPr>
+          <w:rFonts w:ascii="Times New Roman" w:hAnsi="Times New Roman" w:cs="Times New Roman"/>
+          <w:b/>
+          <w:u w:val="single"/>
+        </w:rPr>
+        <w:t>Web Application Developer</w:t>
       </w:r>
     </w:p>
     <w:p>
@@ -742,57 +693,7 @@
         <w:rPr>
           <w:rFonts w:ascii="Times New Roman" w:hAnsi="Times New Roman" w:cs="Times New Roman"/>
         </w:rPr>
-        <w:t xml:space="preserve">Provided </w:t>
-      </w:r>
-      <w:proofErr w:type="gramStart"/>
-      <w:r>
-        <w:rPr>
-          <w:rFonts w:ascii="Times New Roman" w:hAnsi="Times New Roman" w:cs="Times New Roman"/>
-        </w:rPr>
-        <w:t>100% unit</w:t>
-      </w:r>
-      <w:proofErr w:type="gramEnd"/>
-      <w:r>
-        <w:rPr>
-          <w:rFonts w:ascii="Times New Roman" w:hAnsi="Times New Roman" w:cs="Times New Roman"/>
-        </w:rPr>
-        <w:t xml:space="preserve"> test coverage on all new code</w:t>
-      </w:r>
-    </w:p>
-    <w:p>
-      <w:pPr>
-        <w:pStyle w:val="NoSpacing"/>
-        <w:tabs>
-          <w:tab w:val="left" w:pos="360"/>
-          <w:tab w:val="right" w:pos="10080"/>
-        </w:tabs>
-        <w:ind w:left="1080"/>
-        <w:rPr>
-          <w:rFonts w:ascii="Times New Roman" w:hAnsi="Times New Roman" w:cs="Times New Roman"/>
-        </w:rPr>
-      </w:pPr>
-    </w:p>
-    <w:p>
-      <w:pPr>
-        <w:pStyle w:val="NoSpacing"/>
-        <w:tabs>
-          <w:tab w:val="left" w:pos="360"/>
-          <w:tab w:val="right" w:pos="10080"/>
-        </w:tabs>
-        <w:ind w:left="1080"/>
-        <w:rPr>
-          <w:rFonts w:ascii="Times New Roman" w:hAnsi="Times New Roman" w:cs="Times New Roman"/>
-          <w:b/>
-          <w:u w:val="single"/>
-        </w:rPr>
-      </w:pPr>
-      <w:r>
-        <w:rPr>
-          <w:rFonts w:ascii="Times New Roman" w:hAnsi="Times New Roman" w:cs="Times New Roman"/>
-          <w:b/>
-          <w:u w:val="single"/>
-        </w:rPr>
-        <w:t>Production Support</w:t>
+        <w:t>Gathered requirements with and presented completed development work directly to product owners</w:t>
       </w:r>
     </w:p>
     <w:p>
@@ -814,7 +715,7 @@
         <w:rPr>
           <w:rFonts w:ascii="Times New Roman" w:hAnsi="Times New Roman" w:cs="Times New Roman"/>
         </w:rPr>
-        <w:t>Transitioned over 50 applications from another contract to a new production support team</w:t>
+        <w:t>Added new features primarily using AngularJS with a C# REST API</w:t>
       </w:r>
     </w:p>
     <w:p>
@@ -836,7 +737,7 @@
         <w:rPr>
           <w:rFonts w:ascii="Times New Roman" w:hAnsi="Times New Roman" w:cs="Times New Roman"/>
         </w:rPr>
-        <w:t>Provided tier 2 and 3 production support for those applications</w:t>
+        <w:t>Used Jenkins, SonarQube, Fortify, Git, and a team tester to provide quality assured code</w:t>
       </w:r>
     </w:p>
     <w:p>
@@ -858,13 +759,7 @@
         <w:rPr>
           <w:rFonts w:ascii="Times New Roman" w:hAnsi="Times New Roman" w:cs="Times New Roman"/>
         </w:rPr>
-        <w:t xml:space="preserve">Managed a rotational </w:t>
-      </w:r>
-      <w:r>
-        <w:rPr>
-          <w:rFonts w:ascii="Times New Roman" w:hAnsi="Times New Roman" w:cs="Times New Roman"/>
-        </w:rPr>
-        <w:t>24/7 emergency support line</w:t>
+        <w:t>Collaborated with a team of five developers to ensure all code passed a review before merging</w:t>
       </w:r>
     </w:p>
     <w:p>
@@ -886,6 +781,136 @@
         <w:rPr>
           <w:rFonts w:ascii="Times New Roman" w:hAnsi="Times New Roman" w:cs="Times New Roman"/>
         </w:rPr>
+        <w:t>Provided 100% unit test coverage on all new code</w:t>
+      </w:r>
+    </w:p>
+    <w:p>
+      <w:pPr>
+        <w:pStyle w:val="NoSpacing"/>
+        <w:tabs>
+          <w:tab w:val="left" w:pos="360"/>
+          <w:tab w:val="right" w:pos="10080"/>
+        </w:tabs>
+        <w:ind w:left="1080"/>
+        <w:rPr>
+          <w:rFonts w:ascii="Times New Roman" w:hAnsi="Times New Roman" w:cs="Times New Roman"/>
+        </w:rPr>
+      </w:pPr>
+    </w:p>
+    <w:p>
+      <w:pPr>
+        <w:pStyle w:val="NoSpacing"/>
+        <w:tabs>
+          <w:tab w:val="left" w:pos="360"/>
+          <w:tab w:val="right" w:pos="10080"/>
+        </w:tabs>
+        <w:ind w:left="1080"/>
+        <w:rPr>
+          <w:rFonts w:ascii="Times New Roman" w:hAnsi="Times New Roman" w:cs="Times New Roman"/>
+          <w:b/>
+          <w:u w:val="single"/>
+        </w:rPr>
+      </w:pPr>
+      <w:r>
+        <w:rPr>
+          <w:rFonts w:ascii="Times New Roman" w:hAnsi="Times New Roman" w:cs="Times New Roman"/>
+          <w:b/>
+          <w:u w:val="single"/>
+        </w:rPr>
+        <w:t>Production Support</w:t>
+      </w:r>
+    </w:p>
+    <w:p>
+      <w:pPr>
+        <w:pStyle w:val="NoSpacing"/>
+        <w:numPr>
+          <w:ilvl w:val="0"/>
+          <w:numId w:val="6"/>
+        </w:numPr>
+        <w:tabs>
+          <w:tab w:val="left" w:pos="360"/>
+          <w:tab w:val="right" w:pos="10080"/>
+        </w:tabs>
+        <w:rPr>
+          <w:rFonts w:ascii="Times New Roman" w:hAnsi="Times New Roman" w:cs="Times New Roman"/>
+        </w:rPr>
+      </w:pPr>
+      <w:r>
+        <w:rPr>
+          <w:rFonts w:ascii="Times New Roman" w:hAnsi="Times New Roman" w:cs="Times New Roman"/>
+        </w:rPr>
+        <w:t>Transitioned over 50 applications from another contract to a new production support team</w:t>
+      </w:r>
+    </w:p>
+    <w:p>
+      <w:pPr>
+        <w:pStyle w:val="NoSpacing"/>
+        <w:numPr>
+          <w:ilvl w:val="0"/>
+          <w:numId w:val="6"/>
+        </w:numPr>
+        <w:tabs>
+          <w:tab w:val="left" w:pos="360"/>
+          <w:tab w:val="right" w:pos="10080"/>
+        </w:tabs>
+        <w:rPr>
+          <w:rFonts w:ascii="Times New Roman" w:hAnsi="Times New Roman" w:cs="Times New Roman"/>
+        </w:rPr>
+      </w:pPr>
+      <w:r>
+        <w:rPr>
+          <w:rFonts w:ascii="Times New Roman" w:hAnsi="Times New Roman" w:cs="Times New Roman"/>
+        </w:rPr>
+        <w:t>Provided tier 2 and 3 production support for those applications</w:t>
+      </w:r>
+    </w:p>
+    <w:p>
+      <w:pPr>
+        <w:pStyle w:val="NoSpacing"/>
+        <w:numPr>
+          <w:ilvl w:val="0"/>
+          <w:numId w:val="6"/>
+        </w:numPr>
+        <w:tabs>
+          <w:tab w:val="left" w:pos="360"/>
+          <w:tab w:val="right" w:pos="10080"/>
+        </w:tabs>
+        <w:rPr>
+          <w:rFonts w:ascii="Times New Roman" w:hAnsi="Times New Roman" w:cs="Times New Roman"/>
+        </w:rPr>
+      </w:pPr>
+      <w:r>
+        <w:rPr>
+          <w:rFonts w:ascii="Times New Roman" w:hAnsi="Times New Roman" w:cs="Times New Roman"/>
+        </w:rPr>
+        <w:t xml:space="preserve">Managed a rotational </w:t>
+      </w:r>
+      <w:r>
+        <w:rPr>
+          <w:rFonts w:ascii="Times New Roman" w:hAnsi="Times New Roman" w:cs="Times New Roman"/>
+        </w:rPr>
+        <w:t>24/7 emergency support line</w:t>
+      </w:r>
+    </w:p>
+    <w:p>
+      <w:pPr>
+        <w:pStyle w:val="NoSpacing"/>
+        <w:numPr>
+          <w:ilvl w:val="0"/>
+          <w:numId w:val="6"/>
+        </w:numPr>
+        <w:tabs>
+          <w:tab w:val="left" w:pos="360"/>
+          <w:tab w:val="right" w:pos="10080"/>
+        </w:tabs>
+        <w:rPr>
+          <w:rFonts w:ascii="Times New Roman" w:hAnsi="Times New Roman" w:cs="Times New Roman"/>
+        </w:rPr>
+      </w:pPr>
+      <w:r>
+        <w:rPr>
+          <w:rFonts w:ascii="Times New Roman" w:hAnsi="Times New Roman" w:cs="Times New Roman"/>
+        </w:rPr>
         <w:t>Worked on bugs in C#</w:t>
       </w:r>
       <w:r>
@@ -938,18 +963,11 @@
           <w:tab w:val="left" w:pos="360"/>
           <w:tab w:val="right" w:pos="10080"/>
         </w:tabs>
-        <w:rPr>
-          <w:rFonts w:ascii="Times New Roman" w:hAnsi="Times New Roman" w:cs="Times New Roman"/>
-          <w:b/>
-        </w:rPr>
-      </w:pPr>
-      <w:r>
-        <w:rPr>
-          <w:rFonts w:ascii="Times New Roman" w:hAnsi="Times New Roman" w:cs="Times New Roman"/>
-          <w:b/>
-        </w:rPr>
-        <w:tab/>
-      </w:r>
+        <w:ind w:left="1080"/>
+        <w:rPr>
+          <w:rFonts w:ascii="Times New Roman" w:hAnsi="Times New Roman" w:cs="Times New Roman"/>
+        </w:rPr>
+      </w:pPr>
     </w:p>
     <w:p>
       <w:pPr>
@@ -1003,7 +1021,19 @@
         <w:rPr>
           <w:rFonts w:ascii="Times New Roman" w:hAnsi="Times New Roman" w:cs="Times New Roman"/>
         </w:rPr>
-        <w:t>Programmed a web development project from start to finish</w:t>
+        <w:t>Built a new web application</w:t>
+      </w:r>
+      <w:r>
+        <w:rPr>
+          <w:rFonts w:ascii="Times New Roman" w:hAnsi="Times New Roman" w:cs="Times New Roman"/>
+        </w:rPr>
+        <w:t xml:space="preserve"> with Java using Struts </w:t>
+      </w:r>
+      <w:r>
+        <w:rPr>
+          <w:rFonts w:ascii="Times New Roman" w:hAnsi="Times New Roman" w:cs="Times New Roman"/>
+        </w:rPr>
+        <w:t>framework</w:t>
       </w:r>
     </w:p>
     <w:p>
@@ -1025,52 +1055,33 @@
         <w:rPr>
           <w:rFonts w:ascii="Times New Roman" w:hAnsi="Times New Roman" w:cs="Times New Roman"/>
         </w:rPr>
-        <w:t>Worked with Java using Struts framework to build a web application</w:t>
-      </w:r>
-    </w:p>
-    <w:p>
-      <w:pPr>
-        <w:pStyle w:val="NoSpacing"/>
-        <w:numPr>
-          <w:ilvl w:val="0"/>
-          <w:numId w:val="4"/>
-        </w:numPr>
+        <w:t xml:space="preserve">Automated the organization, parsing and analysis of </w:t>
+      </w:r>
+      <w:r>
+        <w:rPr>
+          <w:rFonts w:ascii="Times New Roman" w:hAnsi="Times New Roman" w:cs="Times New Roman"/>
+        </w:rPr>
+        <w:t xml:space="preserve">user </w:t>
+      </w:r>
+      <w:r>
+        <w:rPr>
+          <w:rFonts w:ascii="Times New Roman" w:hAnsi="Times New Roman" w:cs="Times New Roman"/>
+        </w:rPr>
+        <w:t>uploaded documents</w:t>
+      </w:r>
+    </w:p>
+    <w:p>
+      <w:pPr>
+        <w:pStyle w:val="NoSpacing"/>
         <w:tabs>
           <w:tab w:val="left" w:pos="360"/>
           <w:tab w:val="right" w:pos="10080"/>
         </w:tabs>
-        <w:rPr>
-          <w:rFonts w:ascii="Times New Roman" w:hAnsi="Times New Roman" w:cs="Times New Roman"/>
-        </w:rPr>
-      </w:pPr>
-      <w:r>
-        <w:rPr>
-          <w:rFonts w:ascii="Times New Roman" w:hAnsi="Times New Roman" w:cs="Times New Roman"/>
-        </w:rPr>
-        <w:t>Built a clean and intuitive interface for access and submission of documents</w:t>
-      </w:r>
-    </w:p>
-    <w:p>
-      <w:pPr>
-        <w:pStyle w:val="NoSpacing"/>
-        <w:numPr>
-          <w:ilvl w:val="0"/>
-          <w:numId w:val="4"/>
-        </w:numPr>
-        <w:tabs>
-          <w:tab w:val="left" w:pos="360"/>
-          <w:tab w:val="right" w:pos="10080"/>
-        </w:tabs>
-        <w:rPr>
-          <w:rFonts w:ascii="Times New Roman" w:hAnsi="Times New Roman" w:cs="Times New Roman"/>
-        </w:rPr>
-      </w:pPr>
-      <w:r>
-        <w:rPr>
-          <w:rFonts w:ascii="Times New Roman" w:hAnsi="Times New Roman" w:cs="Times New Roman"/>
-        </w:rPr>
-        <w:t>Automated the organization, parsing and analysis of uploaded documents</w:t>
-      </w:r>
+        <w:ind w:left="1080"/>
+        <w:rPr>
+          <w:rFonts w:ascii="Times New Roman" w:hAnsi="Times New Roman" w:cs="Times New Roman"/>
+        </w:rPr>
+      </w:pPr>
     </w:p>
     <w:p>
       <w:pPr>
@@ -1125,21 +1136,7 @@
         <w:rPr>
           <w:rFonts w:ascii="Times New Roman" w:hAnsi="Times New Roman" w:cs="Times New Roman"/>
         </w:rPr>
-        <w:t xml:space="preserve">Skilled </w:t>
-      </w:r>
-      <w:proofErr w:type="gramStart"/>
-      <w:r>
-        <w:rPr>
-          <w:rFonts w:ascii="Times New Roman" w:hAnsi="Times New Roman" w:cs="Times New Roman"/>
-        </w:rPr>
-        <w:t>in:</w:t>
-      </w:r>
-      <w:proofErr w:type="gramEnd"/>
-      <w:r>
-        <w:rPr>
-          <w:rFonts w:ascii="Times New Roman" w:hAnsi="Times New Roman" w:cs="Times New Roman"/>
-        </w:rPr>
-        <w:t xml:space="preserve"> C#,</w:t>
+        <w:t>Skilled in: C#,</w:t>
       </w:r>
       <w:r>
         <w:rPr>
@@ -1193,8 +1190,16 @@
         <w:rPr>
           <w:rFonts w:ascii="Times New Roman" w:hAnsi="Times New Roman" w:cs="Times New Roman"/>
         </w:rPr>
-        <w:t>, PowerShell, Jenkins, OctopusDeploy</w:t>
-      </w:r>
+        <w:t xml:space="preserve">, PowerShell, Jenkins, </w:t>
+      </w:r>
+      <w:proofErr w:type="spellStart"/>
+      <w:r>
+        <w:rPr>
+          <w:rFonts w:ascii="Times New Roman" w:hAnsi="Times New Roman" w:cs="Times New Roman"/>
+        </w:rPr>
+        <w:t>OctopusDeploy</w:t>
+      </w:r>
+      <w:proofErr w:type="spellEnd"/>
     </w:p>
     <w:p>
       <w:pPr>
@@ -1238,6 +1243,7 @@
         <w:tabs>
           <w:tab w:val="left" w:pos="360"/>
         </w:tabs>
+        <w:ind w:left="360"/>
         <w:rPr>
           <w:rFonts w:ascii="Times New Roman" w:hAnsi="Times New Roman" w:cs="Times New Roman"/>
         </w:rPr>
@@ -1280,14 +1286,20 @@
         <w:tab/>
         <w:t xml:space="preserve">DevOps – </w:t>
       </w:r>
-      <w:r>
-        <w:rPr>
-          <w:rFonts w:ascii="Times New Roman" w:hAnsi="Times New Roman" w:cs="Times New Roman"/>
-        </w:rPr>
-        <w:t>SimpliLearn DevOps Practitioner – June 24, 2019</w:t>
-      </w:r>
-      <w:bookmarkStart w:id="0" w:name="_GoBack"/>
-      <w:bookmarkEnd w:id="0"/>
+      <w:proofErr w:type="spellStart"/>
+      <w:r>
+        <w:rPr>
+          <w:rFonts w:ascii="Times New Roman" w:hAnsi="Times New Roman" w:cs="Times New Roman"/>
+        </w:rPr>
+        <w:t>SimpliLearn</w:t>
+      </w:r>
+      <w:proofErr w:type="spellEnd"/>
+      <w:r>
+        <w:rPr>
+          <w:rFonts w:ascii="Times New Roman" w:hAnsi="Times New Roman" w:cs="Times New Roman"/>
+        </w:rPr>
+        <w:t xml:space="preserve"> DevOps Practitioner – June 24, 2019</w:t>
+      </w:r>
     </w:p>
     <w:p>
       <w:pPr>
@@ -1354,7 +1366,21 @@
         <w:rPr>
           <w:rFonts w:ascii="Times New Roman" w:hAnsi="Times New Roman" w:cs="Times New Roman"/>
         </w:rPr>
-        <w:t xml:space="preserve"> ICAgile Certified Professional – October 14, 2016</w:t>
+        <w:t xml:space="preserve"> </w:t>
+      </w:r>
+      <w:proofErr w:type="spellStart"/>
+      <w:r>
+        <w:rPr>
+          <w:rFonts w:ascii="Times New Roman" w:hAnsi="Times New Roman" w:cs="Times New Roman"/>
+        </w:rPr>
+        <w:t>ICAgile</w:t>
+      </w:r>
+      <w:proofErr w:type="spellEnd"/>
+      <w:r>
+        <w:rPr>
+          <w:rFonts w:ascii="Times New Roman" w:hAnsi="Times New Roman" w:cs="Times New Roman"/>
+        </w:rPr>
+        <w:t xml:space="preserve"> Certified Professional – October 14, 2016</w:t>
       </w:r>
     </w:p>
     <w:sectPr>
@@ -1368,7 +1394,7 @@
 </file>
 
 <file path=word/endnotes.xml><?xml version="1.0" encoding="utf-8"?>
-<w:endnotes xmlns:wpc="http://schemas.microsoft.com/office/word/2010/wordprocessingCanvas" xmlns:cx="http://schemas.microsoft.com/office/drawing/2014/chartex" xmlns:cx1="http://schemas.microsoft.com/office/drawing/2015/9/8/chartex" xmlns:cx2="http://schemas.microsoft.com/office/drawing/2015/10/21/chartex" xmlns:cx3="http://schemas.microsoft.com/office/drawing/2016/5/9/chartex" xmlns:cx4="http://schemas.microsoft.com/office/drawing/2016/5/10/chartex" xmlns:cx5="http://schemas.microsoft.com/office/drawing/2016/5/11/chartex" xmlns:cx6="http://schemas.microsoft.com/office/drawing/2016/5/12/chartex" xmlns:cx7="http://schemas.microsoft.com/office/drawing/2016/5/13/chartex" xmlns:cx8="http://schemas.microsoft.com/office/drawing/2016/5/14/chartex" xmlns:mc="http://schemas.openxmlformats.org/markup-compatibility/2006" xmlns:aink="http://schemas.microsoft.com/office/drawing/2016/ink" xmlns:am3d="http://schemas.microsoft.com/office/drawing/2017/model3d" xmlns:o="urn:schemas-microsoft-com:office:office" xmlns:r="http://schemas.openxmlformats.org/officeDocument/2006/relationships" xmlns:m="http://schemas.openxmlformats.org/officeDocument/2006/math" xmlns:v="urn:schemas-microsoft-com:vml" xmlns:wp14="http://schemas.microsoft.com/office/word/2010/wordprocessingDrawing" xmlns:wp="http://schemas.openxmlformats.org/drawingml/2006/wordprocessingDrawing" xmlns:w10="urn:schemas-microsoft-com:office:word" xmlns:w="http://schemas.openxmlformats.org/wordprocessingml/2006/main" xmlns:w14="http://schemas.microsoft.com/office/word/2010/wordml" xmlns:w15="http://schemas.microsoft.com/office/word/2012/wordml" xmlns:w16cid="http://schemas.microsoft.com/office/word/2016/wordml/cid" xmlns:w16se="http://schemas.microsoft.com/office/word/2015/wordml/symex" xmlns:wpg="http://schemas.microsoft.com/office/word/2010/wordprocessingGroup" xmlns:wpi="http://schemas.microsoft.com/office/word/2010/wordprocessingInk" xmlns:wne="http://schemas.microsoft.com/office/word/2006/wordml" xmlns:wps="http://schemas.microsoft.com/office/word/2010/wordprocessingShape" mc:Ignorable="w14 w15 w16se w16cid wp14">
+<w:endnotes xmlns:wpc="http://schemas.microsoft.com/office/word/2010/wordprocessingCanvas" xmlns:cx="http://schemas.microsoft.com/office/drawing/2014/chartex" xmlns:cx1="http://schemas.microsoft.com/office/drawing/2015/9/8/chartex" xmlns:cx2="http://schemas.microsoft.com/office/drawing/2015/10/21/chartex" xmlns:cx3="http://schemas.microsoft.com/office/drawing/2016/5/9/chartex" xmlns:cx4="http://schemas.microsoft.com/office/drawing/2016/5/10/chartex" xmlns:cx5="http://schemas.microsoft.com/office/drawing/2016/5/11/chartex" xmlns:cx6="http://schemas.microsoft.com/office/drawing/2016/5/12/chartex" xmlns:cx7="http://schemas.microsoft.com/office/drawing/2016/5/13/chartex" xmlns:cx8="http://schemas.microsoft.com/office/drawing/2016/5/14/chartex" xmlns:mc="http://schemas.openxmlformats.org/markup-compatibility/2006" xmlns:aink="http://schemas.microsoft.com/office/drawing/2016/ink" xmlns:am3d="http://schemas.microsoft.com/office/drawing/2017/model3d" xmlns:o="urn:schemas-microsoft-com:office:office" xmlns:r="http://schemas.openxmlformats.org/officeDocument/2006/relationships" xmlns:m="http://schemas.openxmlformats.org/officeDocument/2006/math" xmlns:v="urn:schemas-microsoft-com:vml" xmlns:wp14="http://schemas.microsoft.com/office/word/2010/wordprocessingDrawing" xmlns:wp="http://schemas.openxmlformats.org/drawingml/2006/wordprocessingDrawing" xmlns:w10="urn:schemas-microsoft-com:office:word" xmlns:w="http://schemas.openxmlformats.org/wordprocessingml/2006/main" xmlns:w14="http://schemas.microsoft.com/office/word/2010/wordml" xmlns:w15="http://schemas.microsoft.com/office/word/2012/wordml" xmlns:w16cex="http://schemas.microsoft.com/office/word/2018/wordml/cex" xmlns:w16cid="http://schemas.microsoft.com/office/word/2016/wordml/cid" xmlns:w16="http://schemas.microsoft.com/office/word/2018/wordml" xmlns:w16se="http://schemas.microsoft.com/office/word/2015/wordml/symex" xmlns:wpg="http://schemas.microsoft.com/office/word/2010/wordprocessingGroup" xmlns:wpi="http://schemas.microsoft.com/office/word/2010/wordprocessingInk" xmlns:wne="http://schemas.microsoft.com/office/word/2006/wordml" xmlns:wps="http://schemas.microsoft.com/office/word/2010/wordprocessingShape" mc:Ignorable="w14 w15 w16se w16cid w16 w16cex wp14">
   <w:endnote w:type="separator" w:id="-1">
     <w:p>
       <w:pPr>
@@ -1393,7 +1419,7 @@
 </file>
 
 <file path=word/footnotes.xml><?xml version="1.0" encoding="utf-8"?>
-<w:footnotes xmlns:wpc="http://schemas.microsoft.com/office/word/2010/wordprocessingCanvas" xmlns:cx="http://schemas.microsoft.com/office/drawing/2014/chartex" xmlns:cx1="http://schemas.microsoft.com/office/drawing/2015/9/8/chartex" xmlns:cx2="http://schemas.microsoft.com/office/drawing/2015/10/21/chartex" xmlns:cx3="http://schemas.microsoft.com/office/drawing/2016/5/9/chartex" xmlns:cx4="http://schemas.microsoft.com/office/drawing/2016/5/10/chartex" xmlns:cx5="http://schemas.microsoft.com/office/drawing/2016/5/11/chartex" xmlns:cx6="http://schemas.microsoft.com/office/drawing/2016/5/12/chartex" xmlns:cx7="http://schemas.microsoft.com/office/drawing/2016/5/13/chartex" xmlns:cx8="http://schemas.microsoft.com/office/drawing/2016/5/14/chartex" xmlns:mc="http://schemas.openxmlformats.org/markup-compatibility/2006" xmlns:aink="http://schemas.microsoft.com/office/drawing/2016/ink" xmlns:am3d="http://schemas.microsoft.com/office/drawing/2017/model3d" xmlns:o="urn:schemas-microsoft-com:office:office" xmlns:r="http://schemas.openxmlformats.org/officeDocument/2006/relationships" xmlns:m="http://schemas.openxmlformats.org/officeDocument/2006/math" xmlns:v="urn:schemas-microsoft-com:vml" xmlns:wp14="http://schemas.microsoft.com/office/word/2010/wordprocessingDrawing" xmlns:wp="http://schemas.openxmlformats.org/drawingml/2006/wordprocessingDrawing" xmlns:w10="urn:schemas-microsoft-com:office:word" xmlns:w="http://schemas.openxmlformats.org/wordprocessingml/2006/main" xmlns:w14="http://schemas.microsoft.com/office/word/2010/wordml" xmlns:w15="http://schemas.microsoft.com/office/word/2012/wordml" xmlns:w16cid="http://schemas.microsoft.com/office/word/2016/wordml/cid" xmlns:w16se="http://schemas.microsoft.com/office/word/2015/wordml/symex" xmlns:wpg="http://schemas.microsoft.com/office/word/2010/wordprocessingGroup" xmlns:wpi="http://schemas.microsoft.com/office/word/2010/wordprocessingInk" xmlns:wne="http://schemas.microsoft.com/office/word/2006/wordml" xmlns:wps="http://schemas.microsoft.com/office/word/2010/wordprocessingShape" mc:Ignorable="w14 w15 w16se w16cid wp14">
+<w:footnotes xmlns:wpc="http://schemas.microsoft.com/office/word/2010/wordprocessingCanvas" xmlns:cx="http://schemas.microsoft.com/office/drawing/2014/chartex" xmlns:cx1="http://schemas.microsoft.com/office/drawing/2015/9/8/chartex" xmlns:cx2="http://schemas.microsoft.com/office/drawing/2015/10/21/chartex" xmlns:cx3="http://schemas.microsoft.com/office/drawing/2016/5/9/chartex" xmlns:cx4="http://schemas.microsoft.com/office/drawing/2016/5/10/chartex" xmlns:cx5="http://schemas.microsoft.com/office/drawing/2016/5/11/chartex" xmlns:cx6="http://schemas.microsoft.com/office/drawing/2016/5/12/chartex" xmlns:cx7="http://schemas.microsoft.com/office/drawing/2016/5/13/chartex" xmlns:cx8="http://schemas.microsoft.com/office/drawing/2016/5/14/chartex" xmlns:mc="http://schemas.openxmlformats.org/markup-compatibility/2006" xmlns:aink="http://schemas.microsoft.com/office/drawing/2016/ink" xmlns:am3d="http://schemas.microsoft.com/office/drawing/2017/model3d" xmlns:o="urn:schemas-microsoft-com:office:office" xmlns:r="http://schemas.openxmlformats.org/officeDocument/2006/relationships" xmlns:m="http://schemas.openxmlformats.org/officeDocument/2006/math" xmlns:v="urn:schemas-microsoft-com:vml" xmlns:wp14="http://schemas.microsoft.com/office/word/2010/wordprocessingDrawing" xmlns:wp="http://schemas.openxmlformats.org/drawingml/2006/wordprocessingDrawing" xmlns:w10="urn:schemas-microsoft-com:office:word" xmlns:w="http://schemas.openxmlformats.org/wordprocessingml/2006/main" xmlns:w14="http://schemas.microsoft.com/office/word/2010/wordml" xmlns:w15="http://schemas.microsoft.com/office/word/2012/wordml" xmlns:w16cex="http://schemas.microsoft.com/office/word/2018/wordml/cex" xmlns:w16cid="http://schemas.microsoft.com/office/word/2016/wordml/cid" xmlns:w16="http://schemas.microsoft.com/office/word/2018/wordml" xmlns:w16se="http://schemas.microsoft.com/office/word/2015/wordml/symex" xmlns:wpg="http://schemas.microsoft.com/office/word/2010/wordprocessingGroup" xmlns:wpi="http://schemas.microsoft.com/office/word/2010/wordprocessingInk" xmlns:wne="http://schemas.microsoft.com/office/word/2006/wordml" xmlns:wps="http://schemas.microsoft.com/office/word/2010/wordprocessingShape" mc:Ignorable="w14 w15 w16se w16cid w16 w16cex wp14">
   <w:footnote w:type="separator" w:id="-1">
     <w:p>
       <w:pPr>
@@ -1418,7 +1444,7 @@
 </file>
 
 <file path=word/numbering.xml><?xml version="1.0" encoding="utf-8"?>
-<w:numbering xmlns:wpc="http://schemas.microsoft.com/office/word/2010/wordprocessingCanvas" xmlns:cx="http://schemas.microsoft.com/office/drawing/2014/chartex" xmlns:cx1="http://schemas.microsoft.com/office/drawing/2015/9/8/chartex" xmlns:cx2="http://schemas.microsoft.com/office/drawing/2015/10/21/chartex" xmlns:cx3="http://schemas.microsoft.com/office/drawing/2016/5/9/chartex" xmlns:cx4="http://schemas.microsoft.com/office/drawing/2016/5/10/chartex" xmlns:cx5="http://schemas.microsoft.com/office/drawing/2016/5/11/chartex" xmlns:cx6="http://schemas.microsoft.com/office/drawing/2016/5/12/chartex" xmlns:cx7="http://schemas.microsoft.com/office/drawing/2016/5/13/chartex" xmlns:cx8="http://schemas.microsoft.com/office/drawing/2016/5/14/chartex" xmlns:mc="http://schemas.openxmlformats.org/markup-compatibility/2006" xmlns:aink="http://schemas.microsoft.com/office/drawing/2016/ink" xmlns:am3d="http://schemas.microsoft.com/office/drawing/2017/model3d" xmlns:o="urn:schemas-microsoft-com:office:office" xmlns:r="http://schemas.openxmlformats.org/officeDocument/2006/relationships" xmlns:m="http://schemas.openxmlformats.org/officeDocument/2006/math" xmlns:v="urn:schemas-microsoft-com:vml" xmlns:wp14="http://schemas.microsoft.com/office/word/2010/wordprocessingDrawing" xmlns:wp="http://schemas.openxmlformats.org/drawingml/2006/wordprocessingDrawing" xmlns:w10="urn:schemas-microsoft-com:office:word" xmlns:w="http://schemas.openxmlformats.org/wordprocessingml/2006/main" xmlns:w14="http://schemas.microsoft.com/office/word/2010/wordml" xmlns:w15="http://schemas.microsoft.com/office/word/2012/wordml" xmlns:w16cid="http://schemas.microsoft.com/office/word/2016/wordml/cid" xmlns:w16se="http://schemas.microsoft.com/office/word/2015/wordml/symex" xmlns:wpg="http://schemas.microsoft.com/office/word/2010/wordprocessingGroup" xmlns:wpi="http://schemas.microsoft.com/office/word/2010/wordprocessingInk" xmlns:wne="http://schemas.microsoft.com/office/word/2006/wordml" xmlns:wps="http://schemas.microsoft.com/office/word/2010/wordprocessingShape" mc:Ignorable="w14 w15 w16se w16cid wp14">
+<w:numbering xmlns:wpc="http://schemas.microsoft.com/office/word/2010/wordprocessingCanvas" xmlns:cx="http://schemas.microsoft.com/office/drawing/2014/chartex" xmlns:cx1="http://schemas.microsoft.com/office/drawing/2015/9/8/chartex" xmlns:cx2="http://schemas.microsoft.com/office/drawing/2015/10/21/chartex" xmlns:cx3="http://schemas.microsoft.com/office/drawing/2016/5/9/chartex" xmlns:cx4="http://schemas.microsoft.com/office/drawing/2016/5/10/chartex" xmlns:cx5="http://schemas.microsoft.com/office/drawing/2016/5/11/chartex" xmlns:cx6="http://schemas.microsoft.com/office/drawing/2016/5/12/chartex" xmlns:cx7="http://schemas.microsoft.com/office/drawing/2016/5/13/chartex" xmlns:cx8="http://schemas.microsoft.com/office/drawing/2016/5/14/chartex" xmlns:mc="http://schemas.openxmlformats.org/markup-compatibility/2006" xmlns:aink="http://schemas.microsoft.com/office/drawing/2016/ink" xmlns:am3d="http://schemas.microsoft.com/office/drawing/2017/model3d" xmlns:o="urn:schemas-microsoft-com:office:office" xmlns:r="http://schemas.openxmlformats.org/officeDocument/2006/relationships" xmlns:m="http://schemas.openxmlformats.org/officeDocument/2006/math" xmlns:v="urn:schemas-microsoft-com:vml" xmlns:wp14="http://schemas.microsoft.com/office/word/2010/wordprocessingDrawing" xmlns:wp="http://schemas.openxmlformats.org/drawingml/2006/wordprocessingDrawing" xmlns:w10="urn:schemas-microsoft-com:office:word" xmlns:w="http://schemas.openxmlformats.org/wordprocessingml/2006/main" xmlns:w14="http://schemas.microsoft.com/office/word/2010/wordml" xmlns:w15="http://schemas.microsoft.com/office/word/2012/wordml" xmlns:w16cex="http://schemas.microsoft.com/office/word/2018/wordml/cex" xmlns:w16cid="http://schemas.microsoft.com/office/word/2016/wordml/cid" xmlns:w16="http://schemas.microsoft.com/office/word/2018/wordml" xmlns:w16se="http://schemas.microsoft.com/office/word/2015/wordml/symex" xmlns:wpg="http://schemas.microsoft.com/office/word/2010/wordprocessingGroup" xmlns:wpi="http://schemas.microsoft.com/office/word/2010/wordprocessingInk" xmlns:wne="http://schemas.microsoft.com/office/word/2006/wordml" xmlns:wps="http://schemas.microsoft.com/office/word/2010/wordprocessingShape" mc:Ignorable="w14 w15 w16se w16cid w16 w16cex wp14">
   <w:abstractNum w:abstractNumId="0" w15:restartNumberingAfterBreak="0">
     <w:nsid w:val="2A8150B5"/>
     <w:multiLevelType w:val="hybridMultilevel"/>
@@ -2420,7 +2446,7 @@
 </file>
 
 <file path=word/styles.xml><?xml version="1.0" encoding="utf-8"?>
-<w:styles xmlns:mc="http://schemas.openxmlformats.org/markup-compatibility/2006" xmlns:r="http://schemas.openxmlformats.org/officeDocument/2006/relationships" xmlns:w="http://schemas.openxmlformats.org/wordprocessingml/2006/main" xmlns:w14="http://schemas.microsoft.com/office/word/2010/wordml" xmlns:w15="http://schemas.microsoft.com/office/word/2012/wordml" xmlns:w16cid="http://schemas.microsoft.com/office/word/2016/wordml/cid" xmlns:w16se="http://schemas.microsoft.com/office/word/2015/wordml/symex" mc:Ignorable="w14 w15 w16se w16cid">
+<w:styles xmlns:mc="http://schemas.openxmlformats.org/markup-compatibility/2006" xmlns:r="http://schemas.openxmlformats.org/officeDocument/2006/relationships" xmlns:w="http://schemas.openxmlformats.org/wordprocessingml/2006/main" xmlns:w14="http://schemas.microsoft.com/office/word/2010/wordml" xmlns:w15="http://schemas.microsoft.com/office/word/2012/wordml" xmlns:w16cex="http://schemas.microsoft.com/office/word/2018/wordml/cex" xmlns:w16cid="http://schemas.microsoft.com/office/word/2016/wordml/cid" xmlns:w16="http://schemas.microsoft.com/office/word/2018/wordml" xmlns:w16se="http://schemas.microsoft.com/office/word/2015/wordml/symex" mc:Ignorable="w14 w15 w16se w16cid w16 w16cex">
   <w:docDefaults>
     <w:rPrDefault>
       <w:rPr>

</xml_diff>

<commit_message>
updated with current role
</commit_message>
<xml_diff>
--- a/RyanGrantResume.docx
+++ b/RyanGrantResume.docx
@@ -1,6 +1,6 @@
 
 <file path=word/document.xml><?xml version="1.0" encoding="utf-8"?>
-<w:document xmlns:wpc="http://schemas.microsoft.com/office/word/2010/wordprocessingCanvas" xmlns:cx="http://schemas.microsoft.com/office/drawing/2014/chartex" xmlns:cx1="http://schemas.microsoft.com/office/drawing/2015/9/8/chartex" xmlns:cx2="http://schemas.microsoft.com/office/drawing/2015/10/21/chartex" xmlns:cx3="http://schemas.microsoft.com/office/drawing/2016/5/9/chartex" xmlns:cx4="http://schemas.microsoft.com/office/drawing/2016/5/10/chartex" xmlns:cx5="http://schemas.microsoft.com/office/drawing/2016/5/11/chartex" xmlns:cx6="http://schemas.microsoft.com/office/drawing/2016/5/12/chartex" xmlns:cx7="http://schemas.microsoft.com/office/drawing/2016/5/13/chartex" xmlns:cx8="http://schemas.microsoft.com/office/drawing/2016/5/14/chartex" xmlns:mc="http://schemas.openxmlformats.org/markup-compatibility/2006" xmlns:aink="http://schemas.microsoft.com/office/drawing/2016/ink" xmlns:am3d="http://schemas.microsoft.com/office/drawing/2017/model3d" xmlns:o="urn:schemas-microsoft-com:office:office" xmlns:r="http://schemas.openxmlformats.org/officeDocument/2006/relationships" xmlns:m="http://schemas.openxmlformats.org/officeDocument/2006/math" xmlns:v="urn:schemas-microsoft-com:vml" xmlns:wp14="http://schemas.microsoft.com/office/word/2010/wordprocessingDrawing" xmlns:wp="http://schemas.openxmlformats.org/drawingml/2006/wordprocessingDrawing" xmlns:w10="urn:schemas-microsoft-com:office:word" xmlns:w="http://schemas.openxmlformats.org/wordprocessingml/2006/main" xmlns:w14="http://schemas.microsoft.com/office/word/2010/wordml" xmlns:w15="http://schemas.microsoft.com/office/word/2012/wordml" xmlns:w16cex="http://schemas.microsoft.com/office/word/2018/wordml/cex" xmlns:w16cid="http://schemas.microsoft.com/office/word/2016/wordml/cid" xmlns:w16="http://schemas.microsoft.com/office/word/2018/wordml" xmlns:w16se="http://schemas.microsoft.com/office/word/2015/wordml/symex" xmlns:wpg="http://schemas.microsoft.com/office/word/2010/wordprocessingGroup" xmlns:wpi="http://schemas.microsoft.com/office/word/2010/wordprocessingInk" xmlns:wne="http://schemas.microsoft.com/office/word/2006/wordml" xmlns:wps="http://schemas.microsoft.com/office/word/2010/wordprocessingShape" mc:Ignorable="w14 w15 w16se w16cid w16 w16cex wp14">
+<w:document xmlns:wpc="http://schemas.microsoft.com/office/word/2010/wordprocessingCanvas" xmlns:cx="http://schemas.microsoft.com/office/drawing/2014/chartex" xmlns:cx1="http://schemas.microsoft.com/office/drawing/2015/9/8/chartex" xmlns:cx2="http://schemas.microsoft.com/office/drawing/2015/10/21/chartex" xmlns:cx3="http://schemas.microsoft.com/office/drawing/2016/5/9/chartex" xmlns:cx4="http://schemas.microsoft.com/office/drawing/2016/5/10/chartex" xmlns:cx5="http://schemas.microsoft.com/office/drawing/2016/5/11/chartex" xmlns:cx6="http://schemas.microsoft.com/office/drawing/2016/5/12/chartex" xmlns:cx7="http://schemas.microsoft.com/office/drawing/2016/5/13/chartex" xmlns:cx8="http://schemas.microsoft.com/office/drawing/2016/5/14/chartex" xmlns:mc="http://schemas.openxmlformats.org/markup-compatibility/2006" xmlns:aink="http://schemas.microsoft.com/office/drawing/2016/ink" xmlns:am3d="http://schemas.microsoft.com/office/drawing/2017/model3d" xmlns:o="urn:schemas-microsoft-com:office:office" xmlns:r="http://schemas.openxmlformats.org/officeDocument/2006/relationships" xmlns:m="http://schemas.openxmlformats.org/officeDocument/2006/math" xmlns:v="urn:schemas-microsoft-com:vml" xmlns:wp14="http://schemas.microsoft.com/office/word/2010/wordprocessingDrawing" xmlns:wp="http://schemas.openxmlformats.org/drawingml/2006/wordprocessingDrawing" xmlns:w10="urn:schemas-microsoft-com:office:word" xmlns:w="http://schemas.openxmlformats.org/wordprocessingml/2006/main" xmlns:w14="http://schemas.microsoft.com/office/word/2010/wordml" xmlns:w15="http://schemas.microsoft.com/office/word/2012/wordml" xmlns:w16cex="http://schemas.microsoft.com/office/word/2018/wordml/cex" xmlns:w16cid="http://schemas.microsoft.com/office/word/2016/wordml/cid" xmlns:w16="http://schemas.microsoft.com/office/word/2018/wordml" xmlns:w16sdtdh="http://schemas.microsoft.com/office/word/2020/wordml/sdtdatahash" xmlns:w16se="http://schemas.microsoft.com/office/word/2015/wordml/symex" xmlns:wpg="http://schemas.microsoft.com/office/word/2010/wordprocessingGroup" xmlns:wpi="http://schemas.microsoft.com/office/word/2010/wordprocessingInk" xmlns:wne="http://schemas.microsoft.com/office/word/2006/wordml" xmlns:wps="http://schemas.microsoft.com/office/word/2010/wordprocessingShape" mc:Ignorable="w14 w15 w16se w16cid w16 w16cex w16sdtdh wp14">
   <w:body>
     <w:p>
       <w:pPr>
@@ -38,7 +38,19 @@
         <w:rPr>
           <w:rFonts w:ascii="Times New Roman" w:hAnsi="Times New Roman" w:cs="Times New Roman"/>
         </w:rPr>
-        <w:t>516 Dawson Rd, Apt 233</w:t>
+        <w:t>3809 S Congress Ave</w:t>
+      </w:r>
+      <w:r>
+        <w:rPr>
+          <w:rFonts w:ascii="Times New Roman" w:hAnsi="Times New Roman" w:cs="Times New Roman"/>
+        </w:rPr>
+        <w:t xml:space="preserve">, Apt </w:t>
+      </w:r>
+      <w:r>
+        <w:rPr>
+          <w:rFonts w:ascii="Times New Roman" w:hAnsi="Times New Roman" w:cs="Times New Roman"/>
+        </w:rPr>
+        <w:t>434</w:t>
       </w:r>
       <w:r>
         <w:rPr>
@@ -233,7 +245,7 @@
         <w:rPr>
           <w:rFonts w:ascii="Times New Roman" w:eastAsia="Times New Roman" w:hAnsi="Times New Roman" w:cs="Times New Roman"/>
         </w:rPr>
-        <w:t>A results-driven DevOps and Software Engineer strong in analyzing and problem-solving.  Skilled in developing business plans, requirements specifications, user documentation, and efficient code.</w:t>
+        <w:t>A results-driven DevOps Engineer strong in analyzing and problem-solving.  Skilled in developing business plans, requirements specifications, user documentation, and efficient code.</w:t>
       </w:r>
       <w:r>
         <w:rPr>
@@ -453,7 +465,7 @@
           <w:b/>
           <w:u w:val="single"/>
         </w:rPr>
-        <w:t>Configuration Management Engineer</w:t>
+        <w:t>DevOps Engineer</w:t>
       </w:r>
     </w:p>
     <w:p>
@@ -475,7 +487,7 @@
         <w:rPr>
           <w:rFonts w:ascii="Times New Roman" w:hAnsi="Times New Roman" w:cs="Times New Roman"/>
         </w:rPr>
-        <w:t>Built pipelines in Jenkins triggering a compile and deployment whenever code was pushed</w:t>
+        <w:t>Integrated enterprise LDAP authentication in Jenkins and modernized authorization</w:t>
       </w:r>
     </w:p>
     <w:p>
@@ -497,7 +509,7 @@
         <w:rPr>
           <w:rFonts w:ascii="Times New Roman" w:hAnsi="Times New Roman" w:cs="Times New Roman"/>
         </w:rPr>
-        <w:t>Maintained 100+ TFS-Git repositories in multiple environments</w:t>
+        <w:t>Migrated Jenkins servers to auto scaling</w:t>
       </w:r>
     </w:p>
     <w:p>
@@ -519,7 +531,57 @@
         <w:rPr>
           <w:rFonts w:ascii="Times New Roman" w:hAnsi="Times New Roman" w:cs="Times New Roman"/>
         </w:rPr>
-        <w:t>Performed quality, security, and integrity checks on all checked in code</w:t>
+        <w:t xml:space="preserve">Migrated multiple code bases through a major </w:t>
+      </w:r>
+      <w:proofErr w:type="spellStart"/>
+      <w:r>
+        <w:rPr>
+          <w:rFonts w:ascii="Times New Roman" w:hAnsi="Times New Roman" w:cs="Times New Roman"/>
+        </w:rPr>
+        <w:t>Sonatype</w:t>
+      </w:r>
+      <w:proofErr w:type="spellEnd"/>
+      <w:r>
+        <w:rPr>
+          <w:rFonts w:ascii="Times New Roman" w:hAnsi="Times New Roman" w:cs="Times New Roman"/>
+        </w:rPr>
+        <w:t xml:space="preserve"> Nexus upgrade and server restructuring</w:t>
+      </w:r>
+    </w:p>
+    <w:p>
+      <w:pPr>
+        <w:pStyle w:val="NoSpacing"/>
+        <w:tabs>
+          <w:tab w:val="left" w:pos="360"/>
+          <w:tab w:val="right" w:pos="10080"/>
+        </w:tabs>
+        <w:ind w:left="1080"/>
+        <w:rPr>
+          <w:rFonts w:ascii="Times New Roman" w:hAnsi="Times New Roman" w:cs="Times New Roman"/>
+        </w:rPr>
+      </w:pPr>
+    </w:p>
+    <w:p>
+      <w:pPr>
+        <w:pStyle w:val="NoSpacing"/>
+        <w:tabs>
+          <w:tab w:val="left" w:pos="360"/>
+          <w:tab w:val="right" w:pos="10080"/>
+        </w:tabs>
+        <w:ind w:left="1080"/>
+        <w:rPr>
+          <w:rFonts w:ascii="Times New Roman" w:hAnsi="Times New Roman" w:cs="Times New Roman"/>
+          <w:b/>
+          <w:u w:val="single"/>
+        </w:rPr>
+      </w:pPr>
+      <w:r>
+        <w:rPr>
+          <w:rFonts w:ascii="Times New Roman" w:hAnsi="Times New Roman" w:cs="Times New Roman"/>
+          <w:b/>
+          <w:u w:val="single"/>
+        </w:rPr>
+        <w:t>Configuration Management Engineer</w:t>
       </w:r>
     </w:p>
     <w:p>
@@ -541,7 +603,21 @@
         <w:rPr>
           <w:rFonts w:ascii="Times New Roman" w:hAnsi="Times New Roman" w:cs="Times New Roman"/>
         </w:rPr>
-        <w:t>Deployed 30+ C# applications to 80 Windows servers and multiple environments on a bi-weekly basis using Octopus Deploy</w:t>
+        <w:t xml:space="preserve">Automated </w:t>
+      </w:r>
+      <w:proofErr w:type="gramStart"/>
+      <w:r>
+        <w:rPr>
+          <w:rFonts w:ascii="Times New Roman" w:hAnsi="Times New Roman" w:cs="Times New Roman"/>
+        </w:rPr>
+        <w:t>manual</w:t>
+      </w:r>
+      <w:proofErr w:type="gramEnd"/>
+      <w:r>
+        <w:rPr>
+          <w:rFonts w:ascii="Times New Roman" w:hAnsi="Times New Roman" w:cs="Times New Roman"/>
+        </w:rPr>
+        <w:t xml:space="preserve"> build and deployment processes with Jenkins pipelines triggering on code push</w:t>
       </w:r>
     </w:p>
     <w:p>
@@ -563,7 +639,19 @@
         <w:rPr>
           <w:rFonts w:ascii="Times New Roman" w:hAnsi="Times New Roman" w:cs="Times New Roman"/>
         </w:rPr>
-        <w:t>Regularly updated CI/CD tools to latest LTS versions</w:t>
+        <w:t xml:space="preserve">Maintained 100+ </w:t>
+      </w:r>
+      <w:r>
+        <w:rPr>
+          <w:rFonts w:ascii="Times New Roman" w:hAnsi="Times New Roman" w:cs="Times New Roman"/>
+        </w:rPr>
+        <w:t xml:space="preserve">Microsoft </w:t>
+      </w:r>
+      <w:r>
+        <w:rPr>
+          <w:rFonts w:ascii="Times New Roman" w:hAnsi="Times New Roman" w:cs="Times New Roman"/>
+        </w:rPr>
+        <w:t>TFS-Git repositories in multiple environments</w:t>
       </w:r>
     </w:p>
     <w:p>
@@ -585,13 +673,7 @@
         <w:rPr>
           <w:rFonts w:ascii="Times New Roman" w:hAnsi="Times New Roman" w:cs="Times New Roman"/>
         </w:rPr>
-        <w:t>Created new automated reports detailing the status of each active releas</w:t>
-      </w:r>
-      <w:r>
-        <w:rPr>
-          <w:rFonts w:ascii="Times New Roman" w:hAnsi="Times New Roman" w:cs="Times New Roman"/>
-        </w:rPr>
-        <w:t>e</w:t>
+        <w:t>Performed quality, security, and integrity checks on all checked in code</w:t>
       </w:r>
     </w:p>
     <w:p>
@@ -613,7 +695,19 @@
         <w:rPr>
           <w:rFonts w:ascii="Times New Roman" w:hAnsi="Times New Roman" w:cs="Times New Roman"/>
         </w:rPr>
-        <w:t>Automated server consistency checks and reports</w:t>
+        <w:t xml:space="preserve">Deployed 30+ C# </w:t>
+      </w:r>
+      <w:r>
+        <w:rPr>
+          <w:rFonts w:ascii="Times New Roman" w:hAnsi="Times New Roman" w:cs="Times New Roman"/>
+        </w:rPr>
+        <w:t xml:space="preserve">and Java </w:t>
+      </w:r>
+      <w:r>
+        <w:rPr>
+          <w:rFonts w:ascii="Times New Roman" w:hAnsi="Times New Roman" w:cs="Times New Roman"/>
+        </w:rPr>
+        <w:t>applications to 80 Windows servers and multiple environments on a bi-weekly basis using Octopus Deploy</w:t>
       </w:r>
     </w:p>
     <w:p>
@@ -635,43 +729,7 @@
         <w:rPr>
           <w:rFonts w:ascii="Times New Roman" w:hAnsi="Times New Roman" w:cs="Times New Roman"/>
         </w:rPr>
-        <w:t>Migrated several Java applications from manual to fully automated deployment</w:t>
-      </w:r>
-    </w:p>
-    <w:p>
-      <w:pPr>
-        <w:pStyle w:val="NoSpacing"/>
-        <w:tabs>
-          <w:tab w:val="left" w:pos="360"/>
-          <w:tab w:val="right" w:pos="10080"/>
-        </w:tabs>
-        <w:ind w:left="1080"/>
-        <w:rPr>
-          <w:rFonts w:ascii="Times New Roman" w:hAnsi="Times New Roman" w:cs="Times New Roman"/>
-        </w:rPr>
-      </w:pPr>
-    </w:p>
-    <w:p>
-      <w:pPr>
-        <w:pStyle w:val="NoSpacing"/>
-        <w:tabs>
-          <w:tab w:val="left" w:pos="360"/>
-          <w:tab w:val="right" w:pos="10080"/>
-        </w:tabs>
-        <w:ind w:left="1080"/>
-        <w:rPr>
-          <w:rFonts w:ascii="Times New Roman" w:hAnsi="Times New Roman" w:cs="Times New Roman"/>
-          <w:b/>
-          <w:u w:val="single"/>
-        </w:rPr>
-      </w:pPr>
-      <w:r>
-        <w:rPr>
-          <w:rFonts w:ascii="Times New Roman" w:hAnsi="Times New Roman" w:cs="Times New Roman"/>
-          <w:b/>
-          <w:u w:val="single"/>
-        </w:rPr>
-        <w:t>Web Application Developer</w:t>
+        <w:t>Regularly updated CI/CD tools to latest LTS versions</w:t>
       </w:r>
     </w:p>
     <w:p>
@@ -693,7 +751,49 @@
         <w:rPr>
           <w:rFonts w:ascii="Times New Roman" w:hAnsi="Times New Roman" w:cs="Times New Roman"/>
         </w:rPr>
-        <w:t>Gathered requirements with and presented completed development work directly to product owners</w:t>
+        <w:t>Created new automated reports detailing the status of each active releas</w:t>
+      </w:r>
+      <w:r>
+        <w:rPr>
+          <w:rFonts w:ascii="Times New Roman" w:hAnsi="Times New Roman" w:cs="Times New Roman"/>
+        </w:rPr>
+        <w:t>e</w:t>
+      </w:r>
+    </w:p>
+    <w:p>
+      <w:pPr>
+        <w:pStyle w:val="NoSpacing"/>
+        <w:tabs>
+          <w:tab w:val="left" w:pos="360"/>
+          <w:tab w:val="right" w:pos="10080"/>
+        </w:tabs>
+        <w:ind w:left="1080"/>
+        <w:rPr>
+          <w:rFonts w:ascii="Times New Roman" w:hAnsi="Times New Roman" w:cs="Times New Roman"/>
+        </w:rPr>
+      </w:pPr>
+    </w:p>
+    <w:p>
+      <w:pPr>
+        <w:pStyle w:val="NoSpacing"/>
+        <w:tabs>
+          <w:tab w:val="left" w:pos="360"/>
+          <w:tab w:val="right" w:pos="10080"/>
+        </w:tabs>
+        <w:ind w:left="1080"/>
+        <w:rPr>
+          <w:rFonts w:ascii="Times New Roman" w:hAnsi="Times New Roman" w:cs="Times New Roman"/>
+          <w:b/>
+          <w:u w:val="single"/>
+        </w:rPr>
+      </w:pPr>
+      <w:r>
+        <w:rPr>
+          <w:rFonts w:ascii="Times New Roman" w:hAnsi="Times New Roman" w:cs="Times New Roman"/>
+          <w:b/>
+          <w:u w:val="single"/>
+        </w:rPr>
+        <w:t>Web Application Developer</w:t>
       </w:r>
     </w:p>
     <w:p>
@@ -715,7 +815,7 @@
         <w:rPr>
           <w:rFonts w:ascii="Times New Roman" w:hAnsi="Times New Roman" w:cs="Times New Roman"/>
         </w:rPr>
-        <w:t>Added new features primarily using AngularJS with a C# REST API</w:t>
+        <w:t>Gathered requirements with and presented completed development work directly to product owners</w:t>
       </w:r>
     </w:p>
     <w:p>
@@ -737,7 +837,7 @@
         <w:rPr>
           <w:rFonts w:ascii="Times New Roman" w:hAnsi="Times New Roman" w:cs="Times New Roman"/>
         </w:rPr>
-        <w:t>Used Jenkins, SonarQube, Fortify, Git, and a team tester to provide quality assured code</w:t>
+        <w:t>Added new features primarily using AngularJS with a C# REST API</w:t>
       </w:r>
     </w:p>
     <w:p>
@@ -759,7 +859,7 @@
         <w:rPr>
           <w:rFonts w:ascii="Times New Roman" w:hAnsi="Times New Roman" w:cs="Times New Roman"/>
         </w:rPr>
-        <w:t>Collaborated with a team of five developers to ensure all code passed a review before merging</w:t>
+        <w:t>Used Jenkins, SonarQube, Fortify, Git, and a team tester to provide quality assured code</w:t>
       </w:r>
     </w:p>
     <w:p>
@@ -781,43 +881,7 @@
         <w:rPr>
           <w:rFonts w:ascii="Times New Roman" w:hAnsi="Times New Roman" w:cs="Times New Roman"/>
         </w:rPr>
-        <w:t>Provided 100% unit test coverage on all new code</w:t>
-      </w:r>
-    </w:p>
-    <w:p>
-      <w:pPr>
-        <w:pStyle w:val="NoSpacing"/>
-        <w:tabs>
-          <w:tab w:val="left" w:pos="360"/>
-          <w:tab w:val="right" w:pos="10080"/>
-        </w:tabs>
-        <w:ind w:left="1080"/>
-        <w:rPr>
-          <w:rFonts w:ascii="Times New Roman" w:hAnsi="Times New Roman" w:cs="Times New Roman"/>
-        </w:rPr>
-      </w:pPr>
-    </w:p>
-    <w:p>
-      <w:pPr>
-        <w:pStyle w:val="NoSpacing"/>
-        <w:tabs>
-          <w:tab w:val="left" w:pos="360"/>
-          <w:tab w:val="right" w:pos="10080"/>
-        </w:tabs>
-        <w:ind w:left="1080"/>
-        <w:rPr>
-          <w:rFonts w:ascii="Times New Roman" w:hAnsi="Times New Roman" w:cs="Times New Roman"/>
-          <w:b/>
-          <w:u w:val="single"/>
-        </w:rPr>
-      </w:pPr>
-      <w:r>
-        <w:rPr>
-          <w:rFonts w:ascii="Times New Roman" w:hAnsi="Times New Roman" w:cs="Times New Roman"/>
-          <w:b/>
-          <w:u w:val="single"/>
-        </w:rPr>
-        <w:t>Production Support</w:t>
+        <w:t>Collaborated with a team of five developers to ensure all code passed a review before merging</w:t>
       </w:r>
     </w:p>
     <w:p>
@@ -839,7 +903,57 @@
         <w:rPr>
           <w:rFonts w:ascii="Times New Roman" w:hAnsi="Times New Roman" w:cs="Times New Roman"/>
         </w:rPr>
-        <w:t>Transitioned over 50 applications from another contract to a new production support team</w:t>
+        <w:t xml:space="preserve">Provided </w:t>
+      </w:r>
+      <w:proofErr w:type="gramStart"/>
+      <w:r>
+        <w:rPr>
+          <w:rFonts w:ascii="Times New Roman" w:hAnsi="Times New Roman" w:cs="Times New Roman"/>
+        </w:rPr>
+        <w:t>100% unit</w:t>
+      </w:r>
+      <w:proofErr w:type="gramEnd"/>
+      <w:r>
+        <w:rPr>
+          <w:rFonts w:ascii="Times New Roman" w:hAnsi="Times New Roman" w:cs="Times New Roman"/>
+        </w:rPr>
+        <w:t xml:space="preserve"> test coverage on all new code</w:t>
+      </w:r>
+    </w:p>
+    <w:p>
+      <w:pPr>
+        <w:pStyle w:val="NoSpacing"/>
+        <w:tabs>
+          <w:tab w:val="left" w:pos="360"/>
+          <w:tab w:val="right" w:pos="10080"/>
+        </w:tabs>
+        <w:ind w:left="1080"/>
+        <w:rPr>
+          <w:rFonts w:ascii="Times New Roman" w:hAnsi="Times New Roman" w:cs="Times New Roman"/>
+        </w:rPr>
+      </w:pPr>
+    </w:p>
+    <w:p>
+      <w:pPr>
+        <w:pStyle w:val="NoSpacing"/>
+        <w:tabs>
+          <w:tab w:val="left" w:pos="360"/>
+          <w:tab w:val="right" w:pos="10080"/>
+        </w:tabs>
+        <w:ind w:left="1080"/>
+        <w:rPr>
+          <w:rFonts w:ascii="Times New Roman" w:hAnsi="Times New Roman" w:cs="Times New Roman"/>
+          <w:b/>
+          <w:u w:val="single"/>
+        </w:rPr>
+      </w:pPr>
+      <w:r>
+        <w:rPr>
+          <w:rFonts w:ascii="Times New Roman" w:hAnsi="Times New Roman" w:cs="Times New Roman"/>
+          <w:b/>
+          <w:u w:val="single"/>
+        </w:rPr>
+        <w:t>Production Support</w:t>
       </w:r>
     </w:p>
     <w:p>
@@ -861,7 +975,7 @@
         <w:rPr>
           <w:rFonts w:ascii="Times New Roman" w:hAnsi="Times New Roman" w:cs="Times New Roman"/>
         </w:rPr>
-        <w:t>Provided tier 2 and 3 production support for those applications</w:t>
+        <w:t>Transitioned over 50 applications from another contract to a new production support team</w:t>
       </w:r>
     </w:p>
     <w:p>
@@ -883,13 +997,7 @@
         <w:rPr>
           <w:rFonts w:ascii="Times New Roman" w:hAnsi="Times New Roman" w:cs="Times New Roman"/>
         </w:rPr>
-        <w:t xml:space="preserve">Managed a rotational </w:t>
-      </w:r>
-      <w:r>
-        <w:rPr>
-          <w:rFonts w:ascii="Times New Roman" w:hAnsi="Times New Roman" w:cs="Times New Roman"/>
-        </w:rPr>
-        <w:t>24/7 emergency support line</w:t>
+        <w:t>Provided tier 2 and 3 production support for those applications</w:t>
       </w:r>
     </w:p>
     <w:p>
@@ -911,95 +1019,13 @@
         <w:rPr>
           <w:rFonts w:ascii="Times New Roman" w:hAnsi="Times New Roman" w:cs="Times New Roman"/>
         </w:rPr>
-        <w:t>Worked on bugs in C#</w:t>
-      </w:r>
-      <w:r>
-        <w:rPr>
-          <w:rFonts w:ascii="Times New Roman" w:hAnsi="Times New Roman" w:cs="Times New Roman"/>
-        </w:rPr>
-        <w:t xml:space="preserve">, </w:t>
-      </w:r>
-      <w:r>
-        <w:rPr>
-          <w:rFonts w:ascii="Times New Roman" w:hAnsi="Times New Roman" w:cs="Times New Roman"/>
-        </w:rPr>
-        <w:t>Oracle APEX</w:t>
-      </w:r>
-      <w:r>
-        <w:rPr>
-          <w:rFonts w:ascii="Times New Roman" w:hAnsi="Times New Roman" w:cs="Times New Roman"/>
-        </w:rPr>
-        <w:t>,</w:t>
-      </w:r>
-      <w:r>
-        <w:rPr>
-          <w:rFonts w:ascii="Times New Roman" w:hAnsi="Times New Roman" w:cs="Times New Roman"/>
-        </w:rPr>
-        <w:t xml:space="preserve"> </w:t>
-      </w:r>
-      <w:r>
-        <w:rPr>
-          <w:rFonts w:ascii="Times New Roman" w:hAnsi="Times New Roman" w:cs="Times New Roman"/>
-        </w:rPr>
-        <w:t xml:space="preserve">and </w:t>
-      </w:r>
-      <w:r>
-        <w:rPr>
-          <w:rFonts w:ascii="Times New Roman" w:hAnsi="Times New Roman" w:cs="Times New Roman"/>
-        </w:rPr>
-        <w:t>Microsoft Dynamics CRM</w:t>
-      </w:r>
-      <w:r>
-        <w:rPr>
-          <w:rFonts w:ascii="Times New Roman" w:hAnsi="Times New Roman" w:cs="Times New Roman"/>
-        </w:rPr>
-        <w:t xml:space="preserve"> applications</w:t>
-      </w:r>
-    </w:p>
-    <w:p>
-      <w:pPr>
-        <w:pStyle w:val="NoSpacing"/>
-        <w:tabs>
-          <w:tab w:val="left" w:pos="360"/>
-          <w:tab w:val="right" w:pos="10080"/>
-        </w:tabs>
-        <w:ind w:left="1080"/>
-        <w:rPr>
-          <w:rFonts w:ascii="Times New Roman" w:hAnsi="Times New Roman" w:cs="Times New Roman"/>
-        </w:rPr>
-      </w:pPr>
-    </w:p>
-    <w:p>
-      <w:pPr>
-        <w:pStyle w:val="NoSpacing"/>
-        <w:tabs>
-          <w:tab w:val="left" w:pos="360"/>
-          <w:tab w:val="right" w:pos="10080"/>
-        </w:tabs>
-        <w:rPr>
-          <w:rFonts w:ascii="Times New Roman" w:hAnsi="Times New Roman" w:cs="Times New Roman"/>
-        </w:rPr>
-      </w:pPr>
-      <w:r>
-        <w:rPr>
-          <w:rFonts w:ascii="Times New Roman" w:hAnsi="Times New Roman" w:cs="Times New Roman"/>
-          <w:b/>
-        </w:rPr>
-        <w:tab/>
-        <w:t>Summer Technical Intern, BAE Systems</w:t>
-      </w:r>
-      <w:r>
-        <w:rPr>
-          <w:rFonts w:ascii="Times New Roman" w:hAnsi="Times New Roman" w:cs="Times New Roman"/>
-        </w:rPr>
-        <w:t>, Washington DC</w:t>
-      </w:r>
-      <w:r>
-        <w:rPr>
-          <w:rFonts w:ascii="Times New Roman" w:hAnsi="Times New Roman" w:cs="Times New Roman"/>
-        </w:rPr>
-        <w:tab/>
-        <w:t>Summer 2015</w:t>
+        <w:t xml:space="preserve">Managed a rotational </w:t>
+      </w:r>
+      <w:r>
+        <w:rPr>
+          <w:rFonts w:ascii="Times New Roman" w:hAnsi="Times New Roman" w:cs="Times New Roman"/>
+        </w:rPr>
+        <w:t>24/7 emergency support line</w:t>
       </w:r>
     </w:p>
     <w:p>
@@ -1007,7 +1033,7 @@
         <w:pStyle w:val="NoSpacing"/>
         <w:numPr>
           <w:ilvl w:val="0"/>
-          <w:numId w:val="4"/>
+          <w:numId w:val="6"/>
         </w:numPr>
         <w:tabs>
           <w:tab w:val="left" w:pos="360"/>
@@ -1021,53 +1047,49 @@
         <w:rPr>
           <w:rFonts w:ascii="Times New Roman" w:hAnsi="Times New Roman" w:cs="Times New Roman"/>
         </w:rPr>
-        <w:t>Built a new web application</w:t>
-      </w:r>
-      <w:r>
-        <w:rPr>
-          <w:rFonts w:ascii="Times New Roman" w:hAnsi="Times New Roman" w:cs="Times New Roman"/>
-        </w:rPr>
-        <w:t xml:space="preserve"> with Java using Struts </w:t>
-      </w:r>
-      <w:r>
-        <w:rPr>
-          <w:rFonts w:ascii="Times New Roman" w:hAnsi="Times New Roman" w:cs="Times New Roman"/>
-        </w:rPr>
-        <w:t>framework</w:t>
-      </w:r>
-    </w:p>
-    <w:p>
-      <w:pPr>
-        <w:pStyle w:val="NoSpacing"/>
-        <w:numPr>
-          <w:ilvl w:val="0"/>
-          <w:numId w:val="4"/>
-        </w:numPr>
-        <w:tabs>
-          <w:tab w:val="left" w:pos="360"/>
-          <w:tab w:val="right" w:pos="10080"/>
-        </w:tabs>
-        <w:rPr>
-          <w:rFonts w:ascii="Times New Roman" w:hAnsi="Times New Roman" w:cs="Times New Roman"/>
-        </w:rPr>
-      </w:pPr>
-      <w:r>
-        <w:rPr>
-          <w:rFonts w:ascii="Times New Roman" w:hAnsi="Times New Roman" w:cs="Times New Roman"/>
-        </w:rPr>
-        <w:t xml:space="preserve">Automated the organization, parsing and analysis of </w:t>
-      </w:r>
-      <w:r>
-        <w:rPr>
-          <w:rFonts w:ascii="Times New Roman" w:hAnsi="Times New Roman" w:cs="Times New Roman"/>
-        </w:rPr>
-        <w:t xml:space="preserve">user </w:t>
-      </w:r>
-      <w:r>
-        <w:rPr>
-          <w:rFonts w:ascii="Times New Roman" w:hAnsi="Times New Roman" w:cs="Times New Roman"/>
-        </w:rPr>
-        <w:t>uploaded documents</w:t>
+        <w:t>Worked on bugs in C#</w:t>
+      </w:r>
+      <w:r>
+        <w:rPr>
+          <w:rFonts w:ascii="Times New Roman" w:hAnsi="Times New Roman" w:cs="Times New Roman"/>
+        </w:rPr>
+        <w:t xml:space="preserve">, </w:t>
+      </w:r>
+      <w:r>
+        <w:rPr>
+          <w:rFonts w:ascii="Times New Roman" w:hAnsi="Times New Roman" w:cs="Times New Roman"/>
+        </w:rPr>
+        <w:t>Oracle APEX</w:t>
+      </w:r>
+      <w:r>
+        <w:rPr>
+          <w:rFonts w:ascii="Times New Roman" w:hAnsi="Times New Roman" w:cs="Times New Roman"/>
+        </w:rPr>
+        <w:t>,</w:t>
+      </w:r>
+      <w:r>
+        <w:rPr>
+          <w:rFonts w:ascii="Times New Roman" w:hAnsi="Times New Roman" w:cs="Times New Roman"/>
+        </w:rPr>
+        <w:t xml:space="preserve"> </w:t>
+      </w:r>
+      <w:r>
+        <w:rPr>
+          <w:rFonts w:ascii="Times New Roman" w:hAnsi="Times New Roman" w:cs="Times New Roman"/>
+        </w:rPr>
+        <w:t xml:space="preserve">and </w:t>
+      </w:r>
+      <w:r>
+        <w:rPr>
+          <w:rFonts w:ascii="Times New Roman" w:hAnsi="Times New Roman" w:cs="Times New Roman"/>
+        </w:rPr>
+        <w:t>Microsoft Dynamics CRM</w:t>
+      </w:r>
+      <w:r>
+        <w:rPr>
+          <w:rFonts w:ascii="Times New Roman" w:hAnsi="Times New Roman" w:cs="Times New Roman"/>
+        </w:rPr>
+        <w:t xml:space="preserve"> applications</w:t>
       </w:r>
     </w:p>
     <w:p>
@@ -1136,7 +1158,21 @@
         <w:rPr>
           <w:rFonts w:ascii="Times New Roman" w:hAnsi="Times New Roman" w:cs="Times New Roman"/>
         </w:rPr>
-        <w:t>Skilled in: C#,</w:t>
+        <w:t xml:space="preserve">Skilled </w:t>
+      </w:r>
+      <w:proofErr w:type="gramStart"/>
+      <w:r>
+        <w:rPr>
+          <w:rFonts w:ascii="Times New Roman" w:hAnsi="Times New Roman" w:cs="Times New Roman"/>
+        </w:rPr>
+        <w:t>in:</w:t>
+      </w:r>
+      <w:proofErr w:type="gramEnd"/>
+      <w:r>
+        <w:rPr>
+          <w:rFonts w:ascii="Times New Roman" w:hAnsi="Times New Roman" w:cs="Times New Roman"/>
+        </w:rPr>
+        <w:t xml:space="preserve"> C#,</w:t>
       </w:r>
       <w:r>
         <w:rPr>
@@ -1222,6 +1258,12 @@
         <w:rPr>
           <w:rFonts w:ascii="Times New Roman" w:hAnsi="Times New Roman" w:cs="Times New Roman"/>
         </w:rPr>
+        <w:t xml:space="preserve">Azure, </w:t>
+      </w:r>
+      <w:r>
+        <w:rPr>
+          <w:rFonts w:ascii="Times New Roman" w:hAnsi="Times New Roman" w:cs="Times New Roman"/>
+        </w:rPr>
         <w:t>Java, Python</w:t>
       </w:r>
       <w:r>
@@ -1257,14 +1299,41 @@
         </w:tabs>
         <w:rPr>
           <w:rFonts w:ascii="Times New Roman" w:hAnsi="Times New Roman" w:cs="Times New Roman"/>
-        </w:rPr>
-      </w:pPr>
-      <w:r>
-        <w:rPr>
-          <w:rFonts w:ascii="Times New Roman" w:hAnsi="Times New Roman" w:cs="Times New Roman"/>
           <w:b/>
         </w:rPr>
+      </w:pPr>
+      <w:r>
+        <w:rPr>
+          <w:rFonts w:ascii="Times New Roman" w:hAnsi="Times New Roman" w:cs="Times New Roman"/>
+          <w:b/>
+        </w:rPr>
         <w:t>Certifications</w:t>
+      </w:r>
+    </w:p>
+    <w:p>
+      <w:pPr>
+        <w:pStyle w:val="NoSpacing"/>
+        <w:tabs>
+          <w:tab w:val="left" w:pos="360"/>
+        </w:tabs>
+        <w:rPr>
+          <w:rFonts w:ascii="Times New Roman" w:hAnsi="Times New Roman" w:cs="Times New Roman"/>
+        </w:rPr>
+      </w:pPr>
+      <w:r>
+        <w:rPr>
+          <w:rFonts w:ascii="Times New Roman" w:hAnsi="Times New Roman" w:cs="Times New Roman"/>
+          <w:b/>
+          <w:bCs/>
+        </w:rPr>
+        <w:tab/>
+        <w:t xml:space="preserve">AWS – </w:t>
+      </w:r>
+      <w:r>
+        <w:rPr>
+          <w:rFonts w:ascii="Times New Roman" w:hAnsi="Times New Roman" w:cs="Times New Roman"/>
+        </w:rPr>
+        <w:t>AWS Certified Cloud Practitioner – Apr 15, 2021</w:t>
       </w:r>
     </w:p>
     <w:p>
@@ -1394,7 +1463,7 @@
 </file>
 
 <file path=word/endnotes.xml><?xml version="1.0" encoding="utf-8"?>
-<w:endnotes xmlns:wpc="http://schemas.microsoft.com/office/word/2010/wordprocessingCanvas" xmlns:cx="http://schemas.microsoft.com/office/drawing/2014/chartex" xmlns:cx1="http://schemas.microsoft.com/office/drawing/2015/9/8/chartex" xmlns:cx2="http://schemas.microsoft.com/office/drawing/2015/10/21/chartex" xmlns:cx3="http://schemas.microsoft.com/office/drawing/2016/5/9/chartex" xmlns:cx4="http://schemas.microsoft.com/office/drawing/2016/5/10/chartex" xmlns:cx5="http://schemas.microsoft.com/office/drawing/2016/5/11/chartex" xmlns:cx6="http://schemas.microsoft.com/office/drawing/2016/5/12/chartex" xmlns:cx7="http://schemas.microsoft.com/office/drawing/2016/5/13/chartex" xmlns:cx8="http://schemas.microsoft.com/office/drawing/2016/5/14/chartex" xmlns:mc="http://schemas.openxmlformats.org/markup-compatibility/2006" xmlns:aink="http://schemas.microsoft.com/office/drawing/2016/ink" xmlns:am3d="http://schemas.microsoft.com/office/drawing/2017/model3d" xmlns:o="urn:schemas-microsoft-com:office:office" xmlns:r="http://schemas.openxmlformats.org/officeDocument/2006/relationships" xmlns:m="http://schemas.openxmlformats.org/officeDocument/2006/math" xmlns:v="urn:schemas-microsoft-com:vml" xmlns:wp14="http://schemas.microsoft.com/office/word/2010/wordprocessingDrawing" xmlns:wp="http://schemas.openxmlformats.org/drawingml/2006/wordprocessingDrawing" xmlns:w10="urn:schemas-microsoft-com:office:word" xmlns:w="http://schemas.openxmlformats.org/wordprocessingml/2006/main" xmlns:w14="http://schemas.microsoft.com/office/word/2010/wordml" xmlns:w15="http://schemas.microsoft.com/office/word/2012/wordml" xmlns:w16cex="http://schemas.microsoft.com/office/word/2018/wordml/cex" xmlns:w16cid="http://schemas.microsoft.com/office/word/2016/wordml/cid" xmlns:w16="http://schemas.microsoft.com/office/word/2018/wordml" xmlns:w16se="http://schemas.microsoft.com/office/word/2015/wordml/symex" xmlns:wpg="http://schemas.microsoft.com/office/word/2010/wordprocessingGroup" xmlns:wpi="http://schemas.microsoft.com/office/word/2010/wordprocessingInk" xmlns:wne="http://schemas.microsoft.com/office/word/2006/wordml" xmlns:wps="http://schemas.microsoft.com/office/word/2010/wordprocessingShape" mc:Ignorable="w14 w15 w16se w16cid w16 w16cex wp14">
+<w:endnotes xmlns:wpc="http://schemas.microsoft.com/office/word/2010/wordprocessingCanvas" xmlns:cx="http://schemas.microsoft.com/office/drawing/2014/chartex" xmlns:cx1="http://schemas.microsoft.com/office/drawing/2015/9/8/chartex" xmlns:cx2="http://schemas.microsoft.com/office/drawing/2015/10/21/chartex" xmlns:cx3="http://schemas.microsoft.com/office/drawing/2016/5/9/chartex" xmlns:cx4="http://schemas.microsoft.com/office/drawing/2016/5/10/chartex" xmlns:cx5="http://schemas.microsoft.com/office/drawing/2016/5/11/chartex" xmlns:cx6="http://schemas.microsoft.com/office/drawing/2016/5/12/chartex" xmlns:cx7="http://schemas.microsoft.com/office/drawing/2016/5/13/chartex" xmlns:cx8="http://schemas.microsoft.com/office/drawing/2016/5/14/chartex" xmlns:mc="http://schemas.openxmlformats.org/markup-compatibility/2006" xmlns:aink="http://schemas.microsoft.com/office/drawing/2016/ink" xmlns:am3d="http://schemas.microsoft.com/office/drawing/2017/model3d" xmlns:o="urn:schemas-microsoft-com:office:office" xmlns:r="http://schemas.openxmlformats.org/officeDocument/2006/relationships" xmlns:m="http://schemas.openxmlformats.org/officeDocument/2006/math" xmlns:v="urn:schemas-microsoft-com:vml" xmlns:wp14="http://schemas.microsoft.com/office/word/2010/wordprocessingDrawing" xmlns:wp="http://schemas.openxmlformats.org/drawingml/2006/wordprocessingDrawing" xmlns:w10="urn:schemas-microsoft-com:office:word" xmlns:w="http://schemas.openxmlformats.org/wordprocessingml/2006/main" xmlns:w14="http://schemas.microsoft.com/office/word/2010/wordml" xmlns:w15="http://schemas.microsoft.com/office/word/2012/wordml" xmlns:w16cex="http://schemas.microsoft.com/office/word/2018/wordml/cex" xmlns:w16cid="http://schemas.microsoft.com/office/word/2016/wordml/cid" xmlns:w16="http://schemas.microsoft.com/office/word/2018/wordml" xmlns:w16sdtdh="http://schemas.microsoft.com/office/word/2020/wordml/sdtdatahash" xmlns:w16se="http://schemas.microsoft.com/office/word/2015/wordml/symex" xmlns:wpg="http://schemas.microsoft.com/office/word/2010/wordprocessingGroup" xmlns:wpi="http://schemas.microsoft.com/office/word/2010/wordprocessingInk" xmlns:wne="http://schemas.microsoft.com/office/word/2006/wordml" xmlns:wps="http://schemas.microsoft.com/office/word/2010/wordprocessingShape" mc:Ignorable="w14 w15 w16se w16cid w16 w16cex w16sdtdh wp14">
   <w:endnote w:type="separator" w:id="-1">
     <w:p>
       <w:pPr>
@@ -1419,7 +1488,7 @@
 </file>
 
 <file path=word/footnotes.xml><?xml version="1.0" encoding="utf-8"?>
-<w:footnotes xmlns:wpc="http://schemas.microsoft.com/office/word/2010/wordprocessingCanvas" xmlns:cx="http://schemas.microsoft.com/office/drawing/2014/chartex" xmlns:cx1="http://schemas.microsoft.com/office/drawing/2015/9/8/chartex" xmlns:cx2="http://schemas.microsoft.com/office/drawing/2015/10/21/chartex" xmlns:cx3="http://schemas.microsoft.com/office/drawing/2016/5/9/chartex" xmlns:cx4="http://schemas.microsoft.com/office/drawing/2016/5/10/chartex" xmlns:cx5="http://schemas.microsoft.com/office/drawing/2016/5/11/chartex" xmlns:cx6="http://schemas.microsoft.com/office/drawing/2016/5/12/chartex" xmlns:cx7="http://schemas.microsoft.com/office/drawing/2016/5/13/chartex" xmlns:cx8="http://schemas.microsoft.com/office/drawing/2016/5/14/chartex" xmlns:mc="http://schemas.openxmlformats.org/markup-compatibility/2006" xmlns:aink="http://schemas.microsoft.com/office/drawing/2016/ink" xmlns:am3d="http://schemas.microsoft.com/office/drawing/2017/model3d" xmlns:o="urn:schemas-microsoft-com:office:office" xmlns:r="http://schemas.openxmlformats.org/officeDocument/2006/relationships" xmlns:m="http://schemas.openxmlformats.org/officeDocument/2006/math" xmlns:v="urn:schemas-microsoft-com:vml" xmlns:wp14="http://schemas.microsoft.com/office/word/2010/wordprocessingDrawing" xmlns:wp="http://schemas.openxmlformats.org/drawingml/2006/wordprocessingDrawing" xmlns:w10="urn:schemas-microsoft-com:office:word" xmlns:w="http://schemas.openxmlformats.org/wordprocessingml/2006/main" xmlns:w14="http://schemas.microsoft.com/office/word/2010/wordml" xmlns:w15="http://schemas.microsoft.com/office/word/2012/wordml" xmlns:w16cex="http://schemas.microsoft.com/office/word/2018/wordml/cex" xmlns:w16cid="http://schemas.microsoft.com/office/word/2016/wordml/cid" xmlns:w16="http://schemas.microsoft.com/office/word/2018/wordml" xmlns:w16se="http://schemas.microsoft.com/office/word/2015/wordml/symex" xmlns:wpg="http://schemas.microsoft.com/office/word/2010/wordprocessingGroup" xmlns:wpi="http://schemas.microsoft.com/office/word/2010/wordprocessingInk" xmlns:wne="http://schemas.microsoft.com/office/word/2006/wordml" xmlns:wps="http://schemas.microsoft.com/office/word/2010/wordprocessingShape" mc:Ignorable="w14 w15 w16se w16cid w16 w16cex wp14">
+<w:footnotes xmlns:wpc="http://schemas.microsoft.com/office/word/2010/wordprocessingCanvas" xmlns:cx="http://schemas.microsoft.com/office/drawing/2014/chartex" xmlns:cx1="http://schemas.microsoft.com/office/drawing/2015/9/8/chartex" xmlns:cx2="http://schemas.microsoft.com/office/drawing/2015/10/21/chartex" xmlns:cx3="http://schemas.microsoft.com/office/drawing/2016/5/9/chartex" xmlns:cx4="http://schemas.microsoft.com/office/drawing/2016/5/10/chartex" xmlns:cx5="http://schemas.microsoft.com/office/drawing/2016/5/11/chartex" xmlns:cx6="http://schemas.microsoft.com/office/drawing/2016/5/12/chartex" xmlns:cx7="http://schemas.microsoft.com/office/drawing/2016/5/13/chartex" xmlns:cx8="http://schemas.microsoft.com/office/drawing/2016/5/14/chartex" xmlns:mc="http://schemas.openxmlformats.org/markup-compatibility/2006" xmlns:aink="http://schemas.microsoft.com/office/drawing/2016/ink" xmlns:am3d="http://schemas.microsoft.com/office/drawing/2017/model3d" xmlns:o="urn:schemas-microsoft-com:office:office" xmlns:r="http://schemas.openxmlformats.org/officeDocument/2006/relationships" xmlns:m="http://schemas.openxmlformats.org/officeDocument/2006/math" xmlns:v="urn:schemas-microsoft-com:vml" xmlns:wp14="http://schemas.microsoft.com/office/word/2010/wordprocessingDrawing" xmlns:wp="http://schemas.openxmlformats.org/drawingml/2006/wordprocessingDrawing" xmlns:w10="urn:schemas-microsoft-com:office:word" xmlns:w="http://schemas.openxmlformats.org/wordprocessingml/2006/main" xmlns:w14="http://schemas.microsoft.com/office/word/2010/wordml" xmlns:w15="http://schemas.microsoft.com/office/word/2012/wordml" xmlns:w16cex="http://schemas.microsoft.com/office/word/2018/wordml/cex" xmlns:w16cid="http://schemas.microsoft.com/office/word/2016/wordml/cid" xmlns:w16="http://schemas.microsoft.com/office/word/2018/wordml" xmlns:w16sdtdh="http://schemas.microsoft.com/office/word/2020/wordml/sdtdatahash" xmlns:w16se="http://schemas.microsoft.com/office/word/2015/wordml/symex" xmlns:wpg="http://schemas.microsoft.com/office/word/2010/wordprocessingGroup" xmlns:wpi="http://schemas.microsoft.com/office/word/2010/wordprocessingInk" xmlns:wne="http://schemas.microsoft.com/office/word/2006/wordml" xmlns:wps="http://schemas.microsoft.com/office/word/2010/wordprocessingShape" mc:Ignorable="w14 w15 w16se w16cid w16 w16cex w16sdtdh wp14">
   <w:footnote w:type="separator" w:id="-1">
     <w:p>
       <w:pPr>
@@ -1444,7 +1513,7 @@
 </file>
 
 <file path=word/numbering.xml><?xml version="1.0" encoding="utf-8"?>
-<w:numbering xmlns:wpc="http://schemas.microsoft.com/office/word/2010/wordprocessingCanvas" xmlns:cx="http://schemas.microsoft.com/office/drawing/2014/chartex" xmlns:cx1="http://schemas.microsoft.com/office/drawing/2015/9/8/chartex" xmlns:cx2="http://schemas.microsoft.com/office/drawing/2015/10/21/chartex" xmlns:cx3="http://schemas.microsoft.com/office/drawing/2016/5/9/chartex" xmlns:cx4="http://schemas.microsoft.com/office/drawing/2016/5/10/chartex" xmlns:cx5="http://schemas.microsoft.com/office/drawing/2016/5/11/chartex" xmlns:cx6="http://schemas.microsoft.com/office/drawing/2016/5/12/chartex" xmlns:cx7="http://schemas.microsoft.com/office/drawing/2016/5/13/chartex" xmlns:cx8="http://schemas.microsoft.com/office/drawing/2016/5/14/chartex" xmlns:mc="http://schemas.openxmlformats.org/markup-compatibility/2006" xmlns:aink="http://schemas.microsoft.com/office/drawing/2016/ink" xmlns:am3d="http://schemas.microsoft.com/office/drawing/2017/model3d" xmlns:o="urn:schemas-microsoft-com:office:office" xmlns:r="http://schemas.openxmlformats.org/officeDocument/2006/relationships" xmlns:m="http://schemas.openxmlformats.org/officeDocument/2006/math" xmlns:v="urn:schemas-microsoft-com:vml" xmlns:wp14="http://schemas.microsoft.com/office/word/2010/wordprocessingDrawing" xmlns:wp="http://schemas.openxmlformats.org/drawingml/2006/wordprocessingDrawing" xmlns:w10="urn:schemas-microsoft-com:office:word" xmlns:w="http://schemas.openxmlformats.org/wordprocessingml/2006/main" xmlns:w14="http://schemas.microsoft.com/office/word/2010/wordml" xmlns:w15="http://schemas.microsoft.com/office/word/2012/wordml" xmlns:w16cex="http://schemas.microsoft.com/office/word/2018/wordml/cex" xmlns:w16cid="http://schemas.microsoft.com/office/word/2016/wordml/cid" xmlns:w16="http://schemas.microsoft.com/office/word/2018/wordml" xmlns:w16se="http://schemas.microsoft.com/office/word/2015/wordml/symex" xmlns:wpg="http://schemas.microsoft.com/office/word/2010/wordprocessingGroup" xmlns:wpi="http://schemas.microsoft.com/office/word/2010/wordprocessingInk" xmlns:wne="http://schemas.microsoft.com/office/word/2006/wordml" xmlns:wps="http://schemas.microsoft.com/office/word/2010/wordprocessingShape" mc:Ignorable="w14 w15 w16se w16cid w16 w16cex wp14">
+<w:numbering xmlns:wpc="http://schemas.microsoft.com/office/word/2010/wordprocessingCanvas" xmlns:cx="http://schemas.microsoft.com/office/drawing/2014/chartex" xmlns:cx1="http://schemas.microsoft.com/office/drawing/2015/9/8/chartex" xmlns:cx2="http://schemas.microsoft.com/office/drawing/2015/10/21/chartex" xmlns:cx3="http://schemas.microsoft.com/office/drawing/2016/5/9/chartex" xmlns:cx4="http://schemas.microsoft.com/office/drawing/2016/5/10/chartex" xmlns:cx5="http://schemas.microsoft.com/office/drawing/2016/5/11/chartex" xmlns:cx6="http://schemas.microsoft.com/office/drawing/2016/5/12/chartex" xmlns:cx7="http://schemas.microsoft.com/office/drawing/2016/5/13/chartex" xmlns:cx8="http://schemas.microsoft.com/office/drawing/2016/5/14/chartex" xmlns:mc="http://schemas.openxmlformats.org/markup-compatibility/2006" xmlns:aink="http://schemas.microsoft.com/office/drawing/2016/ink" xmlns:am3d="http://schemas.microsoft.com/office/drawing/2017/model3d" xmlns:o="urn:schemas-microsoft-com:office:office" xmlns:r="http://schemas.openxmlformats.org/officeDocument/2006/relationships" xmlns:m="http://schemas.openxmlformats.org/officeDocument/2006/math" xmlns:v="urn:schemas-microsoft-com:vml" xmlns:wp14="http://schemas.microsoft.com/office/word/2010/wordprocessingDrawing" xmlns:wp="http://schemas.openxmlformats.org/drawingml/2006/wordprocessingDrawing" xmlns:w10="urn:schemas-microsoft-com:office:word" xmlns:w="http://schemas.openxmlformats.org/wordprocessingml/2006/main" xmlns:w14="http://schemas.microsoft.com/office/word/2010/wordml" xmlns:w15="http://schemas.microsoft.com/office/word/2012/wordml" xmlns:w16cex="http://schemas.microsoft.com/office/word/2018/wordml/cex" xmlns:w16cid="http://schemas.microsoft.com/office/word/2016/wordml/cid" xmlns:w16="http://schemas.microsoft.com/office/word/2018/wordml" xmlns:w16sdtdh="http://schemas.microsoft.com/office/word/2020/wordml/sdtdatahash" xmlns:w16se="http://schemas.microsoft.com/office/word/2015/wordml/symex" xmlns:wpg="http://schemas.microsoft.com/office/word/2010/wordprocessingGroup" xmlns:wpi="http://schemas.microsoft.com/office/word/2010/wordprocessingInk" xmlns:wne="http://schemas.microsoft.com/office/word/2006/wordml" xmlns:wps="http://schemas.microsoft.com/office/word/2010/wordprocessingShape" mc:Ignorable="w14 w15 w16se w16cid w16 w16cex w16sdtdh wp14">
   <w:abstractNum w:abstractNumId="0" w15:restartNumberingAfterBreak="0">
     <w:nsid w:val="2A8150B5"/>
     <w:multiLevelType w:val="hybridMultilevel"/>
@@ -2446,7 +2515,7 @@
 </file>
 
 <file path=word/styles.xml><?xml version="1.0" encoding="utf-8"?>
-<w:styles xmlns:mc="http://schemas.openxmlformats.org/markup-compatibility/2006" xmlns:r="http://schemas.openxmlformats.org/officeDocument/2006/relationships" xmlns:w="http://schemas.openxmlformats.org/wordprocessingml/2006/main" xmlns:w14="http://schemas.microsoft.com/office/word/2010/wordml" xmlns:w15="http://schemas.microsoft.com/office/word/2012/wordml" xmlns:w16cex="http://schemas.microsoft.com/office/word/2018/wordml/cex" xmlns:w16cid="http://schemas.microsoft.com/office/word/2016/wordml/cid" xmlns:w16="http://schemas.microsoft.com/office/word/2018/wordml" xmlns:w16se="http://schemas.microsoft.com/office/word/2015/wordml/symex" mc:Ignorable="w14 w15 w16se w16cid w16 w16cex">
+<w:styles xmlns:mc="http://schemas.openxmlformats.org/markup-compatibility/2006" xmlns:r="http://schemas.openxmlformats.org/officeDocument/2006/relationships" xmlns:w="http://schemas.openxmlformats.org/wordprocessingml/2006/main" xmlns:w14="http://schemas.microsoft.com/office/word/2010/wordml" xmlns:w15="http://schemas.microsoft.com/office/word/2012/wordml" xmlns:w16cex="http://schemas.microsoft.com/office/word/2018/wordml/cex" xmlns:w16cid="http://schemas.microsoft.com/office/word/2016/wordml/cid" xmlns:w16="http://schemas.microsoft.com/office/word/2018/wordml" xmlns:w16sdtdh="http://schemas.microsoft.com/office/word/2020/wordml/sdtdatahash" xmlns:w16se="http://schemas.microsoft.com/office/word/2015/wordml/symex" mc:Ignorable="w14 w15 w16se w16cid w16 w16cex w16sdtdh">
   <w:docDefaults>
     <w:rPrDefault>
       <w:rPr>

</xml_diff>

<commit_message>
updated for new cloud role
</commit_message>
<xml_diff>
--- a/RyanGrantResume.docx
+++ b/RyanGrantResume.docx
@@ -32,66 +32,69 @@
         </w:tabs>
         <w:rPr>
           <w:rFonts w:ascii="Times New Roman" w:hAnsi="Times New Roman" w:cs="Times New Roman"/>
-        </w:rPr>
-      </w:pPr>
-      <w:r>
-        <w:rPr>
-          <w:rFonts w:ascii="Times New Roman" w:hAnsi="Times New Roman" w:cs="Times New Roman"/>
+          <w:sz w:val="20"/>
+          <w:szCs w:val="20"/>
+        </w:rPr>
+      </w:pPr>
+      <w:r>
+        <w:rPr>
+          <w:rFonts w:ascii="Times New Roman" w:hAnsi="Times New Roman" w:cs="Times New Roman"/>
+          <w:sz w:val="20"/>
+          <w:szCs w:val="20"/>
         </w:rPr>
         <w:t>3809 S Congress Ave</w:t>
       </w:r>
       <w:r>
         <w:rPr>
           <w:rFonts w:ascii="Times New Roman" w:hAnsi="Times New Roman" w:cs="Times New Roman"/>
+          <w:sz w:val="20"/>
+          <w:szCs w:val="20"/>
         </w:rPr>
         <w:t xml:space="preserve">, Apt </w:t>
       </w:r>
       <w:r>
         <w:rPr>
           <w:rFonts w:ascii="Times New Roman" w:hAnsi="Times New Roman" w:cs="Times New Roman"/>
+          <w:sz w:val="20"/>
+          <w:szCs w:val="20"/>
         </w:rPr>
         <w:t>434</w:t>
       </w:r>
       <w:r>
         <w:rPr>
           <w:rFonts w:ascii="Times New Roman" w:hAnsi="Times New Roman" w:cs="Times New Roman"/>
+          <w:sz w:val="20"/>
+          <w:szCs w:val="20"/>
         </w:rPr>
         <w:tab/>
-        <w:t>203-803-8665</w:t>
-      </w:r>
-    </w:p>
-    <w:p>
-      <w:pPr>
-        <w:pStyle w:val="NoSpacing"/>
-        <w:tabs>
-          <w:tab w:val="right" w:pos="10080"/>
-        </w:tabs>
-        <w:rPr>
-          <w:rFonts w:ascii="Times New Roman" w:hAnsi="Times New Roman" w:cs="Times New Roman"/>
-        </w:rPr>
-      </w:pPr>
-      <w:r>
-        <w:rPr>
-          <w:rFonts w:ascii="Times New Roman" w:hAnsi="Times New Roman" w:cs="Times New Roman"/>
-        </w:rPr>
-        <w:t>Austin, TX, 78704</w:t>
-      </w:r>
-      <w:r>
-        <w:rPr>
-          <w:rFonts w:ascii="Times New Roman" w:hAnsi="Times New Roman" w:cs="Times New Roman"/>
-        </w:rPr>
-        <w:tab/>
-        <w:t xml:space="preserve"> </w:t>
       </w:r>
       <w:hyperlink r:id="rId7" w:history="1">
         <w:r>
           <w:rPr>
             <w:rStyle w:val="Hyperlink"/>
             <w:rFonts w:ascii="Times New Roman" w:hAnsi="Times New Roman" w:cs="Times New Roman"/>
+            <w:sz w:val="20"/>
+            <w:szCs w:val="20"/>
           </w:rPr>
-          <w:t>ryanpgrant8@gmail.com</w:t>
+          <w:t>GitHub</w:t>
         </w:r>
       </w:hyperlink>
+      <w:r>
+        <w:rPr>
+          <w:rFonts w:ascii="Times New Roman" w:hAnsi="Times New Roman" w:cs="Times New Roman"/>
+          <w:sz w:val="20"/>
+          <w:szCs w:val="20"/>
+        </w:rPr>
+        <w:t xml:space="preserve">                         Phone: </w:t>
+      </w:r>
+      <w:r>
+        <w:rPr>
+          <w:rFonts w:ascii="Times New Roman" w:hAnsi="Times New Roman" w:cs="Times New Roman"/>
+          <w:sz w:val="20"/>
+          <w:szCs w:val="20"/>
+        </w:rPr>
+        <w:t>203-803-8665</w:t>
+      </w:r>
     </w:p>
     <w:p>
       <w:pPr>
@@ -100,61 +103,69 @@
           <w:tab w:val="right" w:pos="10080"/>
         </w:tabs>
         <w:rPr>
-          <w:rStyle w:val="Hyperlink"/>
-          <w:rFonts w:ascii="Times New Roman" w:hAnsi="Times New Roman" w:cs="Times New Roman"/>
-        </w:rPr>
-      </w:pPr>
+          <w:rFonts w:ascii="Times New Roman" w:hAnsi="Times New Roman" w:cs="Times New Roman"/>
+          <w:sz w:val="20"/>
+          <w:szCs w:val="20"/>
+        </w:rPr>
+      </w:pPr>
+      <w:r>
+        <w:rPr>
+          <w:rFonts w:ascii="Times New Roman" w:hAnsi="Times New Roman" w:cs="Times New Roman"/>
+          <w:sz w:val="20"/>
+          <w:szCs w:val="20"/>
+        </w:rPr>
+        <w:t>Austin, TX, 78704</w:t>
+      </w:r>
+      <w:r>
+        <w:rPr>
+          <w:rFonts w:ascii="Times New Roman" w:hAnsi="Times New Roman" w:cs="Times New Roman"/>
+          <w:sz w:val="20"/>
+          <w:szCs w:val="20"/>
+        </w:rPr>
+        <w:tab/>
+        <w:t xml:space="preserve"> </w:t>
+      </w:r>
       <w:hyperlink r:id="rId8" w:history="1">
         <w:r>
           <w:rPr>
             <w:rStyle w:val="Hyperlink"/>
             <w:rFonts w:ascii="Times New Roman" w:hAnsi="Times New Roman" w:cs="Times New Roman"/>
+            <w:color w:val="auto"/>
+            <w:sz w:val="20"/>
+            <w:szCs w:val="20"/>
+            <w:u w:val="none"/>
           </w:rPr>
-          <w:t>GitHub</w:t>
+          <w:t xml:space="preserve">              </w:t>
+        </w:r>
+        <w:r>
+          <w:rPr>
+            <w:rStyle w:val="Hyperlink"/>
+            <w:rFonts w:ascii="Times New Roman" w:hAnsi="Times New Roman" w:cs="Times New Roman"/>
+            <w:sz w:val="20"/>
+            <w:szCs w:val="20"/>
+          </w:rPr>
+          <w:t>LinkedIn</w:t>
         </w:r>
       </w:hyperlink>
       <w:r>
         <w:rPr>
           <w:rFonts w:ascii="Times New Roman" w:hAnsi="Times New Roman" w:cs="Times New Roman"/>
-        </w:rPr>
-        <w:fldChar w:fldCharType="begin"/>
-      </w:r>
-      <w:r>
-        <w:rPr>
-          <w:rFonts w:ascii="Times New Roman" w:hAnsi="Times New Roman" w:cs="Times New Roman"/>
-        </w:rPr>
-        <w:instrText xml:space="preserve"> HYPERLINK "http://www.linkedin.com/in/ryan-grant" </w:instrText>
-      </w:r>
-      <w:r>
-        <w:rPr>
-          <w:rFonts w:ascii="Times New Roman" w:hAnsi="Times New Roman" w:cs="Times New Roman"/>
-        </w:rPr>
-        <w:fldChar w:fldCharType="separate"/>
-      </w:r>
-    </w:p>
-    <w:p>
-      <w:pPr>
-        <w:pStyle w:val="NoSpacing"/>
-        <w:tabs>
-          <w:tab w:val="right" w:pos="10080"/>
-        </w:tabs>
-        <w:rPr>
-          <w:rFonts w:ascii="Times New Roman" w:hAnsi="Times New Roman" w:cs="Times New Roman"/>
-        </w:rPr>
-      </w:pPr>
-      <w:r>
-        <w:rPr>
-          <w:rStyle w:val="Hyperlink"/>
-          <w:rFonts w:ascii="Times New Roman" w:hAnsi="Times New Roman" w:cs="Times New Roman"/>
-        </w:rPr>
-        <w:t>LinkedIn</w:t>
-      </w:r>
-      <w:r>
-        <w:rPr>
-          <w:rFonts w:ascii="Times New Roman" w:hAnsi="Times New Roman" w:cs="Times New Roman"/>
-        </w:rPr>
-        <w:fldChar w:fldCharType="end"/>
-      </w:r>
+          <w:sz w:val="20"/>
+          <w:szCs w:val="20"/>
+        </w:rPr>
+        <w:t xml:space="preserve">        Email: </w:t>
+      </w:r>
+      <w:hyperlink r:id="rId9" w:history="1">
+        <w:r>
+          <w:rPr>
+            <w:rStyle w:val="Hyperlink"/>
+            <w:rFonts w:ascii="Times New Roman" w:hAnsi="Times New Roman" w:cs="Times New Roman"/>
+            <w:sz w:val="20"/>
+            <w:szCs w:val="20"/>
+          </w:rPr>
+          <w:t>ryanpgrant8@gmail.com</w:t>
+        </w:r>
+      </w:hyperlink>
     </w:p>
     <w:p>
       <w:pPr>
@@ -165,16 +176,16 @@
         <w:rPr>
           <w:rFonts w:ascii="Arial" w:eastAsia="Times New Roman" w:hAnsi="Arial" w:cs="Arial"/>
           <w:vanish/>
-          <w:sz w:val="16"/>
-          <w:szCs w:val="16"/>
+          <w:sz w:val="20"/>
+          <w:szCs w:val="20"/>
         </w:rPr>
       </w:pPr>
       <w:r>
         <w:rPr>
           <w:rFonts w:ascii="Arial" w:eastAsia="Times New Roman" w:hAnsi="Arial" w:cs="Arial"/>
           <w:vanish/>
-          <w:sz w:val="16"/>
-          <w:szCs w:val="16"/>
+          <w:sz w:val="20"/>
+          <w:szCs w:val="20"/>
         </w:rPr>
         <w:t>Top of Form</w:t>
       </w:r>
@@ -189,16 +200,16 @@
         <w:rPr>
           <w:rFonts w:ascii="Arial" w:eastAsia="Times New Roman" w:hAnsi="Arial" w:cs="Arial"/>
           <w:vanish/>
-          <w:sz w:val="16"/>
-          <w:szCs w:val="16"/>
+          <w:sz w:val="20"/>
+          <w:szCs w:val="20"/>
         </w:rPr>
       </w:pPr>
       <w:r>
         <w:rPr>
           <w:rFonts w:ascii="Arial" w:eastAsia="Times New Roman" w:hAnsi="Arial" w:cs="Arial"/>
           <w:vanish/>
-          <w:sz w:val="16"/>
-          <w:szCs w:val="16"/>
+          <w:sz w:val="20"/>
+          <w:szCs w:val="20"/>
         </w:rPr>
         <w:t>Bottom of Form</w:t>
       </w:r>
@@ -208,21 +219,27 @@
         <w:pStyle w:val="NoSpacing"/>
         <w:rPr>
           <w:rFonts w:ascii="Times New Roman" w:hAnsi="Times New Roman" w:cs="Times New Roman"/>
-        </w:rPr>
-      </w:pPr>
-    </w:p>
-    <w:p>
-      <w:pPr>
-        <w:pStyle w:val="NoSpacing"/>
-        <w:rPr>
-          <w:rFonts w:ascii="Times New Roman" w:hAnsi="Times New Roman" w:cs="Times New Roman"/>
-          <w:b/>
-        </w:rPr>
-      </w:pPr>
-      <w:r>
-        <w:rPr>
-          <w:rFonts w:ascii="Times New Roman" w:hAnsi="Times New Roman" w:cs="Times New Roman"/>
-          <w:b/>
+          <w:sz w:val="20"/>
+          <w:szCs w:val="20"/>
+        </w:rPr>
+      </w:pPr>
+    </w:p>
+    <w:p>
+      <w:pPr>
+        <w:pStyle w:val="NoSpacing"/>
+        <w:rPr>
+          <w:rFonts w:ascii="Times New Roman" w:hAnsi="Times New Roman" w:cs="Times New Roman"/>
+          <w:b/>
+          <w:sz w:val="20"/>
+          <w:szCs w:val="20"/>
+        </w:rPr>
+      </w:pPr>
+      <w:r>
+        <w:rPr>
+          <w:rFonts w:ascii="Times New Roman" w:hAnsi="Times New Roman" w:cs="Times New Roman"/>
+          <w:b/>
+          <w:sz w:val="20"/>
+          <w:szCs w:val="20"/>
         </w:rPr>
         <w:t>Summary</w:t>
       </w:r>
@@ -230,6 +247,8 @@
         <w:rPr>
           <w:rFonts w:ascii="Times New Roman" w:hAnsi="Times New Roman" w:cs="Times New Roman"/>
           <w:b/>
+          <w:sz w:val="20"/>
+          <w:szCs w:val="20"/>
         </w:rPr>
         <w:tab/>
       </w:r>
@@ -239,23 +258,47 @@
         <w:pStyle w:val="NoSpacing"/>
         <w:rPr>
           <w:rFonts w:ascii="Times New Roman" w:eastAsia="Times New Roman" w:hAnsi="Times New Roman" w:cs="Times New Roman"/>
+          <w:sz w:val="20"/>
+          <w:szCs w:val="20"/>
         </w:rPr>
       </w:pPr>
       <w:r>
         <w:rPr>
           <w:rFonts w:ascii="Times New Roman" w:eastAsia="Times New Roman" w:hAnsi="Times New Roman" w:cs="Times New Roman"/>
-        </w:rPr>
-        <w:t>A results-driven DevOps Engineer strong in analyzing and problem-solving.  Skilled in developing business plans, requirements specifications, user documentation, and efficient code.</w:t>
+          <w:sz w:val="20"/>
+          <w:szCs w:val="20"/>
+        </w:rPr>
+        <w:t>A results-driven DevOps Engineer strong in analyzing and problem-solving</w:t>
       </w:r>
       <w:r>
         <w:rPr>
           <w:rFonts w:ascii="Times New Roman" w:eastAsia="Times New Roman" w:hAnsi="Times New Roman" w:cs="Times New Roman"/>
-        </w:rPr>
-        <w:t xml:space="preserve">  </w:t>
+          <w:sz w:val="20"/>
+          <w:szCs w:val="20"/>
+        </w:rPr>
+        <w:t xml:space="preserve">. </w:t>
       </w:r>
       <w:r>
         <w:rPr>
           <w:rFonts w:ascii="Times New Roman" w:eastAsia="Times New Roman" w:hAnsi="Times New Roman" w:cs="Times New Roman"/>
+          <w:sz w:val="20"/>
+          <w:szCs w:val="20"/>
+        </w:rPr>
+        <w:t>Skilled in developing business plans, requirements specifications, user documentation, and efficient code</w:t>
+      </w:r>
+      <w:r>
+        <w:rPr>
+          <w:rFonts w:ascii="Times New Roman" w:eastAsia="Times New Roman" w:hAnsi="Times New Roman" w:cs="Times New Roman"/>
+          <w:sz w:val="20"/>
+          <w:szCs w:val="20"/>
+        </w:rPr>
+        <w:t xml:space="preserve">. </w:t>
+      </w:r>
+      <w:r>
+        <w:rPr>
+          <w:rFonts w:ascii="Times New Roman" w:eastAsia="Times New Roman" w:hAnsi="Times New Roman" w:cs="Times New Roman"/>
+          <w:sz w:val="20"/>
+          <w:szCs w:val="20"/>
         </w:rPr>
         <w:t>Strong written and verbal communications. Interested in a challenging technical track career in CI/CD, cloud, or cyber security.</w:t>
       </w:r>
@@ -265,21 +308,27 @@
         <w:pStyle w:val="NoSpacing"/>
         <w:rPr>
           <w:rFonts w:ascii="Times New Roman" w:eastAsia="Times New Roman" w:hAnsi="Times New Roman" w:cs="Times New Roman"/>
-        </w:rPr>
-      </w:pPr>
-    </w:p>
-    <w:p>
-      <w:pPr>
-        <w:pStyle w:val="NoSpacing"/>
-        <w:rPr>
-          <w:rFonts w:ascii="Times New Roman" w:hAnsi="Times New Roman" w:cs="Times New Roman"/>
-          <w:b/>
-        </w:rPr>
-      </w:pPr>
-      <w:r>
-        <w:rPr>
-          <w:rFonts w:ascii="Times New Roman" w:hAnsi="Times New Roman" w:cs="Times New Roman"/>
-          <w:b/>
+          <w:sz w:val="20"/>
+          <w:szCs w:val="20"/>
+        </w:rPr>
+      </w:pPr>
+    </w:p>
+    <w:p>
+      <w:pPr>
+        <w:pStyle w:val="NoSpacing"/>
+        <w:rPr>
+          <w:rFonts w:ascii="Times New Roman" w:hAnsi="Times New Roman" w:cs="Times New Roman"/>
+          <w:b/>
+          <w:sz w:val="20"/>
+          <w:szCs w:val="20"/>
+        </w:rPr>
+      </w:pPr>
+      <w:r>
+        <w:rPr>
+          <w:rFonts w:ascii="Times New Roman" w:hAnsi="Times New Roman" w:cs="Times New Roman"/>
+          <w:b/>
+          <w:sz w:val="20"/>
+          <w:szCs w:val="20"/>
         </w:rPr>
         <w:t>Education</w:t>
       </w:r>
@@ -293,75 +342,55 @@
         <w:rPr>
           <w:rFonts w:ascii="Times New Roman" w:hAnsi="Times New Roman" w:cs="Times New Roman"/>
           <w:b/>
-        </w:rPr>
-      </w:pPr>
-      <w:r>
-        <w:rPr>
-          <w:rFonts w:ascii="Times New Roman" w:hAnsi="Times New Roman" w:cs="Times New Roman"/>
-          <w:b/>
+          <w:sz w:val="20"/>
+          <w:szCs w:val="20"/>
+        </w:rPr>
+      </w:pPr>
+      <w:r>
+        <w:rPr>
+          <w:rFonts w:ascii="Times New Roman" w:hAnsi="Times New Roman" w:cs="Times New Roman"/>
+          <w:b/>
+          <w:sz w:val="20"/>
+          <w:szCs w:val="20"/>
         </w:rPr>
         <w:tab/>
       </w:r>
       <w:r>
         <w:rPr>
           <w:rFonts w:ascii="Times New Roman" w:hAnsi="Times New Roman" w:cs="Times New Roman"/>
-        </w:rPr>
-        <w:t xml:space="preserve">Washington and Lee </w:t>
-      </w:r>
-      <w:r>
-        <w:rPr>
-          <w:rFonts w:ascii="Times New Roman" w:hAnsi="Times New Roman" w:cs="Times New Roman"/>
-        </w:rPr>
-        <w:t>University</w:t>
-      </w:r>
-      <w:r>
-        <w:rPr>
-          <w:rFonts w:ascii="Times New Roman" w:hAnsi="Times New Roman" w:cs="Times New Roman"/>
-        </w:rPr>
-        <w:t>, Lexington, VA</w:t>
-      </w:r>
-    </w:p>
-    <w:p>
-      <w:pPr>
-        <w:pStyle w:val="NoSpacing"/>
-        <w:tabs>
-          <w:tab w:val="left" w:pos="360"/>
-        </w:tabs>
-        <w:rPr>
-          <w:rFonts w:ascii="Times New Roman" w:hAnsi="Times New Roman" w:cs="Times New Roman"/>
-        </w:rPr>
-      </w:pPr>
-      <w:r>
-        <w:rPr>
-          <w:rFonts w:ascii="Times New Roman" w:hAnsi="Times New Roman" w:cs="Times New Roman"/>
-          <w:b/>
+          <w:sz w:val="20"/>
+          <w:szCs w:val="20"/>
+        </w:rPr>
+        <w:t>Washington and Lee University, Lexington, VA</w:t>
+      </w:r>
+    </w:p>
+    <w:p>
+      <w:pPr>
+        <w:pStyle w:val="NoSpacing"/>
+        <w:tabs>
+          <w:tab w:val="left" w:pos="360"/>
+        </w:tabs>
+        <w:rPr>
+          <w:rFonts w:ascii="Times New Roman" w:hAnsi="Times New Roman" w:cs="Times New Roman"/>
+          <w:sz w:val="20"/>
+          <w:szCs w:val="20"/>
+        </w:rPr>
+      </w:pPr>
+      <w:r>
+        <w:rPr>
+          <w:rFonts w:ascii="Times New Roman" w:hAnsi="Times New Roman" w:cs="Times New Roman"/>
+          <w:b/>
+          <w:sz w:val="20"/>
+          <w:szCs w:val="20"/>
         </w:rPr>
         <w:tab/>
-      </w:r>
-      <w:r>
-        <w:rPr>
-          <w:rFonts w:ascii="Times New Roman" w:hAnsi="Times New Roman" w:cs="Times New Roman"/>
-          <w:b/>
-        </w:rPr>
-        <w:t>BS Computer Science</w:t>
-      </w:r>
-      <w:r>
-        <w:rPr>
-          <w:rFonts w:ascii="Times New Roman" w:hAnsi="Times New Roman" w:cs="Times New Roman"/>
-          <w:b/>
-        </w:rPr>
-        <w:t xml:space="preserve"> with minor in Mathematics</w:t>
-      </w:r>
-      <w:r>
-        <w:rPr>
-          <w:rFonts w:ascii="Times New Roman" w:hAnsi="Times New Roman" w:cs="Times New Roman"/>
-          <w:b/>
-        </w:rPr>
-        <w:t>,</w:t>
-      </w:r>
-      <w:r>
-        <w:rPr>
-          <w:rFonts w:ascii="Times New Roman" w:hAnsi="Times New Roman" w:cs="Times New Roman"/>
+        <w:t>BS Computer Science with minor in Mathematics,</w:t>
+      </w:r>
+      <w:r>
+        <w:rPr>
+          <w:rFonts w:ascii="Times New Roman" w:hAnsi="Times New Roman" w:cs="Times New Roman"/>
+          <w:sz w:val="20"/>
+          <w:szCs w:val="20"/>
         </w:rPr>
         <w:t xml:space="preserve"> May 2016 (GPA 3.5)</w:t>
       </w:r>
@@ -374,21 +403,27 @@
         </w:tabs>
         <w:rPr>
           <w:rFonts w:ascii="Times New Roman" w:hAnsi="Times New Roman" w:cs="Times New Roman"/>
-        </w:rPr>
-      </w:pPr>
-    </w:p>
-    <w:p>
-      <w:pPr>
-        <w:pStyle w:val="NoSpacing"/>
-        <w:rPr>
-          <w:rFonts w:ascii="Times New Roman" w:hAnsi="Times New Roman" w:cs="Times New Roman"/>
-          <w:b/>
-        </w:rPr>
-      </w:pPr>
-      <w:r>
-        <w:rPr>
-          <w:rFonts w:ascii="Times New Roman" w:hAnsi="Times New Roman" w:cs="Times New Roman"/>
-          <w:b/>
+          <w:sz w:val="20"/>
+          <w:szCs w:val="20"/>
+        </w:rPr>
+      </w:pPr>
+    </w:p>
+    <w:p>
+      <w:pPr>
+        <w:pStyle w:val="NoSpacing"/>
+        <w:rPr>
+          <w:rFonts w:ascii="Times New Roman" w:hAnsi="Times New Roman" w:cs="Times New Roman"/>
+          <w:b/>
+          <w:sz w:val="20"/>
+          <w:szCs w:val="20"/>
+        </w:rPr>
+      </w:pPr>
+      <w:r>
+        <w:rPr>
+          <w:rFonts w:ascii="Times New Roman" w:hAnsi="Times New Roman" w:cs="Times New Roman"/>
+          <w:b/>
+          <w:sz w:val="20"/>
+          <w:szCs w:val="20"/>
         </w:rPr>
         <w:t>E</w:t>
       </w:r>
@@ -396,6 +431,8 @@
         <w:rPr>
           <w:rFonts w:ascii="Times New Roman" w:hAnsi="Times New Roman" w:cs="Times New Roman"/>
           <w:b/>
+          <w:sz w:val="20"/>
+          <w:szCs w:val="20"/>
         </w:rPr>
         <w:t>xperience</w:t>
       </w:r>
@@ -409,11 +446,15 @@
         </w:tabs>
         <w:rPr>
           <w:rFonts w:ascii="Times New Roman" w:hAnsi="Times New Roman" w:cs="Times New Roman"/>
-        </w:rPr>
-      </w:pPr>
-      <w:r>
-        <w:rPr>
-          <w:rFonts w:ascii="Times New Roman" w:hAnsi="Times New Roman" w:cs="Times New Roman"/>
+          <w:sz w:val="20"/>
+          <w:szCs w:val="20"/>
+        </w:rPr>
+      </w:pPr>
+      <w:r>
+        <w:rPr>
+          <w:rFonts w:ascii="Times New Roman" w:hAnsi="Times New Roman" w:cs="Times New Roman"/>
+          <w:sz w:val="20"/>
+          <w:szCs w:val="20"/>
         </w:rPr>
         <w:tab/>
       </w:r>
@@ -421,6 +462,8 @@
         <w:rPr>
           <w:rFonts w:ascii="Times New Roman" w:hAnsi="Times New Roman" w:cs="Times New Roman"/>
           <w:b/>
+          <w:sz w:val="20"/>
+          <w:szCs w:val="20"/>
         </w:rPr>
         <w:t>DevOps</w:t>
       </w:r>
@@ -428,18 +471,24 @@
         <w:rPr>
           <w:rFonts w:ascii="Times New Roman" w:hAnsi="Times New Roman" w:cs="Times New Roman"/>
           <w:b/>
+          <w:sz w:val="20"/>
+          <w:szCs w:val="20"/>
         </w:rPr>
         <w:t xml:space="preserve"> Engineer, Accenture Federal Services, </w:t>
       </w:r>
       <w:r>
         <w:rPr>
           <w:rFonts w:ascii="Times New Roman" w:hAnsi="Times New Roman" w:cs="Times New Roman"/>
+          <w:sz w:val="20"/>
+          <w:szCs w:val="20"/>
         </w:rPr>
         <w:t>Arlington, VA</w:t>
       </w:r>
       <w:r>
         <w:rPr>
           <w:rFonts w:ascii="Times New Roman" w:hAnsi="Times New Roman" w:cs="Times New Roman"/>
+          <w:sz w:val="20"/>
+          <w:szCs w:val="20"/>
         </w:rPr>
         <w:tab/>
         <w:t>September 2016 – Present</w:t>
@@ -456,6 +505,8 @@
         <w:rPr>
           <w:rFonts w:ascii="Times New Roman" w:hAnsi="Times New Roman" w:cs="Times New Roman"/>
           <w:b/>
+          <w:sz w:val="20"/>
+          <w:szCs w:val="20"/>
           <w:u w:val="single"/>
         </w:rPr>
       </w:pPr>
@@ -463,9 +514,41 @@
         <w:rPr>
           <w:rFonts w:ascii="Times New Roman" w:hAnsi="Times New Roman" w:cs="Times New Roman"/>
           <w:b/>
+          <w:sz w:val="20"/>
+          <w:szCs w:val="20"/>
           <w:u w:val="single"/>
         </w:rPr>
-        <w:t>DevOps Engineer</w:t>
+        <w:t>Azure Cloud</w:t>
+      </w:r>
+      <w:r>
+        <w:rPr>
+          <w:rFonts w:ascii="Times New Roman" w:hAnsi="Times New Roman" w:cs="Times New Roman"/>
+          <w:b/>
+          <w:sz w:val="20"/>
+          <w:szCs w:val="20"/>
+          <w:u w:val="single"/>
+        </w:rPr>
+        <w:t xml:space="preserve"> </w:t>
+      </w:r>
+      <w:r>
+        <w:rPr>
+          <w:rFonts w:ascii="Times New Roman" w:hAnsi="Times New Roman" w:cs="Times New Roman"/>
+          <w:b/>
+          <w:sz w:val="20"/>
+          <w:szCs w:val="20"/>
+          <w:u w:val="single"/>
+        </w:rPr>
+        <w:t xml:space="preserve">Security </w:t>
+      </w:r>
+      <w:r>
+        <w:rPr>
+          <w:rFonts w:ascii="Times New Roman" w:hAnsi="Times New Roman" w:cs="Times New Roman"/>
+          <w:b/>
+          <w:sz w:val="20"/>
+          <w:szCs w:val="20"/>
+          <w:u w:val="single"/>
+        </w:rPr>
+        <w:t>Engineer</w:t>
       </w:r>
     </w:p>
     <w:p>
@@ -481,13 +564,27 @@
         </w:tabs>
         <w:rPr>
           <w:rFonts w:ascii="Times New Roman" w:hAnsi="Times New Roman" w:cs="Times New Roman"/>
-        </w:rPr>
-      </w:pPr>
-      <w:r>
-        <w:rPr>
-          <w:rFonts w:ascii="Times New Roman" w:hAnsi="Times New Roman" w:cs="Times New Roman"/>
-        </w:rPr>
-        <w:t>Integrated enterprise LDAP authentication in Jenkins and modernized authorization</w:t>
+          <w:b/>
+          <w:sz w:val="20"/>
+          <w:szCs w:val="20"/>
+          <w:u w:val="single"/>
+        </w:rPr>
+      </w:pPr>
+      <w:r>
+        <w:rPr>
+          <w:rFonts w:ascii="Times New Roman" w:hAnsi="Times New Roman" w:cs="Times New Roman"/>
+          <w:sz w:val="20"/>
+          <w:szCs w:val="20"/>
+        </w:rPr>
+        <w:t xml:space="preserve">Architected new cloud services </w:t>
+      </w:r>
+      <w:r>
+        <w:rPr>
+          <w:rFonts w:ascii="Times New Roman" w:hAnsi="Times New Roman" w:cs="Times New Roman"/>
+          <w:sz w:val="20"/>
+          <w:szCs w:val="20"/>
+        </w:rPr>
+        <w:t>(VMs, APIs, Firewall) to support PowerApps and API services</w:t>
       </w:r>
     </w:p>
     <w:p>
@@ -503,13 +600,19 @@
         </w:tabs>
         <w:rPr>
           <w:rFonts w:ascii="Times New Roman" w:hAnsi="Times New Roman" w:cs="Times New Roman"/>
-        </w:rPr>
-      </w:pPr>
-      <w:r>
-        <w:rPr>
-          <w:rFonts w:ascii="Times New Roman" w:hAnsi="Times New Roman" w:cs="Times New Roman"/>
-        </w:rPr>
-        <w:t>Migrated Jenkins servers to auto scaling</w:t>
+          <w:b/>
+          <w:sz w:val="20"/>
+          <w:szCs w:val="20"/>
+          <w:u w:val="single"/>
+        </w:rPr>
+      </w:pPr>
+      <w:r>
+        <w:rPr>
+          <w:rFonts w:ascii="Times New Roman" w:hAnsi="Times New Roman" w:cs="Times New Roman"/>
+          <w:sz w:val="20"/>
+          <w:szCs w:val="20"/>
+        </w:rPr>
+        <w:t>Developed new Azure DevOps pipelines for cloud deployments</w:t>
       </w:r>
     </w:p>
     <w:p>
@@ -525,27 +628,19 @@
         </w:tabs>
         <w:rPr>
           <w:rFonts w:ascii="Times New Roman" w:hAnsi="Times New Roman" w:cs="Times New Roman"/>
-        </w:rPr>
-      </w:pPr>
-      <w:r>
-        <w:rPr>
-          <w:rFonts w:ascii="Times New Roman" w:hAnsi="Times New Roman" w:cs="Times New Roman"/>
-        </w:rPr>
-        <w:t xml:space="preserve">Migrated multiple code bases through a major </w:t>
-      </w:r>
-      <w:proofErr w:type="spellStart"/>
-      <w:r>
-        <w:rPr>
-          <w:rFonts w:ascii="Times New Roman" w:hAnsi="Times New Roman" w:cs="Times New Roman"/>
-        </w:rPr>
-        <w:t>Sonatype</w:t>
-      </w:r>
-      <w:proofErr w:type="spellEnd"/>
-      <w:r>
-        <w:rPr>
-          <w:rFonts w:ascii="Times New Roman" w:hAnsi="Times New Roman" w:cs="Times New Roman"/>
-        </w:rPr>
-        <w:t xml:space="preserve"> Nexus upgrade and server restructuring</w:t>
+          <w:b/>
+          <w:sz w:val="20"/>
+          <w:szCs w:val="20"/>
+          <w:u w:val="single"/>
+        </w:rPr>
+      </w:pPr>
+      <w:r>
+        <w:rPr>
+          <w:rFonts w:ascii="Times New Roman" w:hAnsi="Times New Roman" w:cs="Times New Roman"/>
+          <w:sz w:val="20"/>
+          <w:szCs w:val="20"/>
+        </w:rPr>
+        <w:t>Installed and stood up automated security centered build and deployment pipeline for developers</w:t>
       </w:r>
     </w:p>
     <w:p>
@@ -558,31 +653,12 @@
         <w:ind w:left="1080"/>
         <w:rPr>
           <w:rFonts w:ascii="Times New Roman" w:hAnsi="Times New Roman" w:cs="Times New Roman"/>
-        </w:rPr>
-      </w:pPr>
-    </w:p>
-    <w:p>
-      <w:pPr>
-        <w:pStyle w:val="NoSpacing"/>
-        <w:tabs>
-          <w:tab w:val="left" w:pos="360"/>
-          <w:tab w:val="right" w:pos="10080"/>
-        </w:tabs>
-        <w:ind w:left="1080"/>
-        <w:rPr>
-          <w:rFonts w:ascii="Times New Roman" w:hAnsi="Times New Roman" w:cs="Times New Roman"/>
-          <w:b/>
+          <w:b/>
+          <w:sz w:val="20"/>
+          <w:szCs w:val="20"/>
           <w:u w:val="single"/>
         </w:rPr>
       </w:pPr>
-      <w:r>
-        <w:rPr>
-          <w:rFonts w:ascii="Times New Roman" w:hAnsi="Times New Roman" w:cs="Times New Roman"/>
-          <w:b/>
-          <w:u w:val="single"/>
-        </w:rPr>
-        <w:t>Configuration Management Engineer</w:t>
-      </w:r>
     </w:p>
     <w:p>
       <w:pPr>
@@ -597,27 +673,21 @@
         </w:tabs>
         <w:rPr>
           <w:rFonts w:ascii="Times New Roman" w:hAnsi="Times New Roman" w:cs="Times New Roman"/>
-        </w:rPr>
-      </w:pPr>
-      <w:r>
-        <w:rPr>
-          <w:rFonts w:ascii="Times New Roman" w:hAnsi="Times New Roman" w:cs="Times New Roman"/>
-        </w:rPr>
-        <w:t xml:space="preserve">Automated </w:t>
-      </w:r>
-      <w:proofErr w:type="gramStart"/>
-      <w:r>
-        <w:rPr>
-          <w:rFonts w:ascii="Times New Roman" w:hAnsi="Times New Roman" w:cs="Times New Roman"/>
-        </w:rPr>
-        <w:t>manual</w:t>
-      </w:r>
-      <w:proofErr w:type="gramEnd"/>
-      <w:r>
-        <w:rPr>
-          <w:rFonts w:ascii="Times New Roman" w:hAnsi="Times New Roman" w:cs="Times New Roman"/>
-        </w:rPr>
-        <w:t xml:space="preserve"> build and deployment processes with Jenkins pipelines triggering on code push</w:t>
+          <w:b/>
+          <w:sz w:val="20"/>
+          <w:szCs w:val="20"/>
+          <w:u w:val="single"/>
+        </w:rPr>
+      </w:pPr>
+      <w:r>
+        <w:rPr>
+          <w:rFonts w:ascii="Times New Roman" w:hAnsi="Times New Roman" w:cs="Times New Roman"/>
+          <w:b/>
+          <w:sz w:val="20"/>
+          <w:szCs w:val="20"/>
+          <w:u w:val="single"/>
+        </w:rPr>
+        <w:t>DevOps Engineer</w:t>
       </w:r>
     </w:p>
     <w:p>
@@ -633,25 +703,17 @@
         </w:tabs>
         <w:rPr>
           <w:rFonts w:ascii="Times New Roman" w:hAnsi="Times New Roman" w:cs="Times New Roman"/>
-        </w:rPr>
-      </w:pPr>
-      <w:r>
-        <w:rPr>
-          <w:rFonts w:ascii="Times New Roman" w:hAnsi="Times New Roman" w:cs="Times New Roman"/>
-        </w:rPr>
-        <w:t xml:space="preserve">Maintained 100+ </w:t>
-      </w:r>
-      <w:r>
-        <w:rPr>
-          <w:rFonts w:ascii="Times New Roman" w:hAnsi="Times New Roman" w:cs="Times New Roman"/>
-        </w:rPr>
-        <w:t xml:space="preserve">Microsoft </w:t>
-      </w:r>
-      <w:r>
-        <w:rPr>
-          <w:rFonts w:ascii="Times New Roman" w:hAnsi="Times New Roman" w:cs="Times New Roman"/>
-        </w:rPr>
-        <w:t>TFS-Git repositories in multiple environments</w:t>
+          <w:sz w:val="20"/>
+          <w:szCs w:val="20"/>
+        </w:rPr>
+      </w:pPr>
+      <w:r>
+        <w:rPr>
+          <w:rFonts w:ascii="Times New Roman" w:hAnsi="Times New Roman" w:cs="Times New Roman"/>
+          <w:sz w:val="20"/>
+          <w:szCs w:val="20"/>
+        </w:rPr>
+        <w:t>Integrated enterprise LDAP authentication in Jenkins and modernized authorization</w:t>
       </w:r>
     </w:p>
     <w:p>
@@ -667,13 +729,17 @@
         </w:tabs>
         <w:rPr>
           <w:rFonts w:ascii="Times New Roman" w:hAnsi="Times New Roman" w:cs="Times New Roman"/>
-        </w:rPr>
-      </w:pPr>
-      <w:r>
-        <w:rPr>
-          <w:rFonts w:ascii="Times New Roman" w:hAnsi="Times New Roman" w:cs="Times New Roman"/>
-        </w:rPr>
-        <w:t>Performed quality, security, and integrity checks on all checked in code</w:t>
+          <w:sz w:val="20"/>
+          <w:szCs w:val="20"/>
+        </w:rPr>
+      </w:pPr>
+      <w:r>
+        <w:rPr>
+          <w:rFonts w:ascii="Times New Roman" w:hAnsi="Times New Roman" w:cs="Times New Roman"/>
+          <w:sz w:val="20"/>
+          <w:szCs w:val="20"/>
+        </w:rPr>
+        <w:t>Migrated Jenkins servers to auto scaling</w:t>
       </w:r>
     </w:p>
     <w:p>
@@ -689,25 +755,77 @@
         </w:tabs>
         <w:rPr>
           <w:rFonts w:ascii="Times New Roman" w:hAnsi="Times New Roman" w:cs="Times New Roman"/>
-        </w:rPr>
-      </w:pPr>
-      <w:r>
-        <w:rPr>
-          <w:rFonts w:ascii="Times New Roman" w:hAnsi="Times New Roman" w:cs="Times New Roman"/>
-        </w:rPr>
-        <w:t xml:space="preserve">Deployed 30+ C# </w:t>
-      </w:r>
-      <w:r>
-        <w:rPr>
-          <w:rFonts w:ascii="Times New Roman" w:hAnsi="Times New Roman" w:cs="Times New Roman"/>
-        </w:rPr>
-        <w:t xml:space="preserve">and Java </w:t>
-      </w:r>
-      <w:r>
-        <w:rPr>
-          <w:rFonts w:ascii="Times New Roman" w:hAnsi="Times New Roman" w:cs="Times New Roman"/>
-        </w:rPr>
-        <w:t>applications to 80 Windows servers and multiple environments on a bi-weekly basis using Octopus Deploy</w:t>
+          <w:sz w:val="20"/>
+          <w:szCs w:val="20"/>
+        </w:rPr>
+      </w:pPr>
+      <w:r>
+        <w:rPr>
+          <w:rFonts w:ascii="Times New Roman" w:hAnsi="Times New Roman" w:cs="Times New Roman"/>
+          <w:sz w:val="20"/>
+          <w:szCs w:val="20"/>
+        </w:rPr>
+        <w:t xml:space="preserve">Migrated multiple code bases through a major </w:t>
+      </w:r>
+      <w:proofErr w:type="spellStart"/>
+      <w:r>
+        <w:rPr>
+          <w:rFonts w:ascii="Times New Roman" w:hAnsi="Times New Roman" w:cs="Times New Roman"/>
+          <w:sz w:val="20"/>
+          <w:szCs w:val="20"/>
+        </w:rPr>
+        <w:t>Sonatype</w:t>
+      </w:r>
+      <w:proofErr w:type="spellEnd"/>
+      <w:r>
+        <w:rPr>
+          <w:rFonts w:ascii="Times New Roman" w:hAnsi="Times New Roman" w:cs="Times New Roman"/>
+          <w:sz w:val="20"/>
+          <w:szCs w:val="20"/>
+        </w:rPr>
+        <w:t xml:space="preserve"> Nexus upgrade and server restructuring</w:t>
+      </w:r>
+    </w:p>
+    <w:p>
+      <w:pPr>
+        <w:pStyle w:val="NoSpacing"/>
+        <w:tabs>
+          <w:tab w:val="left" w:pos="360"/>
+          <w:tab w:val="right" w:pos="10080"/>
+        </w:tabs>
+        <w:ind w:left="1080"/>
+        <w:rPr>
+          <w:rFonts w:ascii="Times New Roman" w:hAnsi="Times New Roman" w:cs="Times New Roman"/>
+          <w:sz w:val="20"/>
+          <w:szCs w:val="20"/>
+        </w:rPr>
+      </w:pPr>
+    </w:p>
+    <w:p>
+      <w:pPr>
+        <w:pStyle w:val="NoSpacing"/>
+        <w:tabs>
+          <w:tab w:val="left" w:pos="360"/>
+          <w:tab w:val="right" w:pos="10080"/>
+        </w:tabs>
+        <w:ind w:left="1080"/>
+        <w:rPr>
+          <w:rFonts w:ascii="Times New Roman" w:hAnsi="Times New Roman" w:cs="Times New Roman"/>
+          <w:b/>
+          <w:sz w:val="20"/>
+          <w:szCs w:val="20"/>
+          <w:u w:val="single"/>
+        </w:rPr>
+      </w:pPr>
+      <w:r>
+        <w:rPr>
+          <w:rFonts w:ascii="Times New Roman" w:hAnsi="Times New Roman" w:cs="Times New Roman"/>
+          <w:b/>
+          <w:sz w:val="20"/>
+          <w:szCs w:val="20"/>
+          <w:u w:val="single"/>
+        </w:rPr>
+        <w:t>Configuration Management Engineer</w:t>
       </w:r>
     </w:p>
     <w:p>
@@ -723,13 +841,35 @@
         </w:tabs>
         <w:rPr>
           <w:rFonts w:ascii="Times New Roman" w:hAnsi="Times New Roman" w:cs="Times New Roman"/>
-        </w:rPr>
-      </w:pPr>
-      <w:r>
-        <w:rPr>
-          <w:rFonts w:ascii="Times New Roman" w:hAnsi="Times New Roman" w:cs="Times New Roman"/>
-        </w:rPr>
-        <w:t>Regularly updated CI/CD tools to latest LTS versions</w:t>
+          <w:sz w:val="20"/>
+          <w:szCs w:val="20"/>
+        </w:rPr>
+      </w:pPr>
+      <w:r>
+        <w:rPr>
+          <w:rFonts w:ascii="Times New Roman" w:hAnsi="Times New Roman" w:cs="Times New Roman"/>
+          <w:sz w:val="20"/>
+          <w:szCs w:val="20"/>
+        </w:rPr>
+        <w:t xml:space="preserve">Automated </w:t>
+      </w:r>
+      <w:proofErr w:type="gramStart"/>
+      <w:r>
+        <w:rPr>
+          <w:rFonts w:ascii="Times New Roman" w:hAnsi="Times New Roman" w:cs="Times New Roman"/>
+          <w:sz w:val="20"/>
+          <w:szCs w:val="20"/>
+        </w:rPr>
+        <w:t>manual</w:t>
+      </w:r>
+      <w:proofErr w:type="gramEnd"/>
+      <w:r>
+        <w:rPr>
+          <w:rFonts w:ascii="Times New Roman" w:hAnsi="Times New Roman" w:cs="Times New Roman"/>
+          <w:sz w:val="20"/>
+          <w:szCs w:val="20"/>
+        </w:rPr>
+        <w:t xml:space="preserve"> build and deployment processes with Jenkins pipelines triggering on code push</w:t>
       </w:r>
     </w:p>
     <w:p>
@@ -745,55 +885,33 @@
         </w:tabs>
         <w:rPr>
           <w:rFonts w:ascii="Times New Roman" w:hAnsi="Times New Roman" w:cs="Times New Roman"/>
-        </w:rPr>
-      </w:pPr>
-      <w:r>
-        <w:rPr>
-          <w:rFonts w:ascii="Times New Roman" w:hAnsi="Times New Roman" w:cs="Times New Roman"/>
-        </w:rPr>
-        <w:t>Created new automated reports detailing the status of each active releas</w:t>
-      </w:r>
-      <w:r>
-        <w:rPr>
-          <w:rFonts w:ascii="Times New Roman" w:hAnsi="Times New Roman" w:cs="Times New Roman"/>
-        </w:rPr>
-        <w:t>e</w:t>
-      </w:r>
-    </w:p>
-    <w:p>
-      <w:pPr>
-        <w:pStyle w:val="NoSpacing"/>
-        <w:tabs>
-          <w:tab w:val="left" w:pos="360"/>
-          <w:tab w:val="right" w:pos="10080"/>
-        </w:tabs>
-        <w:ind w:left="1080"/>
-        <w:rPr>
-          <w:rFonts w:ascii="Times New Roman" w:hAnsi="Times New Roman" w:cs="Times New Roman"/>
-        </w:rPr>
-      </w:pPr>
-    </w:p>
-    <w:p>
-      <w:pPr>
-        <w:pStyle w:val="NoSpacing"/>
-        <w:tabs>
-          <w:tab w:val="left" w:pos="360"/>
-          <w:tab w:val="right" w:pos="10080"/>
-        </w:tabs>
-        <w:ind w:left="1080"/>
-        <w:rPr>
-          <w:rFonts w:ascii="Times New Roman" w:hAnsi="Times New Roman" w:cs="Times New Roman"/>
-          <w:b/>
-          <w:u w:val="single"/>
-        </w:rPr>
-      </w:pPr>
-      <w:r>
-        <w:rPr>
-          <w:rFonts w:ascii="Times New Roman" w:hAnsi="Times New Roman" w:cs="Times New Roman"/>
-          <w:b/>
-          <w:u w:val="single"/>
-        </w:rPr>
-        <w:t>Web Application Developer</w:t>
+          <w:sz w:val="20"/>
+          <w:szCs w:val="20"/>
+        </w:rPr>
+      </w:pPr>
+      <w:r>
+        <w:rPr>
+          <w:rFonts w:ascii="Times New Roman" w:hAnsi="Times New Roman" w:cs="Times New Roman"/>
+          <w:sz w:val="20"/>
+          <w:szCs w:val="20"/>
+        </w:rPr>
+        <w:t xml:space="preserve">Maintained 100+ </w:t>
+      </w:r>
+      <w:r>
+        <w:rPr>
+          <w:rFonts w:ascii="Times New Roman" w:hAnsi="Times New Roman" w:cs="Times New Roman"/>
+          <w:sz w:val="20"/>
+          <w:szCs w:val="20"/>
+        </w:rPr>
+        <w:t xml:space="preserve">Microsoft </w:t>
+      </w:r>
+      <w:r>
+        <w:rPr>
+          <w:rFonts w:ascii="Times New Roman" w:hAnsi="Times New Roman" w:cs="Times New Roman"/>
+          <w:sz w:val="20"/>
+          <w:szCs w:val="20"/>
+        </w:rPr>
+        <w:t>TFS-Git repositories in multiple environments</w:t>
       </w:r>
     </w:p>
     <w:p>
@@ -809,13 +927,17 @@
         </w:tabs>
         <w:rPr>
           <w:rFonts w:ascii="Times New Roman" w:hAnsi="Times New Roman" w:cs="Times New Roman"/>
-        </w:rPr>
-      </w:pPr>
-      <w:r>
-        <w:rPr>
-          <w:rFonts w:ascii="Times New Roman" w:hAnsi="Times New Roman" w:cs="Times New Roman"/>
-        </w:rPr>
-        <w:t>Gathered requirements with and presented completed development work directly to product owners</w:t>
+          <w:sz w:val="20"/>
+          <w:szCs w:val="20"/>
+        </w:rPr>
+      </w:pPr>
+      <w:r>
+        <w:rPr>
+          <w:rFonts w:ascii="Times New Roman" w:hAnsi="Times New Roman" w:cs="Times New Roman"/>
+          <w:sz w:val="20"/>
+          <w:szCs w:val="20"/>
+        </w:rPr>
+        <w:t>Performed quality, security, and integrity checks on all checked in code</w:t>
       </w:r>
     </w:p>
     <w:p>
@@ -831,13 +953,33 @@
         </w:tabs>
         <w:rPr>
           <w:rFonts w:ascii="Times New Roman" w:hAnsi="Times New Roman" w:cs="Times New Roman"/>
-        </w:rPr>
-      </w:pPr>
-      <w:r>
-        <w:rPr>
-          <w:rFonts w:ascii="Times New Roman" w:hAnsi="Times New Roman" w:cs="Times New Roman"/>
-        </w:rPr>
-        <w:t>Added new features primarily using AngularJS with a C# REST API</w:t>
+          <w:sz w:val="20"/>
+          <w:szCs w:val="20"/>
+        </w:rPr>
+      </w:pPr>
+      <w:r>
+        <w:rPr>
+          <w:rFonts w:ascii="Times New Roman" w:hAnsi="Times New Roman" w:cs="Times New Roman"/>
+          <w:sz w:val="20"/>
+          <w:szCs w:val="20"/>
+        </w:rPr>
+        <w:t xml:space="preserve">Deployed 30+ C# </w:t>
+      </w:r>
+      <w:r>
+        <w:rPr>
+          <w:rFonts w:ascii="Times New Roman" w:hAnsi="Times New Roman" w:cs="Times New Roman"/>
+          <w:sz w:val="20"/>
+          <w:szCs w:val="20"/>
+        </w:rPr>
+        <w:t xml:space="preserve">and Java </w:t>
+      </w:r>
+      <w:r>
+        <w:rPr>
+          <w:rFonts w:ascii="Times New Roman" w:hAnsi="Times New Roman" w:cs="Times New Roman"/>
+          <w:sz w:val="20"/>
+          <w:szCs w:val="20"/>
+        </w:rPr>
+        <w:t>applications to 80 Windows servers and multiple environments on a bi-weekly basis using Octopus Deploy</w:t>
       </w:r>
     </w:p>
     <w:p>
@@ -853,13 +995,17 @@
         </w:tabs>
         <w:rPr>
           <w:rFonts w:ascii="Times New Roman" w:hAnsi="Times New Roman" w:cs="Times New Roman"/>
-        </w:rPr>
-      </w:pPr>
-      <w:r>
-        <w:rPr>
-          <w:rFonts w:ascii="Times New Roman" w:hAnsi="Times New Roman" w:cs="Times New Roman"/>
-        </w:rPr>
-        <w:t>Used Jenkins, SonarQube, Fortify, Git, and a team tester to provide quality assured code</w:t>
+          <w:sz w:val="20"/>
+          <w:szCs w:val="20"/>
+        </w:rPr>
+      </w:pPr>
+      <w:r>
+        <w:rPr>
+          <w:rFonts w:ascii="Times New Roman" w:hAnsi="Times New Roman" w:cs="Times New Roman"/>
+          <w:sz w:val="20"/>
+          <w:szCs w:val="20"/>
+        </w:rPr>
+        <w:t>Regularly updated CI/CD tools to latest LTS versions</w:t>
       </w:r>
     </w:p>
     <w:p>
@@ -875,13 +1021,59 @@
         </w:tabs>
         <w:rPr>
           <w:rFonts w:ascii="Times New Roman" w:hAnsi="Times New Roman" w:cs="Times New Roman"/>
-        </w:rPr>
-      </w:pPr>
-      <w:r>
-        <w:rPr>
-          <w:rFonts w:ascii="Times New Roman" w:hAnsi="Times New Roman" w:cs="Times New Roman"/>
-        </w:rPr>
-        <w:t>Collaborated with a team of five developers to ensure all code passed a review before merging</w:t>
+          <w:sz w:val="20"/>
+          <w:szCs w:val="20"/>
+        </w:rPr>
+      </w:pPr>
+      <w:r>
+        <w:rPr>
+          <w:rFonts w:ascii="Times New Roman" w:hAnsi="Times New Roman" w:cs="Times New Roman"/>
+          <w:sz w:val="20"/>
+          <w:szCs w:val="20"/>
+        </w:rPr>
+        <w:t>Created new automated reports detailing the status of each active release</w:t>
+      </w:r>
+    </w:p>
+    <w:p>
+      <w:pPr>
+        <w:pStyle w:val="NoSpacing"/>
+        <w:tabs>
+          <w:tab w:val="left" w:pos="360"/>
+          <w:tab w:val="right" w:pos="10080"/>
+        </w:tabs>
+        <w:ind w:left="1080"/>
+        <w:rPr>
+          <w:rFonts w:ascii="Times New Roman" w:hAnsi="Times New Roman" w:cs="Times New Roman"/>
+          <w:sz w:val="20"/>
+          <w:szCs w:val="20"/>
+        </w:rPr>
+      </w:pPr>
+    </w:p>
+    <w:p>
+      <w:pPr>
+        <w:pStyle w:val="NoSpacing"/>
+        <w:tabs>
+          <w:tab w:val="left" w:pos="360"/>
+          <w:tab w:val="right" w:pos="10080"/>
+        </w:tabs>
+        <w:ind w:left="1080"/>
+        <w:rPr>
+          <w:rFonts w:ascii="Times New Roman" w:hAnsi="Times New Roman" w:cs="Times New Roman"/>
+          <w:b/>
+          <w:sz w:val="20"/>
+          <w:szCs w:val="20"/>
+          <w:u w:val="single"/>
+        </w:rPr>
+      </w:pPr>
+      <w:r>
+        <w:rPr>
+          <w:rFonts w:ascii="Times New Roman" w:hAnsi="Times New Roman" w:cs="Times New Roman"/>
+          <w:b/>
+          <w:sz w:val="20"/>
+          <w:szCs w:val="20"/>
+          <w:u w:val="single"/>
+        </w:rPr>
+        <w:t>Web Application Developer</w:t>
       </w:r>
     </w:p>
     <w:p>
@@ -897,63 +1089,17 @@
         </w:tabs>
         <w:rPr>
           <w:rFonts w:ascii="Times New Roman" w:hAnsi="Times New Roman" w:cs="Times New Roman"/>
-        </w:rPr>
-      </w:pPr>
-      <w:r>
-        <w:rPr>
-          <w:rFonts w:ascii="Times New Roman" w:hAnsi="Times New Roman" w:cs="Times New Roman"/>
-        </w:rPr>
-        <w:t xml:space="preserve">Provided </w:t>
-      </w:r>
-      <w:proofErr w:type="gramStart"/>
-      <w:r>
-        <w:rPr>
-          <w:rFonts w:ascii="Times New Roman" w:hAnsi="Times New Roman" w:cs="Times New Roman"/>
-        </w:rPr>
-        <w:t>100% unit</w:t>
-      </w:r>
-      <w:proofErr w:type="gramEnd"/>
-      <w:r>
-        <w:rPr>
-          <w:rFonts w:ascii="Times New Roman" w:hAnsi="Times New Roman" w:cs="Times New Roman"/>
-        </w:rPr>
-        <w:t xml:space="preserve"> test coverage on all new code</w:t>
-      </w:r>
-    </w:p>
-    <w:p>
-      <w:pPr>
-        <w:pStyle w:val="NoSpacing"/>
-        <w:tabs>
-          <w:tab w:val="left" w:pos="360"/>
-          <w:tab w:val="right" w:pos="10080"/>
-        </w:tabs>
-        <w:ind w:left="1080"/>
-        <w:rPr>
-          <w:rFonts w:ascii="Times New Roman" w:hAnsi="Times New Roman" w:cs="Times New Roman"/>
-        </w:rPr>
-      </w:pPr>
-    </w:p>
-    <w:p>
-      <w:pPr>
-        <w:pStyle w:val="NoSpacing"/>
-        <w:tabs>
-          <w:tab w:val="left" w:pos="360"/>
-          <w:tab w:val="right" w:pos="10080"/>
-        </w:tabs>
-        <w:ind w:left="1080"/>
-        <w:rPr>
-          <w:rFonts w:ascii="Times New Roman" w:hAnsi="Times New Roman" w:cs="Times New Roman"/>
-          <w:b/>
-          <w:u w:val="single"/>
-        </w:rPr>
-      </w:pPr>
-      <w:r>
-        <w:rPr>
-          <w:rFonts w:ascii="Times New Roman" w:hAnsi="Times New Roman" w:cs="Times New Roman"/>
-          <w:b/>
-          <w:u w:val="single"/>
-        </w:rPr>
-        <w:t>Production Support</w:t>
+          <w:sz w:val="20"/>
+          <w:szCs w:val="20"/>
+        </w:rPr>
+      </w:pPr>
+      <w:r>
+        <w:rPr>
+          <w:rFonts w:ascii="Times New Roman" w:hAnsi="Times New Roman" w:cs="Times New Roman"/>
+          <w:sz w:val="20"/>
+          <w:szCs w:val="20"/>
+        </w:rPr>
+        <w:t>Gathered requirements with and presented completed development work directly to product owners</w:t>
       </w:r>
     </w:p>
     <w:p>
@@ -969,13 +1115,17 @@
         </w:tabs>
         <w:rPr>
           <w:rFonts w:ascii="Times New Roman" w:hAnsi="Times New Roman" w:cs="Times New Roman"/>
-        </w:rPr>
-      </w:pPr>
-      <w:r>
-        <w:rPr>
-          <w:rFonts w:ascii="Times New Roman" w:hAnsi="Times New Roman" w:cs="Times New Roman"/>
-        </w:rPr>
-        <w:t>Transitioned over 50 applications from another contract to a new production support team</w:t>
+          <w:sz w:val="20"/>
+          <w:szCs w:val="20"/>
+        </w:rPr>
+      </w:pPr>
+      <w:r>
+        <w:rPr>
+          <w:rFonts w:ascii="Times New Roman" w:hAnsi="Times New Roman" w:cs="Times New Roman"/>
+          <w:sz w:val="20"/>
+          <w:szCs w:val="20"/>
+        </w:rPr>
+        <w:t>Added new features primarily using AngularJS with a C# REST API</w:t>
       </w:r>
     </w:p>
     <w:p>
@@ -991,13 +1141,17 @@
         </w:tabs>
         <w:rPr>
           <w:rFonts w:ascii="Times New Roman" w:hAnsi="Times New Roman" w:cs="Times New Roman"/>
-        </w:rPr>
-      </w:pPr>
-      <w:r>
-        <w:rPr>
-          <w:rFonts w:ascii="Times New Roman" w:hAnsi="Times New Roman" w:cs="Times New Roman"/>
-        </w:rPr>
-        <w:t>Provided tier 2 and 3 production support for those applications</w:t>
+          <w:sz w:val="20"/>
+          <w:szCs w:val="20"/>
+        </w:rPr>
+      </w:pPr>
+      <w:r>
+        <w:rPr>
+          <w:rFonts w:ascii="Times New Roman" w:hAnsi="Times New Roman" w:cs="Times New Roman"/>
+          <w:sz w:val="20"/>
+          <w:szCs w:val="20"/>
+        </w:rPr>
+        <w:t>Used Jenkins, SonarQube, Fortify, Git, and a team tester to provide quality assured code</w:t>
       </w:r>
     </w:p>
     <w:p>
@@ -1013,19 +1167,17 @@
         </w:tabs>
         <w:rPr>
           <w:rFonts w:ascii="Times New Roman" w:hAnsi="Times New Roman" w:cs="Times New Roman"/>
-        </w:rPr>
-      </w:pPr>
-      <w:r>
-        <w:rPr>
-          <w:rFonts w:ascii="Times New Roman" w:hAnsi="Times New Roman" w:cs="Times New Roman"/>
-        </w:rPr>
-        <w:t xml:space="preserve">Managed a rotational </w:t>
-      </w:r>
-      <w:r>
-        <w:rPr>
-          <w:rFonts w:ascii="Times New Roman" w:hAnsi="Times New Roman" w:cs="Times New Roman"/>
-        </w:rPr>
-        <w:t>24/7 emergency support line</w:t>
+          <w:sz w:val="20"/>
+          <w:szCs w:val="20"/>
+        </w:rPr>
+      </w:pPr>
+      <w:r>
+        <w:rPr>
+          <w:rFonts w:ascii="Times New Roman" w:hAnsi="Times New Roman" w:cs="Times New Roman"/>
+          <w:sz w:val="20"/>
+          <w:szCs w:val="20"/>
+        </w:rPr>
+        <w:t>Collaborated with a team of five developers to ensure all code passed a review before merging</w:t>
       </w:r>
     </w:p>
     <w:p>
@@ -1041,53 +1193,243 @@
         </w:tabs>
         <w:rPr>
           <w:rFonts w:ascii="Times New Roman" w:hAnsi="Times New Roman" w:cs="Times New Roman"/>
-        </w:rPr>
-      </w:pPr>
-      <w:r>
-        <w:rPr>
-          <w:rFonts w:ascii="Times New Roman" w:hAnsi="Times New Roman" w:cs="Times New Roman"/>
+          <w:sz w:val="20"/>
+          <w:szCs w:val="20"/>
+        </w:rPr>
+      </w:pPr>
+      <w:r>
+        <w:rPr>
+          <w:rFonts w:ascii="Times New Roman" w:hAnsi="Times New Roman" w:cs="Times New Roman"/>
+          <w:sz w:val="20"/>
+          <w:szCs w:val="20"/>
+        </w:rPr>
+        <w:t xml:space="preserve">Provided </w:t>
+      </w:r>
+      <w:proofErr w:type="gramStart"/>
+      <w:r>
+        <w:rPr>
+          <w:rFonts w:ascii="Times New Roman" w:hAnsi="Times New Roman" w:cs="Times New Roman"/>
+          <w:sz w:val="20"/>
+          <w:szCs w:val="20"/>
+        </w:rPr>
+        <w:t>100% unit</w:t>
+      </w:r>
+      <w:proofErr w:type="gramEnd"/>
+      <w:r>
+        <w:rPr>
+          <w:rFonts w:ascii="Times New Roman" w:hAnsi="Times New Roman" w:cs="Times New Roman"/>
+          <w:sz w:val="20"/>
+          <w:szCs w:val="20"/>
+        </w:rPr>
+        <w:t xml:space="preserve"> test coverage on all new code</w:t>
+      </w:r>
+    </w:p>
+    <w:p>
+      <w:pPr>
+        <w:pStyle w:val="NoSpacing"/>
+        <w:tabs>
+          <w:tab w:val="left" w:pos="360"/>
+          <w:tab w:val="right" w:pos="10080"/>
+        </w:tabs>
+        <w:ind w:left="1080"/>
+        <w:rPr>
+          <w:rFonts w:ascii="Times New Roman" w:hAnsi="Times New Roman" w:cs="Times New Roman"/>
+          <w:sz w:val="20"/>
+          <w:szCs w:val="20"/>
+        </w:rPr>
+      </w:pPr>
+    </w:p>
+    <w:p>
+      <w:pPr>
+        <w:pStyle w:val="NoSpacing"/>
+        <w:tabs>
+          <w:tab w:val="left" w:pos="360"/>
+          <w:tab w:val="right" w:pos="10080"/>
+        </w:tabs>
+        <w:ind w:left="1080"/>
+        <w:rPr>
+          <w:rFonts w:ascii="Times New Roman" w:hAnsi="Times New Roman" w:cs="Times New Roman"/>
+          <w:b/>
+          <w:sz w:val="20"/>
+          <w:szCs w:val="20"/>
+          <w:u w:val="single"/>
+        </w:rPr>
+      </w:pPr>
+      <w:r>
+        <w:rPr>
+          <w:rFonts w:ascii="Times New Roman" w:hAnsi="Times New Roman" w:cs="Times New Roman"/>
+          <w:b/>
+          <w:sz w:val="20"/>
+          <w:szCs w:val="20"/>
+          <w:u w:val="single"/>
+        </w:rPr>
+        <w:t>Production Support</w:t>
+      </w:r>
+    </w:p>
+    <w:p>
+      <w:pPr>
+        <w:pStyle w:val="NoSpacing"/>
+        <w:numPr>
+          <w:ilvl w:val="0"/>
+          <w:numId w:val="6"/>
+        </w:numPr>
+        <w:tabs>
+          <w:tab w:val="left" w:pos="360"/>
+          <w:tab w:val="right" w:pos="10080"/>
+        </w:tabs>
+        <w:rPr>
+          <w:rFonts w:ascii="Times New Roman" w:hAnsi="Times New Roman" w:cs="Times New Roman"/>
+          <w:sz w:val="20"/>
+          <w:szCs w:val="20"/>
+        </w:rPr>
+      </w:pPr>
+      <w:r>
+        <w:rPr>
+          <w:rFonts w:ascii="Times New Roman" w:hAnsi="Times New Roman" w:cs="Times New Roman"/>
+          <w:sz w:val="20"/>
+          <w:szCs w:val="20"/>
+        </w:rPr>
+        <w:t>Transitioned over 50 applications from another contract to a new production support team</w:t>
+      </w:r>
+    </w:p>
+    <w:p>
+      <w:pPr>
+        <w:pStyle w:val="NoSpacing"/>
+        <w:numPr>
+          <w:ilvl w:val="0"/>
+          <w:numId w:val="6"/>
+        </w:numPr>
+        <w:tabs>
+          <w:tab w:val="left" w:pos="360"/>
+          <w:tab w:val="right" w:pos="10080"/>
+        </w:tabs>
+        <w:rPr>
+          <w:rFonts w:ascii="Times New Roman" w:hAnsi="Times New Roman" w:cs="Times New Roman"/>
+          <w:sz w:val="20"/>
+          <w:szCs w:val="20"/>
+        </w:rPr>
+      </w:pPr>
+      <w:r>
+        <w:rPr>
+          <w:rFonts w:ascii="Times New Roman" w:hAnsi="Times New Roman" w:cs="Times New Roman"/>
+          <w:sz w:val="20"/>
+          <w:szCs w:val="20"/>
+        </w:rPr>
+        <w:t>Provided tier 2 and 3 production support for those applications</w:t>
+      </w:r>
+    </w:p>
+    <w:p>
+      <w:pPr>
+        <w:pStyle w:val="NoSpacing"/>
+        <w:numPr>
+          <w:ilvl w:val="0"/>
+          <w:numId w:val="6"/>
+        </w:numPr>
+        <w:tabs>
+          <w:tab w:val="left" w:pos="360"/>
+          <w:tab w:val="right" w:pos="10080"/>
+        </w:tabs>
+        <w:rPr>
+          <w:rFonts w:ascii="Times New Roman" w:hAnsi="Times New Roman" w:cs="Times New Roman"/>
+          <w:sz w:val="20"/>
+          <w:szCs w:val="20"/>
+        </w:rPr>
+      </w:pPr>
+      <w:r>
+        <w:rPr>
+          <w:rFonts w:ascii="Times New Roman" w:hAnsi="Times New Roman" w:cs="Times New Roman"/>
+          <w:sz w:val="20"/>
+          <w:szCs w:val="20"/>
+        </w:rPr>
+        <w:t xml:space="preserve">Managed a rotational </w:t>
+      </w:r>
+      <w:r>
+        <w:rPr>
+          <w:rFonts w:ascii="Times New Roman" w:hAnsi="Times New Roman" w:cs="Times New Roman"/>
+          <w:sz w:val="20"/>
+          <w:szCs w:val="20"/>
+        </w:rPr>
+        <w:t>24/7 emergency support line</w:t>
+      </w:r>
+    </w:p>
+    <w:p>
+      <w:pPr>
+        <w:pStyle w:val="NoSpacing"/>
+        <w:numPr>
+          <w:ilvl w:val="0"/>
+          <w:numId w:val="6"/>
+        </w:numPr>
+        <w:tabs>
+          <w:tab w:val="left" w:pos="360"/>
+          <w:tab w:val="right" w:pos="10080"/>
+        </w:tabs>
+        <w:rPr>
+          <w:rFonts w:ascii="Times New Roman" w:hAnsi="Times New Roman" w:cs="Times New Roman"/>
+          <w:sz w:val="20"/>
+          <w:szCs w:val="20"/>
+        </w:rPr>
+      </w:pPr>
+      <w:r>
+        <w:rPr>
+          <w:rFonts w:ascii="Times New Roman" w:hAnsi="Times New Roman" w:cs="Times New Roman"/>
+          <w:sz w:val="20"/>
+          <w:szCs w:val="20"/>
         </w:rPr>
         <w:t>Worked on bugs in C#</w:t>
       </w:r>
       <w:r>
         <w:rPr>
           <w:rFonts w:ascii="Times New Roman" w:hAnsi="Times New Roman" w:cs="Times New Roman"/>
+          <w:sz w:val="20"/>
+          <w:szCs w:val="20"/>
         </w:rPr>
         <w:t xml:space="preserve">, </w:t>
       </w:r>
       <w:r>
         <w:rPr>
           <w:rFonts w:ascii="Times New Roman" w:hAnsi="Times New Roman" w:cs="Times New Roman"/>
+          <w:sz w:val="20"/>
+          <w:szCs w:val="20"/>
         </w:rPr>
         <w:t>Oracle APEX</w:t>
       </w:r>
       <w:r>
         <w:rPr>
           <w:rFonts w:ascii="Times New Roman" w:hAnsi="Times New Roman" w:cs="Times New Roman"/>
+          <w:sz w:val="20"/>
+          <w:szCs w:val="20"/>
         </w:rPr>
         <w:t>,</w:t>
       </w:r>
       <w:r>
         <w:rPr>
           <w:rFonts w:ascii="Times New Roman" w:hAnsi="Times New Roman" w:cs="Times New Roman"/>
+          <w:sz w:val="20"/>
+          <w:szCs w:val="20"/>
         </w:rPr>
         <w:t xml:space="preserve"> </w:t>
       </w:r>
       <w:r>
         <w:rPr>
           <w:rFonts w:ascii="Times New Roman" w:hAnsi="Times New Roman" w:cs="Times New Roman"/>
+          <w:sz w:val="20"/>
+          <w:szCs w:val="20"/>
         </w:rPr>
         <w:t xml:space="preserve">and </w:t>
       </w:r>
       <w:r>
         <w:rPr>
           <w:rFonts w:ascii="Times New Roman" w:hAnsi="Times New Roman" w:cs="Times New Roman"/>
+          <w:sz w:val="20"/>
+          <w:szCs w:val="20"/>
         </w:rPr>
         <w:t>Microsoft Dynamics CRM</w:t>
       </w:r>
       <w:r>
         <w:rPr>
           <w:rFonts w:ascii="Times New Roman" w:hAnsi="Times New Roman" w:cs="Times New Roman"/>
+          <w:sz w:val="20"/>
+          <w:szCs w:val="20"/>
         </w:rPr>
         <w:t xml:space="preserve"> applications</w:t>
       </w:r>
@@ -1102,21 +1444,27 @@
         <w:ind w:left="1080"/>
         <w:rPr>
           <w:rFonts w:ascii="Times New Roman" w:hAnsi="Times New Roman" w:cs="Times New Roman"/>
-        </w:rPr>
-      </w:pPr>
-    </w:p>
-    <w:p>
-      <w:pPr>
-        <w:pStyle w:val="NoSpacing"/>
-        <w:rPr>
-          <w:rFonts w:ascii="Times New Roman" w:hAnsi="Times New Roman" w:cs="Times New Roman"/>
-          <w:b/>
-        </w:rPr>
-      </w:pPr>
-      <w:r>
-        <w:rPr>
-          <w:rFonts w:ascii="Times New Roman" w:hAnsi="Times New Roman" w:cs="Times New Roman"/>
-          <w:b/>
+          <w:sz w:val="20"/>
+          <w:szCs w:val="20"/>
+        </w:rPr>
+      </w:pPr>
+    </w:p>
+    <w:p>
+      <w:pPr>
+        <w:pStyle w:val="NoSpacing"/>
+        <w:rPr>
+          <w:rFonts w:ascii="Times New Roman" w:hAnsi="Times New Roman" w:cs="Times New Roman"/>
+          <w:b/>
+          <w:sz w:val="20"/>
+          <w:szCs w:val="20"/>
+        </w:rPr>
+      </w:pPr>
+      <w:r>
+        <w:rPr>
+          <w:rFonts w:ascii="Times New Roman" w:hAnsi="Times New Roman" w:cs="Times New Roman"/>
+          <w:b/>
+          <w:sz w:val="20"/>
+          <w:szCs w:val="20"/>
         </w:rPr>
         <w:t>Skills</w:t>
       </w:r>
@@ -1131,6 +1479,8 @@
         <w:rPr>
           <w:rFonts w:ascii="Times New Roman" w:hAnsi="Times New Roman" w:cs="Times New Roman"/>
           <w:color w:val="000000"/>
+          <w:sz w:val="20"/>
+          <w:szCs w:val="20"/>
           <w:shd w:val="clear" w:color="auto" w:fill="FFFFFF"/>
         </w:rPr>
       </w:pPr>
@@ -1138,9 +1488,11 @@
         <w:rPr>
           <w:rFonts w:ascii="Times New Roman" w:hAnsi="Times New Roman" w:cs="Times New Roman"/>
           <w:color w:val="000000"/>
+          <w:sz w:val="20"/>
+          <w:szCs w:val="20"/>
           <w:shd w:val="clear" w:color="auto" w:fill="FFFFFF"/>
         </w:rPr>
-        <w:t xml:space="preserve">Organized, efficient and highly focused when confronting technology challenges.  </w:t>
+        <w:t xml:space="preserve">Organized, efficient and highly focused when confronting technology challenges. </w:t>
       </w:r>
     </w:p>
     <w:p>
@@ -1152,79 +1504,103 @@
         <w:ind w:left="360"/>
         <w:rPr>
           <w:rFonts w:ascii="Times New Roman" w:hAnsi="Times New Roman" w:cs="Times New Roman"/>
-        </w:rPr>
-      </w:pPr>
-      <w:r>
-        <w:rPr>
-          <w:rFonts w:ascii="Times New Roman" w:hAnsi="Times New Roman" w:cs="Times New Roman"/>
-        </w:rPr>
-        <w:t xml:space="preserve">Skilled </w:t>
-      </w:r>
-      <w:proofErr w:type="gramStart"/>
-      <w:r>
-        <w:rPr>
-          <w:rFonts w:ascii="Times New Roman" w:hAnsi="Times New Roman" w:cs="Times New Roman"/>
-        </w:rPr>
-        <w:t>in:</w:t>
-      </w:r>
-      <w:proofErr w:type="gramEnd"/>
-      <w:r>
-        <w:rPr>
-          <w:rFonts w:ascii="Times New Roman" w:hAnsi="Times New Roman" w:cs="Times New Roman"/>
-        </w:rPr>
-        <w:t xml:space="preserve"> C#,</w:t>
-      </w:r>
-      <w:r>
-        <w:rPr>
-          <w:rFonts w:ascii="Times New Roman" w:hAnsi="Times New Roman" w:cs="Times New Roman"/>
-        </w:rPr>
-        <w:t xml:space="preserve"> HTML</w:t>
-      </w:r>
-      <w:r>
-        <w:rPr>
-          <w:rFonts w:ascii="Times New Roman" w:hAnsi="Times New Roman" w:cs="Times New Roman"/>
-        </w:rPr>
-        <w:t xml:space="preserve">, CSS, </w:t>
-      </w:r>
-      <w:r>
-        <w:rPr>
-          <w:rFonts w:ascii="Times New Roman" w:hAnsi="Times New Roman" w:cs="Times New Roman"/>
-        </w:rPr>
-        <w:t>AngularJS</w:t>
-      </w:r>
-      <w:r>
-        <w:rPr>
-          <w:rFonts w:ascii="Times New Roman" w:hAnsi="Times New Roman" w:cs="Times New Roman"/>
-        </w:rPr>
-        <w:t>, SQL</w:t>
-      </w:r>
-      <w:r>
-        <w:rPr>
-          <w:rFonts w:ascii="Times New Roman" w:hAnsi="Times New Roman" w:cs="Times New Roman"/>
-        </w:rPr>
-        <w:t>, Git</w:t>
-      </w:r>
-      <w:r>
-        <w:rPr>
-          <w:rFonts w:ascii="Times New Roman" w:hAnsi="Times New Roman" w:cs="Times New Roman"/>
+          <w:sz w:val="20"/>
+          <w:szCs w:val="20"/>
+        </w:rPr>
+      </w:pPr>
+      <w:r>
+        <w:rPr>
+          <w:rFonts w:ascii="Times New Roman" w:hAnsi="Times New Roman" w:cs="Times New Roman"/>
+          <w:sz w:val="20"/>
+          <w:szCs w:val="20"/>
+        </w:rPr>
+        <w:t xml:space="preserve">Skilled in: </w:t>
+      </w:r>
+      <w:r>
+        <w:rPr>
+          <w:rFonts w:ascii="Times New Roman" w:hAnsi="Times New Roman" w:cs="Times New Roman"/>
+          <w:sz w:val="20"/>
+          <w:szCs w:val="20"/>
+        </w:rPr>
+        <w:t>AWS, Azure</w:t>
+      </w:r>
+      <w:r>
+        <w:rPr>
+          <w:rFonts w:ascii="Times New Roman" w:hAnsi="Times New Roman" w:cs="Times New Roman"/>
+          <w:sz w:val="20"/>
+          <w:szCs w:val="20"/>
+        </w:rPr>
+        <w:t xml:space="preserve">, </w:t>
+      </w:r>
+      <w:r>
+        <w:rPr>
+          <w:rFonts w:ascii="Times New Roman" w:hAnsi="Times New Roman" w:cs="Times New Roman"/>
+          <w:sz w:val="20"/>
+          <w:szCs w:val="20"/>
+        </w:rPr>
+        <w:t>C#,</w:t>
+      </w:r>
+      <w:r>
+        <w:rPr>
+          <w:rFonts w:ascii="Times New Roman" w:hAnsi="Times New Roman" w:cs="Times New Roman"/>
+          <w:sz w:val="20"/>
+          <w:szCs w:val="20"/>
+        </w:rPr>
+        <w:t xml:space="preserve"> </w:t>
+      </w:r>
+      <w:r>
+        <w:rPr>
+          <w:rFonts w:ascii="Times New Roman" w:hAnsi="Times New Roman" w:cs="Times New Roman"/>
+          <w:sz w:val="20"/>
+          <w:szCs w:val="20"/>
+        </w:rPr>
+        <w:t>Git</w:t>
+      </w:r>
+      <w:r>
+        <w:rPr>
+          <w:rFonts w:ascii="Times New Roman" w:hAnsi="Times New Roman" w:cs="Times New Roman"/>
+          <w:sz w:val="20"/>
+          <w:szCs w:val="20"/>
         </w:rPr>
         <w:t>,</w:t>
       </w:r>
       <w:r>
         <w:rPr>
           <w:rFonts w:ascii="Times New Roman" w:hAnsi="Times New Roman" w:cs="Times New Roman"/>
-        </w:rPr>
-        <w:t xml:space="preserve"> TFS, Nexus,</w:t>
-      </w:r>
-      <w:r>
-        <w:rPr>
-          <w:rFonts w:ascii="Times New Roman" w:hAnsi="Times New Roman" w:cs="Times New Roman"/>
+          <w:sz w:val="20"/>
+          <w:szCs w:val="20"/>
+        </w:rPr>
+        <w:t xml:space="preserve"> TFS</w:t>
+      </w:r>
+      <w:r>
+        <w:rPr>
+          <w:rFonts w:ascii="Times New Roman" w:hAnsi="Times New Roman" w:cs="Times New Roman"/>
+          <w:sz w:val="20"/>
+          <w:szCs w:val="20"/>
+        </w:rPr>
+        <w:t>/ADO</w:t>
+      </w:r>
+      <w:r>
+        <w:rPr>
+          <w:rFonts w:ascii="Times New Roman" w:hAnsi="Times New Roman" w:cs="Times New Roman"/>
+          <w:sz w:val="20"/>
+          <w:szCs w:val="20"/>
+        </w:rPr>
+        <w:t>, Nexus,</w:t>
+      </w:r>
+      <w:r>
+        <w:rPr>
+          <w:rFonts w:ascii="Times New Roman" w:hAnsi="Times New Roman" w:cs="Times New Roman"/>
+          <w:sz w:val="20"/>
+          <w:szCs w:val="20"/>
         </w:rPr>
         <w:t xml:space="preserve"> Splunk</w:t>
       </w:r>
       <w:r>
         <w:rPr>
           <w:rFonts w:ascii="Times New Roman" w:hAnsi="Times New Roman" w:cs="Times New Roman"/>
+          <w:sz w:val="20"/>
+          <w:szCs w:val="20"/>
         </w:rPr>
         <w:t xml:space="preserve">, PowerShell, Jenkins, </w:t>
       </w:r>
@@ -1232,10 +1608,36 @@
       <w:r>
         <w:rPr>
           <w:rFonts w:ascii="Times New Roman" w:hAnsi="Times New Roman" w:cs="Times New Roman"/>
+          <w:sz w:val="20"/>
+          <w:szCs w:val="20"/>
         </w:rPr>
         <w:t>OctopusDeploy</w:t>
       </w:r>
       <w:proofErr w:type="spellEnd"/>
+      <w:r>
+        <w:rPr>
+          <w:rFonts w:ascii="Times New Roman" w:hAnsi="Times New Roman" w:cs="Times New Roman"/>
+          <w:sz w:val="20"/>
+          <w:szCs w:val="20"/>
+        </w:rPr>
+        <w:t>,</w:t>
+      </w:r>
+      <w:r>
+        <w:rPr>
+          <w:rFonts w:ascii="Times New Roman" w:hAnsi="Times New Roman" w:cs="Times New Roman"/>
+          <w:sz w:val="20"/>
+          <w:szCs w:val="20"/>
+        </w:rPr>
+        <w:t xml:space="preserve"> </w:t>
+      </w:r>
+      <w:r>
+        <w:rPr>
+          <w:rFonts w:ascii="Times New Roman" w:hAnsi="Times New Roman" w:cs="Times New Roman"/>
+          <w:sz w:val="20"/>
+          <w:szCs w:val="20"/>
+        </w:rPr>
+        <w:t>SonarQube</w:t>
+      </w:r>
     </w:p>
     <w:p>
       <w:pPr>
@@ -1246,38 +1648,82 @@
         <w:ind w:left="360"/>
         <w:rPr>
           <w:rFonts w:ascii="Times New Roman" w:hAnsi="Times New Roman" w:cs="Times New Roman"/>
-        </w:rPr>
-      </w:pPr>
-      <w:r>
-        <w:rPr>
-          <w:rFonts w:ascii="Times New Roman" w:hAnsi="Times New Roman" w:cs="Times New Roman"/>
-        </w:rPr>
-        <w:t xml:space="preserve">Proficient with: AWS, </w:t>
-      </w:r>
-      <w:r>
-        <w:rPr>
-          <w:rFonts w:ascii="Times New Roman" w:hAnsi="Times New Roman" w:cs="Times New Roman"/>
-        </w:rPr>
-        <w:t xml:space="preserve">Azure, </w:t>
-      </w:r>
-      <w:r>
-        <w:rPr>
-          <w:rFonts w:ascii="Times New Roman" w:hAnsi="Times New Roman" w:cs="Times New Roman"/>
+          <w:sz w:val="20"/>
+          <w:szCs w:val="20"/>
+        </w:rPr>
+      </w:pPr>
+      <w:r>
+        <w:rPr>
+          <w:rFonts w:ascii="Times New Roman" w:hAnsi="Times New Roman" w:cs="Times New Roman"/>
+          <w:sz w:val="20"/>
+          <w:szCs w:val="20"/>
+        </w:rPr>
+        <w:t>Proficient with:</w:t>
+      </w:r>
+      <w:r>
+        <w:rPr>
+          <w:rFonts w:ascii="Times New Roman" w:hAnsi="Times New Roman" w:cs="Times New Roman"/>
+          <w:sz w:val="20"/>
+          <w:szCs w:val="20"/>
+        </w:rPr>
+        <w:t xml:space="preserve"> </w:t>
+      </w:r>
+      <w:r>
+        <w:rPr>
+          <w:rFonts w:ascii="Times New Roman" w:hAnsi="Times New Roman" w:cs="Times New Roman"/>
+          <w:sz w:val="20"/>
+          <w:szCs w:val="20"/>
         </w:rPr>
         <w:t>Java, Python</w:t>
       </w:r>
       <w:r>
         <w:rPr>
           <w:rFonts w:ascii="Times New Roman" w:hAnsi="Times New Roman" w:cs="Times New Roman"/>
-        </w:rPr>
-        <w:t xml:space="preserve">, SonarQube, Fortify, </w:t>
-      </w:r>
-      <w:r>
-        <w:rPr>
-          <w:rFonts w:ascii="Times New Roman" w:hAnsi="Times New Roman" w:cs="Times New Roman"/>
+          <w:sz w:val="20"/>
+          <w:szCs w:val="20"/>
+        </w:rPr>
+        <w:t xml:space="preserve">, Fortify, </w:t>
+      </w:r>
+      <w:r>
+        <w:rPr>
+          <w:rFonts w:ascii="Times New Roman" w:hAnsi="Times New Roman" w:cs="Times New Roman"/>
+          <w:sz w:val="20"/>
+          <w:szCs w:val="20"/>
         </w:rPr>
         <w:t>Linux</w:t>
       </w:r>
+      <w:r>
+        <w:rPr>
+          <w:rFonts w:ascii="Times New Roman" w:hAnsi="Times New Roman" w:cs="Times New Roman"/>
+          <w:sz w:val="20"/>
+          <w:szCs w:val="20"/>
+        </w:rPr>
+        <w:t xml:space="preserve">, </w:t>
+      </w:r>
+      <w:r>
+        <w:rPr>
+          <w:rFonts w:ascii="Times New Roman" w:hAnsi="Times New Roman" w:cs="Times New Roman"/>
+          <w:sz w:val="20"/>
+          <w:szCs w:val="20"/>
+        </w:rPr>
+        <w:t>HTML, CSS, AngularJS,</w:t>
+      </w:r>
+      <w:r>
+        <w:rPr>
+          <w:rFonts w:ascii="Times New Roman" w:hAnsi="Times New Roman" w:cs="Times New Roman"/>
+          <w:sz w:val="20"/>
+          <w:szCs w:val="20"/>
+        </w:rPr>
+        <w:t xml:space="preserve"> </w:t>
+      </w:r>
+      <w:r>
+        <w:rPr>
+          <w:rFonts w:ascii="Times New Roman" w:hAnsi="Times New Roman" w:cs="Times New Roman"/>
+          <w:sz w:val="20"/>
+          <w:szCs w:val="20"/>
+        </w:rPr>
+        <w:t>SQL</w:t>
+      </w:r>
     </w:p>
     <w:p>
       <w:pPr>
@@ -1288,24 +1734,30 @@
         <w:ind w:left="360"/>
         <w:rPr>
           <w:rFonts w:ascii="Times New Roman" w:hAnsi="Times New Roman" w:cs="Times New Roman"/>
-        </w:rPr>
-      </w:pPr>
-    </w:p>
-    <w:p>
-      <w:pPr>
-        <w:pStyle w:val="NoSpacing"/>
-        <w:tabs>
-          <w:tab w:val="left" w:pos="360"/>
-        </w:tabs>
-        <w:rPr>
-          <w:rFonts w:ascii="Times New Roman" w:hAnsi="Times New Roman" w:cs="Times New Roman"/>
-          <w:b/>
-        </w:rPr>
-      </w:pPr>
-      <w:r>
-        <w:rPr>
-          <w:rFonts w:ascii="Times New Roman" w:hAnsi="Times New Roman" w:cs="Times New Roman"/>
-          <w:b/>
+          <w:sz w:val="20"/>
+          <w:szCs w:val="20"/>
+        </w:rPr>
+      </w:pPr>
+    </w:p>
+    <w:p>
+      <w:pPr>
+        <w:pStyle w:val="NoSpacing"/>
+        <w:tabs>
+          <w:tab w:val="left" w:pos="360"/>
+        </w:tabs>
+        <w:rPr>
+          <w:rFonts w:ascii="Times New Roman" w:hAnsi="Times New Roman" w:cs="Times New Roman"/>
+          <w:b/>
+          <w:sz w:val="20"/>
+          <w:szCs w:val="20"/>
+        </w:rPr>
+      </w:pPr>
+      <w:r>
+        <w:rPr>
+          <w:rFonts w:ascii="Times New Roman" w:hAnsi="Times New Roman" w:cs="Times New Roman"/>
+          <w:b/>
+          <w:sz w:val="20"/>
+          <w:szCs w:val="20"/>
         </w:rPr>
         <w:t>Certifications</w:t>
       </w:r>
@@ -1318,6 +1770,8 @@
         </w:tabs>
         <w:rPr>
           <w:rFonts w:ascii="Times New Roman" w:hAnsi="Times New Roman" w:cs="Times New Roman"/>
+          <w:sz w:val="20"/>
+          <w:szCs w:val="20"/>
         </w:rPr>
       </w:pPr>
       <w:r>
@@ -1325,6 +1779,8 @@
           <w:rFonts w:ascii="Times New Roman" w:hAnsi="Times New Roman" w:cs="Times New Roman"/>
           <w:b/>
           <w:bCs/>
+          <w:sz w:val="20"/>
+          <w:szCs w:val="20"/>
         </w:rPr>
         <w:tab/>
         <w:t xml:space="preserve">AWS – </w:t>
@@ -1332,6 +1788,8 @@
       <w:r>
         <w:rPr>
           <w:rFonts w:ascii="Times New Roman" w:hAnsi="Times New Roman" w:cs="Times New Roman"/>
+          <w:sz w:val="20"/>
+          <w:szCs w:val="20"/>
         </w:rPr>
         <w:t>AWS Certified Cloud Practitioner – Apr 15, 2021</w:t>
       </w:r>
@@ -1344,6 +1802,8 @@
         </w:tabs>
         <w:rPr>
           <w:rFonts w:ascii="Times New Roman" w:hAnsi="Times New Roman" w:cs="Times New Roman"/>
+          <w:sz w:val="20"/>
+          <w:szCs w:val="20"/>
         </w:rPr>
       </w:pPr>
       <w:r>
@@ -1351,6 +1811,8 @@
           <w:rFonts w:ascii="Times New Roman" w:hAnsi="Times New Roman" w:cs="Times New Roman"/>
           <w:b/>
           <w:bCs/>
+          <w:sz w:val="20"/>
+          <w:szCs w:val="20"/>
         </w:rPr>
         <w:tab/>
         <w:t xml:space="preserve">DevOps – </w:t>
@@ -1359,6 +1821,8 @@
       <w:r>
         <w:rPr>
           <w:rFonts w:ascii="Times New Roman" w:hAnsi="Times New Roman" w:cs="Times New Roman"/>
+          <w:sz w:val="20"/>
+          <w:szCs w:val="20"/>
         </w:rPr>
         <w:t>SimpliLearn</w:t>
       </w:r>
@@ -1366,6 +1830,8 @@
       <w:r>
         <w:rPr>
           <w:rFonts w:ascii="Times New Roman" w:hAnsi="Times New Roman" w:cs="Times New Roman"/>
+          <w:sz w:val="20"/>
+          <w:szCs w:val="20"/>
         </w:rPr>
         <w:t xml:space="preserve"> DevOps Practitioner – June 24, 2019</w:t>
       </w:r>
@@ -1378,12 +1844,16 @@
         </w:tabs>
         <w:rPr>
           <w:rFonts w:ascii="Times New Roman" w:hAnsi="Times New Roman" w:cs="Times New Roman"/>
-        </w:rPr>
-      </w:pPr>
-      <w:r>
-        <w:rPr>
-          <w:rFonts w:ascii="Times New Roman" w:hAnsi="Times New Roman" w:cs="Times New Roman"/>
-          <w:b/>
+          <w:sz w:val="20"/>
+          <w:szCs w:val="20"/>
+        </w:rPr>
+      </w:pPr>
+      <w:r>
+        <w:rPr>
+          <w:rFonts w:ascii="Times New Roman" w:hAnsi="Times New Roman" w:cs="Times New Roman"/>
+          <w:b/>
+          <w:sz w:val="20"/>
+          <w:szCs w:val="20"/>
         </w:rPr>
         <w:tab/>
         <w:t xml:space="preserve">Splunk – </w:t>
@@ -1391,6 +1861,8 @@
       <w:r>
         <w:rPr>
           <w:rFonts w:ascii="Times New Roman" w:hAnsi="Times New Roman" w:cs="Times New Roman"/>
+          <w:sz w:val="20"/>
+          <w:szCs w:val="20"/>
         </w:rPr>
         <w:t>Splunk 6.x Certified User – August 14, 2017</w:t>
       </w:r>
@@ -1403,11 +1875,15 @@
         </w:tabs>
         <w:rPr>
           <w:rFonts w:ascii="Times New Roman" w:hAnsi="Times New Roman" w:cs="Times New Roman"/>
-        </w:rPr>
-      </w:pPr>
-      <w:r>
-        <w:rPr>
-          <w:rFonts w:ascii="Times New Roman" w:hAnsi="Times New Roman" w:cs="Times New Roman"/>
+          <w:sz w:val="20"/>
+          <w:szCs w:val="20"/>
+        </w:rPr>
+      </w:pPr>
+      <w:r>
+        <w:rPr>
+          <w:rFonts w:ascii="Times New Roman" w:hAnsi="Times New Roman" w:cs="Times New Roman"/>
+          <w:sz w:val="20"/>
+          <w:szCs w:val="20"/>
         </w:rPr>
         <w:tab/>
       </w:r>
@@ -1415,12 +1891,16 @@
         <w:rPr>
           <w:rFonts w:ascii="Times New Roman" w:hAnsi="Times New Roman" w:cs="Times New Roman"/>
           <w:b/>
+          <w:sz w:val="20"/>
+          <w:szCs w:val="20"/>
         </w:rPr>
         <w:t>Agile</w:t>
       </w:r>
       <w:r>
         <w:rPr>
           <w:rFonts w:ascii="Times New Roman" w:hAnsi="Times New Roman" w:cs="Times New Roman"/>
+          <w:sz w:val="20"/>
+          <w:szCs w:val="20"/>
         </w:rPr>
         <w:t xml:space="preserve"> </w:t>
       </w:r>
@@ -1428,12 +1908,16 @@
         <w:rPr>
           <w:rFonts w:ascii="Times New Roman" w:hAnsi="Times New Roman" w:cs="Times New Roman"/>
           <w:b/>
+          <w:sz w:val="20"/>
+          <w:szCs w:val="20"/>
         </w:rPr>
         <w:t>–</w:t>
       </w:r>
       <w:r>
         <w:rPr>
           <w:rFonts w:ascii="Times New Roman" w:hAnsi="Times New Roman" w:cs="Times New Roman"/>
+          <w:sz w:val="20"/>
+          <w:szCs w:val="20"/>
         </w:rPr>
         <w:t xml:space="preserve"> </w:t>
       </w:r>
@@ -1441,6 +1925,8 @@
       <w:r>
         <w:rPr>
           <w:rFonts w:ascii="Times New Roman" w:hAnsi="Times New Roman" w:cs="Times New Roman"/>
+          <w:sz w:val="20"/>
+          <w:szCs w:val="20"/>
         </w:rPr>
         <w:t>ICAgile</w:t>
       </w:r>
@@ -1448,6 +1934,8 @@
       <w:r>
         <w:rPr>
           <w:rFonts w:ascii="Times New Roman" w:hAnsi="Times New Roman" w:cs="Times New Roman"/>
+          <w:sz w:val="20"/>
+          <w:szCs w:val="20"/>
         </w:rPr>
         <w:t xml:space="preserve"> Certified Professional – October 14, 2016</w:t>
       </w:r>

</xml_diff>

<commit_message>
Added new AWS certs
</commit_message>
<xml_diff>
--- a/RyanGrantResume.docx
+++ b/RyanGrantResume.docx
@@ -1,6 +1,6 @@
 
 <file path=word/document.xml><?xml version="1.0" encoding="utf-8"?>
-<w:document xmlns:wpc="http://schemas.microsoft.com/office/word/2010/wordprocessingCanvas" xmlns:cx="http://schemas.microsoft.com/office/drawing/2014/chartex" xmlns:cx1="http://schemas.microsoft.com/office/drawing/2015/9/8/chartex" xmlns:cx2="http://schemas.microsoft.com/office/drawing/2015/10/21/chartex" xmlns:cx3="http://schemas.microsoft.com/office/drawing/2016/5/9/chartex" xmlns:cx4="http://schemas.microsoft.com/office/drawing/2016/5/10/chartex" xmlns:cx5="http://schemas.microsoft.com/office/drawing/2016/5/11/chartex" xmlns:cx6="http://schemas.microsoft.com/office/drawing/2016/5/12/chartex" xmlns:cx7="http://schemas.microsoft.com/office/drawing/2016/5/13/chartex" xmlns:cx8="http://schemas.microsoft.com/office/drawing/2016/5/14/chartex" xmlns:mc="http://schemas.openxmlformats.org/markup-compatibility/2006" xmlns:aink="http://schemas.microsoft.com/office/drawing/2016/ink" xmlns:am3d="http://schemas.microsoft.com/office/drawing/2017/model3d" xmlns:o="urn:schemas-microsoft-com:office:office" xmlns:r="http://schemas.openxmlformats.org/officeDocument/2006/relationships" xmlns:m="http://schemas.openxmlformats.org/officeDocument/2006/math" xmlns:v="urn:schemas-microsoft-com:vml" xmlns:wp14="http://schemas.microsoft.com/office/word/2010/wordprocessingDrawing" xmlns:wp="http://schemas.openxmlformats.org/drawingml/2006/wordprocessingDrawing" xmlns:w10="urn:schemas-microsoft-com:office:word" xmlns:w="http://schemas.openxmlformats.org/wordprocessingml/2006/main" xmlns:w14="http://schemas.microsoft.com/office/word/2010/wordml" xmlns:w15="http://schemas.microsoft.com/office/word/2012/wordml" xmlns:w16cex="http://schemas.microsoft.com/office/word/2018/wordml/cex" xmlns:w16cid="http://schemas.microsoft.com/office/word/2016/wordml/cid" xmlns:w16="http://schemas.microsoft.com/office/word/2018/wordml" xmlns:w16sdtdh="http://schemas.microsoft.com/office/word/2020/wordml/sdtdatahash" xmlns:w16se="http://schemas.microsoft.com/office/word/2015/wordml/symex" xmlns:wpg="http://schemas.microsoft.com/office/word/2010/wordprocessingGroup" xmlns:wpi="http://schemas.microsoft.com/office/word/2010/wordprocessingInk" xmlns:wne="http://schemas.microsoft.com/office/word/2006/wordml" xmlns:wps="http://schemas.microsoft.com/office/word/2010/wordprocessingShape" mc:Ignorable="w14 w15 w16se w16cid w16 w16cex w16sdtdh wp14">
+<w:document xmlns:wpc="http://schemas.microsoft.com/office/word/2010/wordprocessingCanvas" xmlns:cx="http://schemas.microsoft.com/office/drawing/2014/chartex" xmlns:cx1="http://schemas.microsoft.com/office/drawing/2015/9/8/chartex" xmlns:cx2="http://schemas.microsoft.com/office/drawing/2015/10/21/chartex" xmlns:cx3="http://schemas.microsoft.com/office/drawing/2016/5/9/chartex" xmlns:cx4="http://schemas.microsoft.com/office/drawing/2016/5/10/chartex" xmlns:cx5="http://schemas.microsoft.com/office/drawing/2016/5/11/chartex" xmlns:cx6="http://schemas.microsoft.com/office/drawing/2016/5/12/chartex" xmlns:cx7="http://schemas.microsoft.com/office/drawing/2016/5/13/chartex" xmlns:cx8="http://schemas.microsoft.com/office/drawing/2016/5/14/chartex" xmlns:mc="http://schemas.openxmlformats.org/markup-compatibility/2006" xmlns:aink="http://schemas.microsoft.com/office/drawing/2016/ink" xmlns:am3d="http://schemas.microsoft.com/office/drawing/2017/model3d" xmlns:o="urn:schemas-microsoft-com:office:office" xmlns:oel="http://schemas.microsoft.com/office/2019/extlst" xmlns:r="http://schemas.openxmlformats.org/officeDocument/2006/relationships" xmlns:m="http://schemas.openxmlformats.org/officeDocument/2006/math" xmlns:v="urn:schemas-microsoft-com:vml" xmlns:wp14="http://schemas.microsoft.com/office/word/2010/wordprocessingDrawing" xmlns:wp="http://schemas.openxmlformats.org/drawingml/2006/wordprocessingDrawing" xmlns:w10="urn:schemas-microsoft-com:office:word" xmlns:w="http://schemas.openxmlformats.org/wordprocessingml/2006/main" xmlns:w14="http://schemas.microsoft.com/office/word/2010/wordml" xmlns:w15="http://schemas.microsoft.com/office/word/2012/wordml" xmlns:w16cex="http://schemas.microsoft.com/office/word/2018/wordml/cex" xmlns:w16cid="http://schemas.microsoft.com/office/word/2016/wordml/cid" xmlns:w16="http://schemas.microsoft.com/office/word/2018/wordml" xmlns:w16sdtdh="http://schemas.microsoft.com/office/word/2020/wordml/sdtdatahash" xmlns:w16se="http://schemas.microsoft.com/office/word/2015/wordml/symex" xmlns:wpg="http://schemas.microsoft.com/office/word/2010/wordprocessingGroup" xmlns:wpi="http://schemas.microsoft.com/office/word/2010/wordprocessingInk" xmlns:wne="http://schemas.microsoft.com/office/word/2006/wordml" xmlns:wps="http://schemas.microsoft.com/office/word/2010/wordprocessingShape" mc:Ignorable="w14 w15 w16se w16cid w16 w16cex w16sdtdh wp14">
   <w:body>
     <w:p>
       <w:pPr>
@@ -765,25 +765,7 @@
           <w:sz w:val="20"/>
           <w:szCs w:val="20"/>
         </w:rPr>
-        <w:t xml:space="preserve">Migrated multiple code bases through a major </w:t>
-      </w:r>
-      <w:proofErr w:type="spellStart"/>
-      <w:r>
-        <w:rPr>
-          <w:rFonts w:ascii="Times New Roman" w:hAnsi="Times New Roman" w:cs="Times New Roman"/>
-          <w:sz w:val="20"/>
-          <w:szCs w:val="20"/>
-        </w:rPr>
-        <w:t>Sonatype</w:t>
-      </w:r>
-      <w:proofErr w:type="spellEnd"/>
-      <w:r>
-        <w:rPr>
-          <w:rFonts w:ascii="Times New Roman" w:hAnsi="Times New Roman" w:cs="Times New Roman"/>
-          <w:sz w:val="20"/>
-          <w:szCs w:val="20"/>
-        </w:rPr>
-        <w:t xml:space="preserve"> Nexus upgrade and server restructuring</w:t>
+        <w:t>Migrated multiple code bases through a major Sonatype Nexus upgrade and server restructuring</w:t>
       </w:r>
     </w:p>
     <w:p>
@@ -1602,18 +1584,8 @@
           <w:sz w:val="20"/>
           <w:szCs w:val="20"/>
         </w:rPr>
-        <w:t xml:space="preserve">, PowerShell, Jenkins, </w:t>
-      </w:r>
-      <w:proofErr w:type="spellStart"/>
-      <w:r>
-        <w:rPr>
-          <w:rFonts w:ascii="Times New Roman" w:hAnsi="Times New Roman" w:cs="Times New Roman"/>
-          <w:sz w:val="20"/>
-          <w:szCs w:val="20"/>
-        </w:rPr>
-        <w:t>OctopusDeploy</w:t>
-      </w:r>
-      <w:proofErr w:type="spellEnd"/>
+        <w:t>, PowerShell, Jenkins, OctopusDeploy</w:t>
+      </w:r>
       <w:r>
         <w:rPr>
           <w:rFonts w:ascii="Times New Roman" w:hAnsi="Times New Roman" w:cs="Times New Roman"/>
@@ -1628,6 +1600,36 @@
           <w:sz w:val="20"/>
           <w:szCs w:val="20"/>
         </w:rPr>
+        <w:t xml:space="preserve"> SonarQube</w:t>
+      </w:r>
+    </w:p>
+    <w:p>
+      <w:pPr>
+        <w:pStyle w:val="NoSpacing"/>
+        <w:tabs>
+          <w:tab w:val="left" w:pos="360"/>
+        </w:tabs>
+        <w:ind w:left="360"/>
+        <w:rPr>
+          <w:rFonts w:ascii="Times New Roman" w:hAnsi="Times New Roman" w:cs="Times New Roman"/>
+          <w:sz w:val="20"/>
+          <w:szCs w:val="20"/>
+        </w:rPr>
+      </w:pPr>
+      <w:r>
+        <w:rPr>
+          <w:rFonts w:ascii="Times New Roman" w:hAnsi="Times New Roman" w:cs="Times New Roman"/>
+          <w:sz w:val="20"/>
+          <w:szCs w:val="20"/>
+        </w:rPr>
+        <w:t>Proficient with:</w:t>
+      </w:r>
+      <w:r>
+        <w:rPr>
+          <w:rFonts w:ascii="Times New Roman" w:hAnsi="Times New Roman" w:cs="Times New Roman"/>
+          <w:sz w:val="20"/>
+          <w:szCs w:val="20"/>
+        </w:rPr>
         <w:t xml:space="preserve"> </w:t>
       </w:r>
       <w:r>
@@ -1636,7 +1638,55 @@
           <w:sz w:val="20"/>
           <w:szCs w:val="20"/>
         </w:rPr>
-        <w:t>SonarQube</w:t>
+        <w:t>Java, Python</w:t>
+      </w:r>
+      <w:r>
+        <w:rPr>
+          <w:rFonts w:ascii="Times New Roman" w:hAnsi="Times New Roman" w:cs="Times New Roman"/>
+          <w:sz w:val="20"/>
+          <w:szCs w:val="20"/>
+        </w:rPr>
+        <w:t xml:space="preserve">, Fortify, </w:t>
+      </w:r>
+      <w:r>
+        <w:rPr>
+          <w:rFonts w:ascii="Times New Roman" w:hAnsi="Times New Roman" w:cs="Times New Roman"/>
+          <w:sz w:val="20"/>
+          <w:szCs w:val="20"/>
+        </w:rPr>
+        <w:t>Linux</w:t>
+      </w:r>
+      <w:r>
+        <w:rPr>
+          <w:rFonts w:ascii="Times New Roman" w:hAnsi="Times New Roman" w:cs="Times New Roman"/>
+          <w:sz w:val="20"/>
+          <w:szCs w:val="20"/>
+        </w:rPr>
+        <w:t xml:space="preserve">, </w:t>
+      </w:r>
+      <w:r>
+        <w:rPr>
+          <w:rFonts w:ascii="Times New Roman" w:hAnsi="Times New Roman" w:cs="Times New Roman"/>
+          <w:sz w:val="20"/>
+          <w:szCs w:val="20"/>
+        </w:rPr>
+        <w:t>HTML, CSS, AngularJS,</w:t>
+      </w:r>
+      <w:r>
+        <w:rPr>
+          <w:rFonts w:ascii="Times New Roman" w:hAnsi="Times New Roman" w:cs="Times New Roman"/>
+          <w:sz w:val="20"/>
+          <w:szCs w:val="20"/>
+        </w:rPr>
+        <w:t xml:space="preserve"> </w:t>
+      </w:r>
+      <w:r>
+        <w:rPr>
+          <w:rFonts w:ascii="Times New Roman" w:hAnsi="Times New Roman" w:cs="Times New Roman"/>
+          <w:sz w:val="20"/>
+          <w:szCs w:val="20"/>
+        </w:rPr>
+        <w:t>SQL</w:t>
       </w:r>
     </w:p>
     <w:p>
@@ -1652,102 +1702,15 @@
           <w:szCs w:val="20"/>
         </w:rPr>
       </w:pPr>
-      <w:r>
-        <w:rPr>
-          <w:rFonts w:ascii="Times New Roman" w:hAnsi="Times New Roman" w:cs="Times New Roman"/>
-          <w:sz w:val="20"/>
-          <w:szCs w:val="20"/>
-        </w:rPr>
-        <w:t>Proficient with:</w:t>
-      </w:r>
-      <w:r>
-        <w:rPr>
-          <w:rFonts w:ascii="Times New Roman" w:hAnsi="Times New Roman" w:cs="Times New Roman"/>
-          <w:sz w:val="20"/>
-          <w:szCs w:val="20"/>
-        </w:rPr>
-        <w:t xml:space="preserve"> </w:t>
-      </w:r>
-      <w:r>
-        <w:rPr>
-          <w:rFonts w:ascii="Times New Roman" w:hAnsi="Times New Roman" w:cs="Times New Roman"/>
-          <w:sz w:val="20"/>
-          <w:szCs w:val="20"/>
-        </w:rPr>
-        <w:t>Java, Python</w:t>
-      </w:r>
-      <w:r>
-        <w:rPr>
-          <w:rFonts w:ascii="Times New Roman" w:hAnsi="Times New Roman" w:cs="Times New Roman"/>
-          <w:sz w:val="20"/>
-          <w:szCs w:val="20"/>
-        </w:rPr>
-        <w:t xml:space="preserve">, Fortify, </w:t>
-      </w:r>
-      <w:r>
-        <w:rPr>
-          <w:rFonts w:ascii="Times New Roman" w:hAnsi="Times New Roman" w:cs="Times New Roman"/>
-          <w:sz w:val="20"/>
-          <w:szCs w:val="20"/>
-        </w:rPr>
-        <w:t>Linux</w:t>
-      </w:r>
-      <w:r>
-        <w:rPr>
-          <w:rFonts w:ascii="Times New Roman" w:hAnsi="Times New Roman" w:cs="Times New Roman"/>
-          <w:sz w:val="20"/>
-          <w:szCs w:val="20"/>
-        </w:rPr>
-        <w:t xml:space="preserve">, </w:t>
-      </w:r>
-      <w:r>
-        <w:rPr>
-          <w:rFonts w:ascii="Times New Roman" w:hAnsi="Times New Roman" w:cs="Times New Roman"/>
-          <w:sz w:val="20"/>
-          <w:szCs w:val="20"/>
-        </w:rPr>
-        <w:t>HTML, CSS, AngularJS,</w:t>
-      </w:r>
-      <w:r>
-        <w:rPr>
-          <w:rFonts w:ascii="Times New Roman" w:hAnsi="Times New Roman" w:cs="Times New Roman"/>
-          <w:sz w:val="20"/>
-          <w:szCs w:val="20"/>
-        </w:rPr>
-        <w:t xml:space="preserve"> </w:t>
-      </w:r>
-      <w:r>
-        <w:rPr>
-          <w:rFonts w:ascii="Times New Roman" w:hAnsi="Times New Roman" w:cs="Times New Roman"/>
-          <w:sz w:val="20"/>
-          <w:szCs w:val="20"/>
-        </w:rPr>
-        <w:t>SQL</w:t>
-      </w:r>
-    </w:p>
-    <w:p>
-      <w:pPr>
-        <w:pStyle w:val="NoSpacing"/>
-        <w:tabs>
-          <w:tab w:val="left" w:pos="360"/>
-        </w:tabs>
-        <w:ind w:left="360"/>
-        <w:rPr>
-          <w:rFonts w:ascii="Times New Roman" w:hAnsi="Times New Roman" w:cs="Times New Roman"/>
-          <w:sz w:val="20"/>
-          <w:szCs w:val="20"/>
-        </w:rPr>
-      </w:pPr>
-    </w:p>
-    <w:p>
-      <w:pPr>
-        <w:pStyle w:val="NoSpacing"/>
-        <w:tabs>
-          <w:tab w:val="left" w:pos="360"/>
-        </w:tabs>
-        <w:rPr>
-          <w:rFonts w:ascii="Times New Roman" w:hAnsi="Times New Roman" w:cs="Times New Roman"/>
-          <w:b/>
+    </w:p>
+    <w:p>
+      <w:pPr>
+        <w:pStyle w:val="NoSpacing"/>
+        <w:tabs>
+          <w:tab w:val="left" w:pos="360"/>
+        </w:tabs>
+        <w:rPr>
+          <w:rFonts w:ascii="Times New Roman" w:hAnsi="Times New Roman" w:cs="Times New Roman"/>
           <w:sz w:val="20"/>
           <w:szCs w:val="20"/>
         </w:rPr>
@@ -1791,7 +1754,135 @@
           <w:sz w:val="20"/>
           <w:szCs w:val="20"/>
         </w:rPr>
-        <w:t>AWS Certified Cloud Practitioner – Apr 15, 2021</w:t>
+        <w:t xml:space="preserve">AWS </w:t>
+      </w:r>
+      <w:r>
+        <w:rPr>
+          <w:rFonts w:ascii="Times New Roman" w:hAnsi="Times New Roman" w:cs="Times New Roman"/>
+          <w:sz w:val="20"/>
+          <w:szCs w:val="20"/>
+        </w:rPr>
+        <w:t>Developer Associate</w:t>
+      </w:r>
+      <w:r>
+        <w:rPr>
+          <w:rFonts w:ascii="Times New Roman" w:hAnsi="Times New Roman" w:cs="Times New Roman"/>
+          <w:sz w:val="20"/>
+          <w:szCs w:val="20"/>
+        </w:rPr>
+        <w:t xml:space="preserve"> – </w:t>
+      </w:r>
+      <w:r>
+        <w:rPr>
+          <w:rFonts w:ascii="Times New Roman" w:hAnsi="Times New Roman" w:cs="Times New Roman"/>
+          <w:sz w:val="20"/>
+          <w:szCs w:val="20"/>
+        </w:rPr>
+        <w:t>May</w:t>
+      </w:r>
+      <w:r>
+        <w:rPr>
+          <w:rFonts w:ascii="Times New Roman" w:hAnsi="Times New Roman" w:cs="Times New Roman"/>
+          <w:sz w:val="20"/>
+          <w:szCs w:val="20"/>
+        </w:rPr>
+        <w:t xml:space="preserve"> 202</w:t>
+      </w:r>
+      <w:r>
+        <w:rPr>
+          <w:rFonts w:ascii="Times New Roman" w:hAnsi="Times New Roman" w:cs="Times New Roman"/>
+          <w:sz w:val="20"/>
+          <w:szCs w:val="20"/>
+        </w:rPr>
+        <w:t>2</w:t>
+      </w:r>
+    </w:p>
+    <w:p>
+      <w:pPr>
+        <w:pStyle w:val="NoSpacing"/>
+        <w:tabs>
+          <w:tab w:val="left" w:pos="360"/>
+        </w:tabs>
+        <w:rPr>
+          <w:rFonts w:ascii="Times New Roman" w:hAnsi="Times New Roman" w:cs="Times New Roman"/>
+          <w:sz w:val="20"/>
+          <w:szCs w:val="20"/>
+        </w:rPr>
+      </w:pPr>
+      <w:r>
+        <w:rPr>
+          <w:rFonts w:ascii="Times New Roman" w:hAnsi="Times New Roman" w:cs="Times New Roman"/>
+          <w:b/>
+          <w:bCs/>
+          <w:sz w:val="20"/>
+          <w:szCs w:val="20"/>
+        </w:rPr>
+        <w:tab/>
+        <w:t xml:space="preserve">AWS – </w:t>
+      </w:r>
+      <w:r>
+        <w:rPr>
+          <w:rFonts w:ascii="Times New Roman" w:hAnsi="Times New Roman" w:cs="Times New Roman"/>
+          <w:sz w:val="20"/>
+          <w:szCs w:val="20"/>
+        </w:rPr>
+        <w:t xml:space="preserve">AWS </w:t>
+      </w:r>
+      <w:r>
+        <w:rPr>
+          <w:rFonts w:ascii="Times New Roman" w:hAnsi="Times New Roman" w:cs="Times New Roman"/>
+          <w:sz w:val="20"/>
+          <w:szCs w:val="20"/>
+        </w:rPr>
+        <w:t>Solutions Architect</w:t>
+      </w:r>
+      <w:r>
+        <w:rPr>
+          <w:rFonts w:ascii="Times New Roman" w:hAnsi="Times New Roman" w:cs="Times New Roman"/>
+          <w:sz w:val="20"/>
+          <w:szCs w:val="20"/>
+        </w:rPr>
+        <w:t xml:space="preserve"> </w:t>
+      </w:r>
+      <w:r>
+        <w:rPr>
+          <w:rFonts w:ascii="Times New Roman" w:hAnsi="Times New Roman" w:cs="Times New Roman"/>
+          <w:sz w:val="20"/>
+          <w:szCs w:val="20"/>
+        </w:rPr>
+        <w:t xml:space="preserve">Associate </w:t>
+      </w:r>
+      <w:r>
+        <w:rPr>
+          <w:rFonts w:ascii="Times New Roman" w:hAnsi="Times New Roman" w:cs="Times New Roman"/>
+          <w:sz w:val="20"/>
+          <w:szCs w:val="20"/>
+        </w:rPr>
+        <w:t xml:space="preserve">– </w:t>
+      </w:r>
+      <w:r>
+        <w:rPr>
+          <w:rFonts w:ascii="Times New Roman" w:hAnsi="Times New Roman" w:cs="Times New Roman"/>
+          <w:sz w:val="20"/>
+          <w:szCs w:val="20"/>
+        </w:rPr>
+        <w:t>March</w:t>
+      </w:r>
+      <w:r>
+        <w:rPr>
+          <w:rFonts w:ascii="Times New Roman" w:hAnsi="Times New Roman" w:cs="Times New Roman"/>
+          <w:sz w:val="20"/>
+          <w:szCs w:val="20"/>
+        </w:rPr>
+        <w:t xml:space="preserve"> 202</w:t>
+      </w:r>
+      <w:r>
+        <w:rPr>
+          <w:rFonts w:ascii="Times New Roman" w:hAnsi="Times New Roman" w:cs="Times New Roman"/>
+          <w:sz w:val="20"/>
+          <w:szCs w:val="20"/>
+        </w:rPr>
+        <w:t>2</w:t>
       </w:r>
     </w:p>
     <w:p>
@@ -1817,23 +1908,13 @@
         <w:tab/>
         <w:t xml:space="preserve">DevOps – </w:t>
       </w:r>
-      <w:proofErr w:type="spellStart"/>
-      <w:r>
-        <w:rPr>
-          <w:rFonts w:ascii="Times New Roman" w:hAnsi="Times New Roman" w:cs="Times New Roman"/>
-          <w:sz w:val="20"/>
-          <w:szCs w:val="20"/>
-        </w:rPr>
-        <w:t>SimpliLearn</w:t>
-      </w:r>
-      <w:proofErr w:type="spellEnd"/>
-      <w:r>
-        <w:rPr>
-          <w:rFonts w:ascii="Times New Roman" w:hAnsi="Times New Roman" w:cs="Times New Roman"/>
-          <w:sz w:val="20"/>
-          <w:szCs w:val="20"/>
-        </w:rPr>
-        <w:t xml:space="preserve"> DevOps Practitioner – June 24, 2019</w:t>
+      <w:r>
+        <w:rPr>
+          <w:rFonts w:ascii="Times New Roman" w:hAnsi="Times New Roman" w:cs="Times New Roman"/>
+          <w:sz w:val="20"/>
+          <w:szCs w:val="20"/>
+        </w:rPr>
+        <w:t>SimpliLearn DevOps Practitioner – June 2019</w:t>
       </w:r>
     </w:p>
     <w:p>
@@ -1864,7 +1945,7 @@
           <w:sz w:val="20"/>
           <w:szCs w:val="20"/>
         </w:rPr>
-        <w:t>Splunk 6.x Certified User – August 14, 2017</w:t>
+        <w:t>Splunk 6.x Certified User – August 2017</w:t>
       </w:r>
     </w:p>
     <w:p>
@@ -1919,25 +2000,7 @@
           <w:sz w:val="20"/>
           <w:szCs w:val="20"/>
         </w:rPr>
-        <w:t xml:space="preserve"> </w:t>
-      </w:r>
-      <w:proofErr w:type="spellStart"/>
-      <w:r>
-        <w:rPr>
-          <w:rFonts w:ascii="Times New Roman" w:hAnsi="Times New Roman" w:cs="Times New Roman"/>
-          <w:sz w:val="20"/>
-          <w:szCs w:val="20"/>
-        </w:rPr>
-        <w:t>ICAgile</w:t>
-      </w:r>
-      <w:proofErr w:type="spellEnd"/>
-      <w:r>
-        <w:rPr>
-          <w:rFonts w:ascii="Times New Roman" w:hAnsi="Times New Roman" w:cs="Times New Roman"/>
-          <w:sz w:val="20"/>
-          <w:szCs w:val="20"/>
-        </w:rPr>
-        <w:t xml:space="preserve"> Certified Professional – October 14, 2016</w:t>
+        <w:t xml:space="preserve"> ICAgile Certified Professional – October 2016</w:t>
       </w:r>
     </w:p>
     <w:sectPr>
@@ -1951,7 +2014,7 @@
 </file>
 
 <file path=word/endnotes.xml><?xml version="1.0" encoding="utf-8"?>
-<w:endnotes xmlns:wpc="http://schemas.microsoft.com/office/word/2010/wordprocessingCanvas" xmlns:cx="http://schemas.microsoft.com/office/drawing/2014/chartex" xmlns:cx1="http://schemas.microsoft.com/office/drawing/2015/9/8/chartex" xmlns:cx2="http://schemas.microsoft.com/office/drawing/2015/10/21/chartex" xmlns:cx3="http://schemas.microsoft.com/office/drawing/2016/5/9/chartex" xmlns:cx4="http://schemas.microsoft.com/office/drawing/2016/5/10/chartex" xmlns:cx5="http://schemas.microsoft.com/office/drawing/2016/5/11/chartex" xmlns:cx6="http://schemas.microsoft.com/office/drawing/2016/5/12/chartex" xmlns:cx7="http://schemas.microsoft.com/office/drawing/2016/5/13/chartex" xmlns:cx8="http://schemas.microsoft.com/office/drawing/2016/5/14/chartex" xmlns:mc="http://schemas.openxmlformats.org/markup-compatibility/2006" xmlns:aink="http://schemas.microsoft.com/office/drawing/2016/ink" xmlns:am3d="http://schemas.microsoft.com/office/drawing/2017/model3d" xmlns:o="urn:schemas-microsoft-com:office:office" xmlns:r="http://schemas.openxmlformats.org/officeDocument/2006/relationships" xmlns:m="http://schemas.openxmlformats.org/officeDocument/2006/math" xmlns:v="urn:schemas-microsoft-com:vml" xmlns:wp14="http://schemas.microsoft.com/office/word/2010/wordprocessingDrawing" xmlns:wp="http://schemas.openxmlformats.org/drawingml/2006/wordprocessingDrawing" xmlns:w10="urn:schemas-microsoft-com:office:word" xmlns:w="http://schemas.openxmlformats.org/wordprocessingml/2006/main" xmlns:w14="http://schemas.microsoft.com/office/word/2010/wordml" xmlns:w15="http://schemas.microsoft.com/office/word/2012/wordml" xmlns:w16cex="http://schemas.microsoft.com/office/word/2018/wordml/cex" xmlns:w16cid="http://schemas.microsoft.com/office/word/2016/wordml/cid" xmlns:w16="http://schemas.microsoft.com/office/word/2018/wordml" xmlns:w16sdtdh="http://schemas.microsoft.com/office/word/2020/wordml/sdtdatahash" xmlns:w16se="http://schemas.microsoft.com/office/word/2015/wordml/symex" xmlns:wpg="http://schemas.microsoft.com/office/word/2010/wordprocessingGroup" xmlns:wpi="http://schemas.microsoft.com/office/word/2010/wordprocessingInk" xmlns:wne="http://schemas.microsoft.com/office/word/2006/wordml" xmlns:wps="http://schemas.microsoft.com/office/word/2010/wordprocessingShape" mc:Ignorable="w14 w15 w16se w16cid w16 w16cex w16sdtdh wp14">
+<w:endnotes xmlns:wpc="http://schemas.microsoft.com/office/word/2010/wordprocessingCanvas" xmlns:cx="http://schemas.microsoft.com/office/drawing/2014/chartex" xmlns:cx1="http://schemas.microsoft.com/office/drawing/2015/9/8/chartex" xmlns:cx2="http://schemas.microsoft.com/office/drawing/2015/10/21/chartex" xmlns:cx3="http://schemas.microsoft.com/office/drawing/2016/5/9/chartex" xmlns:cx4="http://schemas.microsoft.com/office/drawing/2016/5/10/chartex" xmlns:cx5="http://schemas.microsoft.com/office/drawing/2016/5/11/chartex" xmlns:cx6="http://schemas.microsoft.com/office/drawing/2016/5/12/chartex" xmlns:cx7="http://schemas.microsoft.com/office/drawing/2016/5/13/chartex" xmlns:cx8="http://schemas.microsoft.com/office/drawing/2016/5/14/chartex" xmlns:mc="http://schemas.openxmlformats.org/markup-compatibility/2006" xmlns:aink="http://schemas.microsoft.com/office/drawing/2016/ink" xmlns:am3d="http://schemas.microsoft.com/office/drawing/2017/model3d" xmlns:o="urn:schemas-microsoft-com:office:office" xmlns:oel="http://schemas.microsoft.com/office/2019/extlst" xmlns:r="http://schemas.openxmlformats.org/officeDocument/2006/relationships" xmlns:m="http://schemas.openxmlformats.org/officeDocument/2006/math" xmlns:v="urn:schemas-microsoft-com:vml" xmlns:wp14="http://schemas.microsoft.com/office/word/2010/wordprocessingDrawing" xmlns:wp="http://schemas.openxmlformats.org/drawingml/2006/wordprocessingDrawing" xmlns:w10="urn:schemas-microsoft-com:office:word" xmlns:w="http://schemas.openxmlformats.org/wordprocessingml/2006/main" xmlns:w14="http://schemas.microsoft.com/office/word/2010/wordml" xmlns:w15="http://schemas.microsoft.com/office/word/2012/wordml" xmlns:w16cex="http://schemas.microsoft.com/office/word/2018/wordml/cex" xmlns:w16cid="http://schemas.microsoft.com/office/word/2016/wordml/cid" xmlns:w16="http://schemas.microsoft.com/office/word/2018/wordml" xmlns:w16sdtdh="http://schemas.microsoft.com/office/word/2020/wordml/sdtdatahash" xmlns:w16se="http://schemas.microsoft.com/office/word/2015/wordml/symex" xmlns:wpg="http://schemas.microsoft.com/office/word/2010/wordprocessingGroup" xmlns:wpi="http://schemas.microsoft.com/office/word/2010/wordprocessingInk" xmlns:wne="http://schemas.microsoft.com/office/word/2006/wordml" xmlns:wps="http://schemas.microsoft.com/office/word/2010/wordprocessingShape" mc:Ignorable="w14 w15 w16se w16cid w16 w16cex w16sdtdh wp14">
   <w:endnote w:type="separator" w:id="-1">
     <w:p>
       <w:pPr>
@@ -1976,7 +2039,7 @@
 </file>
 
 <file path=word/footnotes.xml><?xml version="1.0" encoding="utf-8"?>
-<w:footnotes xmlns:wpc="http://schemas.microsoft.com/office/word/2010/wordprocessingCanvas" xmlns:cx="http://schemas.microsoft.com/office/drawing/2014/chartex" xmlns:cx1="http://schemas.microsoft.com/office/drawing/2015/9/8/chartex" xmlns:cx2="http://schemas.microsoft.com/office/drawing/2015/10/21/chartex" xmlns:cx3="http://schemas.microsoft.com/office/drawing/2016/5/9/chartex" xmlns:cx4="http://schemas.microsoft.com/office/drawing/2016/5/10/chartex" xmlns:cx5="http://schemas.microsoft.com/office/drawing/2016/5/11/chartex" xmlns:cx6="http://schemas.microsoft.com/office/drawing/2016/5/12/chartex" xmlns:cx7="http://schemas.microsoft.com/office/drawing/2016/5/13/chartex" xmlns:cx8="http://schemas.microsoft.com/office/drawing/2016/5/14/chartex" xmlns:mc="http://schemas.openxmlformats.org/markup-compatibility/2006" xmlns:aink="http://schemas.microsoft.com/office/drawing/2016/ink" xmlns:am3d="http://schemas.microsoft.com/office/drawing/2017/model3d" xmlns:o="urn:schemas-microsoft-com:office:office" xmlns:r="http://schemas.openxmlformats.org/officeDocument/2006/relationships" xmlns:m="http://schemas.openxmlformats.org/officeDocument/2006/math" xmlns:v="urn:schemas-microsoft-com:vml" xmlns:wp14="http://schemas.microsoft.com/office/word/2010/wordprocessingDrawing" xmlns:wp="http://schemas.openxmlformats.org/drawingml/2006/wordprocessingDrawing" xmlns:w10="urn:schemas-microsoft-com:office:word" xmlns:w="http://schemas.openxmlformats.org/wordprocessingml/2006/main" xmlns:w14="http://schemas.microsoft.com/office/word/2010/wordml" xmlns:w15="http://schemas.microsoft.com/office/word/2012/wordml" xmlns:w16cex="http://schemas.microsoft.com/office/word/2018/wordml/cex" xmlns:w16cid="http://schemas.microsoft.com/office/word/2016/wordml/cid" xmlns:w16="http://schemas.microsoft.com/office/word/2018/wordml" xmlns:w16sdtdh="http://schemas.microsoft.com/office/word/2020/wordml/sdtdatahash" xmlns:w16se="http://schemas.microsoft.com/office/word/2015/wordml/symex" xmlns:wpg="http://schemas.microsoft.com/office/word/2010/wordprocessingGroup" xmlns:wpi="http://schemas.microsoft.com/office/word/2010/wordprocessingInk" xmlns:wne="http://schemas.microsoft.com/office/word/2006/wordml" xmlns:wps="http://schemas.microsoft.com/office/word/2010/wordprocessingShape" mc:Ignorable="w14 w15 w16se w16cid w16 w16cex w16sdtdh wp14">
+<w:footnotes xmlns:wpc="http://schemas.microsoft.com/office/word/2010/wordprocessingCanvas" xmlns:cx="http://schemas.microsoft.com/office/drawing/2014/chartex" xmlns:cx1="http://schemas.microsoft.com/office/drawing/2015/9/8/chartex" xmlns:cx2="http://schemas.microsoft.com/office/drawing/2015/10/21/chartex" xmlns:cx3="http://schemas.microsoft.com/office/drawing/2016/5/9/chartex" xmlns:cx4="http://schemas.microsoft.com/office/drawing/2016/5/10/chartex" xmlns:cx5="http://schemas.microsoft.com/office/drawing/2016/5/11/chartex" xmlns:cx6="http://schemas.microsoft.com/office/drawing/2016/5/12/chartex" xmlns:cx7="http://schemas.microsoft.com/office/drawing/2016/5/13/chartex" xmlns:cx8="http://schemas.microsoft.com/office/drawing/2016/5/14/chartex" xmlns:mc="http://schemas.openxmlformats.org/markup-compatibility/2006" xmlns:aink="http://schemas.microsoft.com/office/drawing/2016/ink" xmlns:am3d="http://schemas.microsoft.com/office/drawing/2017/model3d" xmlns:o="urn:schemas-microsoft-com:office:office" xmlns:oel="http://schemas.microsoft.com/office/2019/extlst" xmlns:r="http://schemas.openxmlformats.org/officeDocument/2006/relationships" xmlns:m="http://schemas.openxmlformats.org/officeDocument/2006/math" xmlns:v="urn:schemas-microsoft-com:vml" xmlns:wp14="http://schemas.microsoft.com/office/word/2010/wordprocessingDrawing" xmlns:wp="http://schemas.openxmlformats.org/drawingml/2006/wordprocessingDrawing" xmlns:w10="urn:schemas-microsoft-com:office:word" xmlns:w="http://schemas.openxmlformats.org/wordprocessingml/2006/main" xmlns:w14="http://schemas.microsoft.com/office/word/2010/wordml" xmlns:w15="http://schemas.microsoft.com/office/word/2012/wordml" xmlns:w16cex="http://schemas.microsoft.com/office/word/2018/wordml/cex" xmlns:w16cid="http://schemas.microsoft.com/office/word/2016/wordml/cid" xmlns:w16="http://schemas.microsoft.com/office/word/2018/wordml" xmlns:w16sdtdh="http://schemas.microsoft.com/office/word/2020/wordml/sdtdatahash" xmlns:w16se="http://schemas.microsoft.com/office/word/2015/wordml/symex" xmlns:wpg="http://schemas.microsoft.com/office/word/2010/wordprocessingGroup" xmlns:wpi="http://schemas.microsoft.com/office/word/2010/wordprocessingInk" xmlns:wne="http://schemas.microsoft.com/office/word/2006/wordml" xmlns:wps="http://schemas.microsoft.com/office/word/2010/wordprocessingShape" mc:Ignorable="w14 w15 w16se w16cid w16 w16cex w16sdtdh wp14">
   <w:footnote w:type="separator" w:id="-1">
     <w:p>
       <w:pPr>
@@ -2001,7 +2064,7 @@
 </file>
 
 <file path=word/numbering.xml><?xml version="1.0" encoding="utf-8"?>
-<w:numbering xmlns:wpc="http://schemas.microsoft.com/office/word/2010/wordprocessingCanvas" xmlns:cx="http://schemas.microsoft.com/office/drawing/2014/chartex" xmlns:cx1="http://schemas.microsoft.com/office/drawing/2015/9/8/chartex" xmlns:cx2="http://schemas.microsoft.com/office/drawing/2015/10/21/chartex" xmlns:cx3="http://schemas.microsoft.com/office/drawing/2016/5/9/chartex" xmlns:cx4="http://schemas.microsoft.com/office/drawing/2016/5/10/chartex" xmlns:cx5="http://schemas.microsoft.com/office/drawing/2016/5/11/chartex" xmlns:cx6="http://schemas.microsoft.com/office/drawing/2016/5/12/chartex" xmlns:cx7="http://schemas.microsoft.com/office/drawing/2016/5/13/chartex" xmlns:cx8="http://schemas.microsoft.com/office/drawing/2016/5/14/chartex" xmlns:mc="http://schemas.openxmlformats.org/markup-compatibility/2006" xmlns:aink="http://schemas.microsoft.com/office/drawing/2016/ink" xmlns:am3d="http://schemas.microsoft.com/office/drawing/2017/model3d" xmlns:o="urn:schemas-microsoft-com:office:office" xmlns:r="http://schemas.openxmlformats.org/officeDocument/2006/relationships" xmlns:m="http://schemas.openxmlformats.org/officeDocument/2006/math" xmlns:v="urn:schemas-microsoft-com:vml" xmlns:wp14="http://schemas.microsoft.com/office/word/2010/wordprocessingDrawing" xmlns:wp="http://schemas.openxmlformats.org/drawingml/2006/wordprocessingDrawing" xmlns:w10="urn:schemas-microsoft-com:office:word" xmlns:w="http://schemas.openxmlformats.org/wordprocessingml/2006/main" xmlns:w14="http://schemas.microsoft.com/office/word/2010/wordml" xmlns:w15="http://schemas.microsoft.com/office/word/2012/wordml" xmlns:w16cex="http://schemas.microsoft.com/office/word/2018/wordml/cex" xmlns:w16cid="http://schemas.microsoft.com/office/word/2016/wordml/cid" xmlns:w16="http://schemas.microsoft.com/office/word/2018/wordml" xmlns:w16sdtdh="http://schemas.microsoft.com/office/word/2020/wordml/sdtdatahash" xmlns:w16se="http://schemas.microsoft.com/office/word/2015/wordml/symex" xmlns:wpg="http://schemas.microsoft.com/office/word/2010/wordprocessingGroup" xmlns:wpi="http://schemas.microsoft.com/office/word/2010/wordprocessingInk" xmlns:wne="http://schemas.microsoft.com/office/word/2006/wordml" xmlns:wps="http://schemas.microsoft.com/office/word/2010/wordprocessingShape" mc:Ignorable="w14 w15 w16se w16cid w16 w16cex w16sdtdh wp14">
+<w:numbering xmlns:wpc="http://schemas.microsoft.com/office/word/2010/wordprocessingCanvas" xmlns:cx="http://schemas.microsoft.com/office/drawing/2014/chartex" xmlns:cx1="http://schemas.microsoft.com/office/drawing/2015/9/8/chartex" xmlns:cx2="http://schemas.microsoft.com/office/drawing/2015/10/21/chartex" xmlns:cx3="http://schemas.microsoft.com/office/drawing/2016/5/9/chartex" xmlns:cx4="http://schemas.microsoft.com/office/drawing/2016/5/10/chartex" xmlns:cx5="http://schemas.microsoft.com/office/drawing/2016/5/11/chartex" xmlns:cx6="http://schemas.microsoft.com/office/drawing/2016/5/12/chartex" xmlns:cx7="http://schemas.microsoft.com/office/drawing/2016/5/13/chartex" xmlns:cx8="http://schemas.microsoft.com/office/drawing/2016/5/14/chartex" xmlns:mc="http://schemas.openxmlformats.org/markup-compatibility/2006" xmlns:aink="http://schemas.microsoft.com/office/drawing/2016/ink" xmlns:am3d="http://schemas.microsoft.com/office/drawing/2017/model3d" xmlns:o="urn:schemas-microsoft-com:office:office" xmlns:oel="http://schemas.microsoft.com/office/2019/extlst" xmlns:r="http://schemas.openxmlformats.org/officeDocument/2006/relationships" xmlns:m="http://schemas.openxmlformats.org/officeDocument/2006/math" xmlns:v="urn:schemas-microsoft-com:vml" xmlns:wp14="http://schemas.microsoft.com/office/word/2010/wordprocessingDrawing" xmlns:wp="http://schemas.openxmlformats.org/drawingml/2006/wordprocessingDrawing" xmlns:w10="urn:schemas-microsoft-com:office:word" xmlns:w="http://schemas.openxmlformats.org/wordprocessingml/2006/main" xmlns:w14="http://schemas.microsoft.com/office/word/2010/wordml" xmlns:w15="http://schemas.microsoft.com/office/word/2012/wordml" xmlns:w16cex="http://schemas.microsoft.com/office/word/2018/wordml/cex" xmlns:w16cid="http://schemas.microsoft.com/office/word/2016/wordml/cid" xmlns:w16="http://schemas.microsoft.com/office/word/2018/wordml" xmlns:w16sdtdh="http://schemas.microsoft.com/office/word/2020/wordml/sdtdatahash" xmlns:w16se="http://schemas.microsoft.com/office/word/2015/wordml/symex" xmlns:wpg="http://schemas.microsoft.com/office/word/2010/wordprocessingGroup" xmlns:wpi="http://schemas.microsoft.com/office/word/2010/wordprocessingInk" xmlns:wne="http://schemas.microsoft.com/office/word/2006/wordml" xmlns:wps="http://schemas.microsoft.com/office/word/2010/wordprocessingShape" mc:Ignorable="w14 w15 w16se w16cid w16 w16cex w16sdtdh wp14">
   <w:abstractNum w:abstractNumId="0" w15:restartNumberingAfterBreak="0">
     <w:nsid w:val="2A8150B5"/>
     <w:multiLevelType w:val="hybridMultilevel"/>
@@ -2975,28 +3038,28 @@
       </w:rPr>
     </w:lvl>
   </w:abstractNum>
-  <w:num w:numId="1">
+  <w:num w:numId="1" w16cid:durableId="188183818">
     <w:abstractNumId w:val="5"/>
   </w:num>
-  <w:num w:numId="2">
+  <w:num w:numId="2" w16cid:durableId="1129663860">
     <w:abstractNumId w:val="2"/>
   </w:num>
-  <w:num w:numId="3">
+  <w:num w:numId="3" w16cid:durableId="178740588">
     <w:abstractNumId w:val="0"/>
   </w:num>
-  <w:num w:numId="4">
+  <w:num w:numId="4" w16cid:durableId="1624342213">
     <w:abstractNumId w:val="7"/>
   </w:num>
-  <w:num w:numId="5">
+  <w:num w:numId="5" w16cid:durableId="1089890472">
     <w:abstractNumId w:val="4"/>
   </w:num>
-  <w:num w:numId="6">
+  <w:num w:numId="6" w16cid:durableId="1363093342">
     <w:abstractNumId w:val="3"/>
   </w:num>
-  <w:num w:numId="7">
+  <w:num w:numId="7" w16cid:durableId="505634897">
     <w:abstractNumId w:val="6"/>
   </w:num>
-  <w:num w:numId="8">
+  <w:num w:numId="8" w16cid:durableId="2064404117">
     <w:abstractNumId w:val="1"/>
   </w:num>
 </w:numbering>

</xml_diff>